<commit_message>
scrape + convert + DB + openai - interface
</commit_message>
<xml_diff>
--- a/agriculture.gov.ma/words_downloads/Dahir-n-1-14-94.docx
+++ b/agriculture.gov.ma/words_downloads/Dahir-n-1-14-94.docx
@@ -52,8 +52,6 @@
                 <w:rFonts w:ascii="TimesNewRomanMTStd" w:hAnsi="TimesNewRomanMTStd" w:eastAsia="TimesNewRomanMTStd"/>
                 <w:b w:val="0"/>
                 <w:i w:val="0"/>
-                <w:color w:val="000000"/>
-                <w:sz w:val="20"/>
               </w:rPr>
               <w:t xml:space="preserve">Nº 6262 – 7 chaabane 1435 (5-6-2014) </w:t>
             </w:r>
@@ -61,1292 +59,18 @@
         </w:tc>
         <w:tc>
           <w:tcPr>
-            <w:tcW w:type="dxa" w:w="4740"/>
-            <w:tcBorders>
-              <w:bottom w:sz="15.991488456726074" w:val="single" w:color="#000000"/>
-            </w:tcBorders>
-            <w:tcMar>
-              <w:start w:w="0" w:type="dxa"/>
-              <w:end w:w="0" w:type="dxa"/>
-            </w:tcMar>
+            <w:tcW w:type="dxa" w:w="3687"/>
           </w:tcPr>
-          <w:p>
-            <w:pPr>
-              <w:autoSpaceDN w:val="0"/>
-              <w:autoSpaceDE w:val="0"/>
-              <w:widowControl/>
-              <w:spacing w:line="226" w:lineRule="exact" w:before="0" w:after="0"/>
-              <w:ind w:left="620" w:right="0" w:firstLine="0"/>
-              <w:jc w:val="left"/>
-            </w:pPr>
-            <w:r>
-              <w:rPr>
-                <w:rFonts w:ascii="TimesNewRomanMTStd" w:hAnsi="TimesNewRomanMTStd" w:eastAsia="TimesNewRomanMTStd"/>
-                <w:b w:val="0"/>
-                <w:i w:val="0"/>
-                <w:color w:val="000000"/>
-                <w:sz w:val="20"/>
-              </w:rPr>
-              <w:t xml:space="preserve">BULLETIN OFFICIEL </w:t>
-            </w:r>
-          </w:p>
+          <w:p/>
         </w:tc>
         <w:tc>
           <w:tcPr>
-            <w:tcW w:type="dxa" w:w="2418"/>
-            <w:tcBorders>
-              <w:bottom w:sz="15.991488456726074" w:val="single" w:color="#000000"/>
-            </w:tcBorders>
-            <w:tcMar>
-              <w:start w:w="0" w:type="dxa"/>
-              <w:end w:w="0" w:type="dxa"/>
-            </w:tcMar>
+            <w:tcW w:type="dxa" w:w="3687"/>
           </w:tcPr>
-          <w:p>
-            <w:pPr>
-              <w:autoSpaceDN w:val="0"/>
-              <w:autoSpaceDE w:val="0"/>
-              <w:widowControl/>
-              <w:spacing w:line="226" w:lineRule="exact" w:before="0" w:after="0"/>
-              <w:ind w:left="0" w:right="20" w:firstLine="0"/>
-              <w:jc w:val="right"/>
-            </w:pPr>
-            <w:r>
-              <w:rPr>
-                <w:rFonts w:ascii="TimesNewRomanMTStd" w:hAnsi="TimesNewRomanMTStd" w:eastAsia="TimesNewRomanMTStd"/>
-                <w:b w:val="0"/>
-                <w:i w:val="0"/>
-                <w:color w:val="000000"/>
-                <w:sz w:val="20"/>
-              </w:rPr>
-              <w:t>3473</w:t>
-            </w:r>
-          </w:p>
+          <w:p/>
         </w:tc>
       </w:tr>
     </w:tbl>
-    <w:p>
-      <w:pPr>
-        <w:autoSpaceDN w:val="0"/>
-        <w:autoSpaceDE w:val="0"/>
-        <w:widowControl/>
-        <w:spacing w:line="46" w:lineRule="exact" w:before="0" w:after="0"/>
-        <w:ind w:left="0" w:right="0"/>
-      </w:pPr>
-    </w:p>
-    <w:tbl>
-      <w:tblPr>
-        <w:tblW w:type="auto" w:w="0"/>
-        <w:tblLayout w:type="fixed"/>
-        <w:tblLook w:firstColumn="1" w:firstRow="1" w:lastColumn="0" w:lastRow="0" w:noHBand="0" w:noVBand="1" w:val="04A0"/>
-        <w:tblInd w:w="11.999999999999957" w:type="dxa"/>
-      </w:tblPr>
-      <w:tblGrid>
-        <w:gridCol w:w="5530"/>
-        <w:gridCol w:w="5530"/>
-      </w:tblGrid>
-      <w:tr>
-        <w:trPr>
-          <w:trHeight w:hRule="exact" w:val="14300"/>
-        </w:trPr>
-        <w:tc>
-          <w:tcPr>
-            <w:tcW w:type="dxa" w:w="5476"/>
-            <w:tcBorders>
-              <w:top w:sz="5.341161727905273" w:val="single" w:color="#000000"/>
-              <w:end w:sz="7.995744228363037" w:val="single" w:color="#000000"/>
-            </w:tcBorders>
-            <w:tcMar>
-              <w:start w:w="0" w:type="dxa"/>
-              <w:end w:w="0" w:type="dxa"/>
-            </w:tcMar>
-          </w:tcPr>
-          <w:p>
-            <w:pPr>
-              <w:autoSpaceDN w:val="0"/>
-              <w:autoSpaceDE w:val="0"/>
-              <w:widowControl/>
-              <w:spacing w:line="226" w:lineRule="exact" w:before="220" w:after="0"/>
-              <w:ind w:left="0" w:right="2492" w:firstLine="0"/>
-              <w:jc w:val="right"/>
-            </w:pPr>
-            <w:r>
-              <w:rPr>
-                <w:rFonts w:ascii="TimesNewRomanMTStd" w:hAnsi="TimesNewRomanMTStd" w:eastAsia="TimesNewRomanMTStd"/>
-                <w:b w:val="0"/>
-                <w:i w:val="0"/>
-                <w:color w:val="000000"/>
-                <w:sz w:val="20"/>
-              </w:rPr>
-              <w:t>Article</w:t>
-            </w:r>
-            <w:r>
-              <w:rPr>
-                <w:rFonts w:ascii="TimesNewRomanMTStd" w:hAnsi="TimesNewRomanMTStd" w:eastAsia="TimesNewRomanMTStd"/>
-                <w:b w:val="0"/>
-                <w:i w:val="0"/>
-                <w:color w:val="000000"/>
-                <w:sz w:val="20"/>
-              </w:rPr>
-              <w:t>3</w:t>
-            </w:r>
-          </w:p>
-          <w:p>
-            <w:pPr>
-              <w:autoSpaceDN w:val="0"/>
-              <w:autoSpaceDE w:val="0"/>
-              <w:widowControl/>
-              <w:spacing w:line="378" w:lineRule="exact" w:before="114" w:after="0"/>
-              <w:ind w:left="6" w:right="192" w:firstLine="502"/>
-              <w:jc w:val="both"/>
-            </w:pPr>
-            <w:r>
-              <w:rPr>
-                <w:rFonts w:ascii="TimesNewRomanMTStd" w:hAnsi="TimesNewRomanMTStd" w:eastAsia="TimesNewRomanMTStd"/>
-                <w:b w:val="0"/>
-                <w:i w:val="0"/>
-                <w:color w:val="000000"/>
-                <w:sz w:val="20"/>
-              </w:rPr>
-              <w:t xml:space="preserve">Les différents cycles et filières de formation agrées et </w:t>
-            </w:r>
-            <w:r>
-              <w:rPr>
-                <w:rFonts w:ascii="TimesNewRomanMTStd" w:hAnsi="TimesNewRomanMTStd" w:eastAsia="TimesNewRomanMTStd"/>
-                <w:b w:val="0"/>
-                <w:i w:val="0"/>
-                <w:color w:val="000000"/>
-                <w:sz w:val="20"/>
-              </w:rPr>
-              <w:t xml:space="preserve">les autres formations qui sont dispensées aux établissements </w:t>
-            </w:r>
-            <w:r>
-              <w:rPr>
-                <w:rFonts w:ascii="TimesNewRomanMTStd" w:hAnsi="TimesNewRomanMTStd" w:eastAsia="TimesNewRomanMTStd"/>
-                <w:b w:val="0"/>
-                <w:i w:val="0"/>
-                <w:color w:val="000000"/>
-                <w:sz w:val="20"/>
-              </w:rPr>
-              <w:t xml:space="preserve">universitaires relevant des universités visées à l’article premier </w:t>
-            </w:r>
-            <w:r>
-              <w:rPr>
-                <w:rFonts w:ascii="TimesNewRomanMTStd" w:hAnsi="TimesNewRomanMTStd" w:eastAsia="TimesNewRomanMTStd"/>
-                <w:b w:val="0"/>
-                <w:i w:val="0"/>
-                <w:color w:val="000000"/>
-                <w:sz w:val="20"/>
-              </w:rPr>
-              <w:t xml:space="preserve">ci-dessus continueront à fonctionner jusqu’à l’expiration de </w:t>
-            </w:r>
-            <w:r>
-              <w:rPr>
-                <w:rFonts w:ascii="TimesNewRomanMTStd" w:hAnsi="TimesNewRomanMTStd" w:eastAsia="TimesNewRomanMTStd"/>
-                <w:b w:val="0"/>
-                <w:i w:val="0"/>
-                <w:color w:val="000000"/>
-                <w:sz w:val="20"/>
-              </w:rPr>
-              <w:t xml:space="preserve">leurs délais, conformément aux textes réglementaires en </w:t>
-            </w:r>
-            <w:r>
-              <w:rPr>
-                <w:rFonts w:ascii="TimesNewRomanMTStd" w:hAnsi="TimesNewRomanMTStd" w:eastAsia="TimesNewRomanMTStd"/>
-                <w:b w:val="0"/>
-                <w:i w:val="0"/>
-                <w:color w:val="000000"/>
-                <w:sz w:val="20"/>
-              </w:rPr>
-              <w:t>vigueur.</w:t>
-            </w:r>
-          </w:p>
-          <w:p>
-            <w:pPr>
-              <w:autoSpaceDN w:val="0"/>
-              <w:autoSpaceDE w:val="0"/>
-              <w:widowControl/>
-              <w:spacing w:line="226" w:lineRule="exact" w:before="266" w:after="0"/>
-              <w:ind w:left="0" w:right="2492" w:firstLine="0"/>
-              <w:jc w:val="right"/>
-            </w:pPr>
-            <w:r>
-              <w:rPr>
-                <w:rFonts w:ascii="TimesNewRomanMTStd" w:hAnsi="TimesNewRomanMTStd" w:eastAsia="TimesNewRomanMTStd"/>
-                <w:b w:val="0"/>
-                <w:i w:val="0"/>
-                <w:color w:val="000000"/>
-                <w:sz w:val="20"/>
-              </w:rPr>
-              <w:t>Article</w:t>
-            </w:r>
-            <w:r>
-              <w:rPr>
-                <w:rFonts w:ascii="TimesNewRomanMTStd" w:hAnsi="TimesNewRomanMTStd" w:eastAsia="TimesNewRomanMTStd"/>
-                <w:b w:val="0"/>
-                <w:i w:val="0"/>
-                <w:color w:val="000000"/>
-                <w:sz w:val="20"/>
-              </w:rPr>
-              <w:t>4</w:t>
-            </w:r>
-          </w:p>
-          <w:p>
-            <w:pPr>
-              <w:autoSpaceDN w:val="0"/>
-              <w:autoSpaceDE w:val="0"/>
-              <w:widowControl/>
-              <w:spacing w:line="378" w:lineRule="exact" w:before="112" w:after="0"/>
-              <w:ind w:left="10" w:right="144" w:firstLine="502"/>
-              <w:jc w:val="left"/>
-            </w:pPr>
-            <w:r>
-              <w:rPr>
-                <w:rFonts w:ascii="TimesNewRomanMTStd" w:hAnsi="TimesNewRomanMTStd" w:eastAsia="TimesNewRomanMTStd"/>
-                <w:b w:val="0"/>
-                <w:i w:val="0"/>
-                <w:color w:val="000000"/>
-                <w:sz w:val="20"/>
-              </w:rPr>
-              <w:t xml:space="preserve">Les biens meubles et immeubles en possession de </w:t>
-            </w:r>
-            <w:r>
-              <w:rPr>
-                <w:rFonts w:ascii="TimesNewRomanMTStd" w:hAnsi="TimesNewRomanMTStd" w:eastAsia="TimesNewRomanMTStd"/>
-                <w:b w:val="0"/>
-                <w:i w:val="0"/>
-                <w:color w:val="000000"/>
-                <w:sz w:val="20"/>
-              </w:rPr>
-              <w:t xml:space="preserve">l’université Mohammed  V - Agdal de Rabat et ceux de </w:t>
-            </w:r>
-            <w:r>
-              <w:rPr>
-                <w:rFonts w:ascii="TimesNewRomanMTStd" w:hAnsi="TimesNewRomanMTStd" w:eastAsia="TimesNewRomanMTStd"/>
-                <w:b w:val="0"/>
-                <w:i w:val="0"/>
-                <w:color w:val="000000"/>
-                <w:sz w:val="20"/>
-              </w:rPr>
-              <w:t xml:space="preserve">l’université Mohammed V - Souissi de Rabat seront transférés, </w:t>
-            </w:r>
-            <w:r>
-              <w:rPr>
-                <w:rFonts w:ascii="TimesNewRomanMTStd" w:hAnsi="TimesNewRomanMTStd" w:eastAsia="TimesNewRomanMTStd"/>
-                <w:b w:val="0"/>
-                <w:i w:val="0"/>
-                <w:color w:val="000000"/>
-                <w:sz w:val="20"/>
-              </w:rPr>
-              <w:t>à compter du 1</w:t>
-            </w:r>
-            <w:r>
-              <w:rPr>
-                <w:w w:val="97.11496035257974"/>
-                <w:rFonts w:ascii="TimesNewRomanMTStd" w:hAnsi="TimesNewRomanMTStd" w:eastAsia="TimesNewRomanMTStd"/>
-                <w:b w:val="0"/>
-                <w:i w:val="0"/>
-                <w:color w:val="000000"/>
-                <w:sz w:val="12"/>
-              </w:rPr>
-              <w:t>er</w:t>
-            </w:r>
-            <w:r>
-              <w:rPr>
-                <w:rFonts w:ascii="TimesNewRomanMTStd" w:hAnsi="TimesNewRomanMTStd" w:eastAsia="TimesNewRomanMTStd"/>
-                <w:b w:val="0"/>
-                <w:i w:val="0"/>
-                <w:color w:val="000000"/>
-                <w:sz w:val="20"/>
-              </w:rPr>
-              <w:t xml:space="preserve"> septembre 2014,  à l’université Mohammed V </w:t>
-            </w:r>
-            <w:r>
-              <w:rPr>
-                <w:rFonts w:ascii="TimesNewRomanMTStd" w:hAnsi="TimesNewRomanMTStd" w:eastAsia="TimesNewRomanMTStd"/>
-                <w:b w:val="0"/>
-                <w:i w:val="0"/>
-                <w:color w:val="000000"/>
-                <w:sz w:val="20"/>
-              </w:rPr>
-              <w:t xml:space="preserve">de Rabat. Seront également mis à la disposition de 1’université </w:t>
-            </w:r>
-            <w:r>
-              <w:rPr>
-                <w:rFonts w:ascii="TimesNewRomanMTStd" w:hAnsi="TimesNewRomanMTStd" w:eastAsia="TimesNewRomanMTStd"/>
-                <w:b w:val="0"/>
-                <w:i w:val="0"/>
-                <w:color w:val="000000"/>
-                <w:sz w:val="20"/>
-              </w:rPr>
-              <w:t xml:space="preserve">Mohammed V de Rabat à la date précitée les meubles et </w:t>
-            </w:r>
-            <w:r>
-              <w:rPr>
-                <w:rFonts w:ascii="TimesNewRomanMTStd" w:hAnsi="TimesNewRomanMTStd" w:eastAsia="TimesNewRomanMTStd"/>
-                <w:b w:val="0"/>
-                <w:i w:val="0"/>
-                <w:color w:val="000000"/>
-                <w:sz w:val="20"/>
-              </w:rPr>
-              <w:t xml:space="preserve">immeubles relevant du domaine privé de l’Etat et dont </w:t>
-            </w:r>
-            <w:r>
-              <w:rPr>
-                <w:rFonts w:ascii="TimesNewRomanMTStd" w:hAnsi="TimesNewRomanMTStd" w:eastAsia="TimesNewRomanMTStd"/>
-                <w:b w:val="0"/>
-                <w:i w:val="0"/>
-                <w:color w:val="000000"/>
-                <w:sz w:val="20"/>
-              </w:rPr>
-              <w:t xml:space="preserve">disposent à la même date 1’université Mohammed V - Agdal </w:t>
-            </w:r>
-            <w:r>
-              <w:rPr>
-                <w:rFonts w:ascii="TimesNewRomanMTStd" w:hAnsi="TimesNewRomanMTStd" w:eastAsia="TimesNewRomanMTStd"/>
-                <w:b w:val="0"/>
-                <w:i w:val="0"/>
-                <w:color w:val="000000"/>
-                <w:sz w:val="20"/>
-              </w:rPr>
-              <w:t>de Rabat et l’université Mohammed V- Souissi de Rabat.</w:t>
-            </w:r>
-          </w:p>
-          <w:p>
-            <w:pPr>
-              <w:autoSpaceDN w:val="0"/>
-              <w:tabs>
-                <w:tab w:pos="20" w:val="left"/>
-                <w:tab w:pos="22" w:val="left"/>
-                <w:tab w:pos="24" w:val="left"/>
-                <w:tab w:pos="530" w:val="left"/>
-              </w:tabs>
-              <w:autoSpaceDE w:val="0"/>
-              <w:widowControl/>
-              <w:spacing w:line="378" w:lineRule="exact" w:before="112" w:after="0"/>
-              <w:ind w:left="0" w:right="144" w:firstLine="0"/>
-              <w:jc w:val="left"/>
-            </w:pPr>
-            <w:r>
-              <w:tab/>
-            </w:r>
-            <w:r>
-              <w:tab/>
-            </w:r>
-            <w:r>
-              <w:tab/>
-            </w:r>
-            <w:r>
-              <w:tab/>
-            </w:r>
-            <w:r>
-              <w:rPr>
-                <w:rFonts w:ascii="TimesNewRomanMTStd" w:hAnsi="TimesNewRomanMTStd" w:eastAsia="TimesNewRomanMTStd"/>
-                <w:b w:val="0"/>
-                <w:i w:val="0"/>
-                <w:color w:val="000000"/>
-                <w:sz w:val="20"/>
-              </w:rPr>
-              <w:t xml:space="preserve">Seront transférés à 1’Université Hassan II de Casablanca, </w:t>
-            </w:r>
-            <w:r>
-              <w:rPr>
-                <w:rFonts w:ascii="TimesNewRomanMTStd" w:hAnsi="TimesNewRomanMTStd" w:eastAsia="TimesNewRomanMTStd"/>
-                <w:b w:val="0"/>
-                <w:i w:val="0"/>
-                <w:color w:val="000000"/>
-                <w:sz w:val="20"/>
-              </w:rPr>
-              <w:t xml:space="preserve">à compter du 1er septembre 2014 les meubles et immeubles </w:t>
-            </w:r>
-            <w:r>
-              <w:rPr>
-                <w:rFonts w:ascii="TimesNewRomanMTStd" w:hAnsi="TimesNewRomanMTStd" w:eastAsia="TimesNewRomanMTStd"/>
-                <w:b w:val="0"/>
-                <w:i w:val="0"/>
-                <w:color w:val="000000"/>
-                <w:sz w:val="20"/>
-              </w:rPr>
-              <w:t xml:space="preserve">en possession de 1’université Hassan II - Aïn Chock de </w:t>
-            </w:r>
-            <w:r>
-              <w:rPr>
-                <w:rFonts w:ascii="TimesNewRomanMTStd" w:hAnsi="TimesNewRomanMTStd" w:eastAsia="TimesNewRomanMTStd"/>
-                <w:b w:val="0"/>
-                <w:i w:val="0"/>
-                <w:color w:val="000000"/>
-                <w:sz w:val="20"/>
-              </w:rPr>
-              <w:t xml:space="preserve">Casablanca et ceux de 1’université Hassan II - Mohammedia </w:t>
-            </w:r>
-            <w:r>
-              <w:rPr>
-                <w:rFonts w:ascii="TimesNewRomanMTStd" w:hAnsi="TimesNewRomanMTStd" w:eastAsia="TimesNewRomanMTStd"/>
-                <w:b w:val="0"/>
-                <w:i w:val="0"/>
-                <w:color w:val="000000"/>
-                <w:sz w:val="20"/>
-              </w:rPr>
-              <w:t xml:space="preserve">de Casablanca à cette date. Les biens meubles et immeubles </w:t>
-            </w:r>
-            <w:r>
-              <w:rPr>
-                <w:rFonts w:ascii="TimesNewRomanMTStd" w:hAnsi="TimesNewRomanMTStd" w:eastAsia="TimesNewRomanMTStd"/>
-                <w:b w:val="0"/>
-                <w:i w:val="0"/>
-                <w:color w:val="000000"/>
-                <w:sz w:val="20"/>
-              </w:rPr>
-              <w:t xml:space="preserve">relevant du domaine privé de 1’Etat dont disposent à la même </w:t>
-            </w:r>
-            <w:r>
-              <w:rPr>
-                <w:rFonts w:ascii="TimesNewRomanMTStd" w:hAnsi="TimesNewRomanMTStd" w:eastAsia="TimesNewRomanMTStd"/>
-                <w:b w:val="0"/>
-                <w:i w:val="0"/>
-                <w:color w:val="000000"/>
-                <w:sz w:val="20"/>
-              </w:rPr>
-              <w:t xml:space="preserve">date 1’université Hassan II - Aïn Chock de Casablanca et </w:t>
-            </w:r>
-            <w:r>
-              <w:rPr>
-                <w:rFonts w:ascii="TimesNewRomanMTStd" w:hAnsi="TimesNewRomanMTStd" w:eastAsia="TimesNewRomanMTStd"/>
-                <w:b w:val="0"/>
-                <w:i w:val="0"/>
-                <w:color w:val="000000"/>
-                <w:sz w:val="20"/>
-              </w:rPr>
-              <w:t xml:space="preserve">1’université Hassan II - Mohammedia de Casablanca seront </w:t>
-            </w:r>
-            <w:r>
-              <w:rPr>
-                <w:rFonts w:ascii="TimesNewRomanMTStd" w:hAnsi="TimesNewRomanMTStd" w:eastAsia="TimesNewRomanMTStd"/>
-                <w:b w:val="0"/>
-                <w:i w:val="0"/>
-                <w:color w:val="000000"/>
-                <w:sz w:val="20"/>
-              </w:rPr>
-              <w:t xml:space="preserve">également mis à la disposition de 1’université Hassan II de </w:t>
-            </w:r>
-            <w:r>
-              <w:rPr>
-                <w:rFonts w:ascii="TimesNewRomanMTStd" w:hAnsi="TimesNewRomanMTStd" w:eastAsia="TimesNewRomanMTStd"/>
-                <w:b w:val="0"/>
-                <w:i w:val="0"/>
-                <w:color w:val="000000"/>
-                <w:sz w:val="20"/>
-              </w:rPr>
-              <w:t>Casablanca à la date précitée.</w:t>
-            </w:r>
-          </w:p>
-          <w:p>
-            <w:pPr>
-              <w:autoSpaceDN w:val="0"/>
-              <w:autoSpaceDE w:val="0"/>
-              <w:widowControl/>
-              <w:spacing w:line="226" w:lineRule="exact" w:before="266" w:after="0"/>
-              <w:ind w:left="0" w:right="2490" w:firstLine="0"/>
-              <w:jc w:val="right"/>
-            </w:pPr>
-            <w:r>
-              <w:rPr>
-                <w:rFonts w:ascii="TimesNewRomanMTStd" w:hAnsi="TimesNewRomanMTStd" w:eastAsia="TimesNewRomanMTStd"/>
-                <w:b w:val="0"/>
-                <w:i w:val="0"/>
-                <w:color w:val="000000"/>
-                <w:sz w:val="20"/>
-              </w:rPr>
-              <w:t>Article</w:t>
-            </w:r>
-            <w:r>
-              <w:rPr>
-                <w:rFonts w:ascii="TimesNewRomanMTStd" w:hAnsi="TimesNewRomanMTStd" w:eastAsia="TimesNewRomanMTStd"/>
-                <w:b w:val="0"/>
-                <w:i w:val="0"/>
-                <w:color w:val="000000"/>
-                <w:sz w:val="20"/>
-              </w:rPr>
-              <w:t>5</w:t>
-            </w:r>
-          </w:p>
-          <w:p>
-            <w:pPr>
-              <w:autoSpaceDN w:val="0"/>
-              <w:autoSpaceDE w:val="0"/>
-              <w:widowControl/>
-              <w:spacing w:line="378" w:lineRule="exact" w:before="80" w:after="0"/>
-              <w:ind w:left="12" w:right="144" w:firstLine="502"/>
-              <w:jc w:val="left"/>
-            </w:pPr>
-            <w:r>
-              <w:rPr>
-                <w:rFonts w:ascii="TimesNewRomanMTStd" w:hAnsi="TimesNewRomanMTStd" w:eastAsia="TimesNewRomanMTStd"/>
-                <w:b w:val="0"/>
-                <w:i w:val="0"/>
-                <w:color w:val="000000"/>
-                <w:sz w:val="20"/>
-              </w:rPr>
-              <w:t xml:space="preserve">L’université Mohammed V - Agdal de Rabat et </w:t>
-            </w:r>
-            <w:r>
-              <w:rPr>
-                <w:rFonts w:ascii="TimesNewRomanMTStd" w:hAnsi="TimesNewRomanMTStd" w:eastAsia="TimesNewRomanMTStd"/>
-                <w:b w:val="0"/>
-                <w:i w:val="0"/>
-                <w:color w:val="000000"/>
-                <w:sz w:val="20"/>
-              </w:rPr>
-              <w:t xml:space="preserve">l’université Mohammed V - Souissi de Rabat sont subrogées </w:t>
-            </w:r>
-            <w:r>
-              <w:rPr>
-                <w:rFonts w:ascii="TimesNewRomanMTStd" w:hAnsi="TimesNewRomanMTStd" w:eastAsia="TimesNewRomanMTStd"/>
-                <w:b w:val="0"/>
-                <w:i w:val="0"/>
-                <w:color w:val="000000"/>
-                <w:sz w:val="20"/>
-              </w:rPr>
-              <w:t xml:space="preserve">par 1’université Mohammed V de Rabat dans leurs droits et </w:t>
-            </w:r>
-            <w:r>
-              <w:rPr>
-                <w:rFonts w:ascii="TimesNewRomanMTStd" w:hAnsi="TimesNewRomanMTStd" w:eastAsia="TimesNewRomanMTStd"/>
-                <w:b w:val="0"/>
-                <w:i w:val="0"/>
-                <w:color w:val="000000"/>
-                <w:sz w:val="20"/>
-              </w:rPr>
-              <w:t xml:space="preserve">obligations relatifs à tous les marchés de travaux, fournitures </w:t>
-            </w:r>
-            <w:r>
-              <w:rPr>
-                <w:rFonts w:ascii="TimesNewRomanMTStd" w:hAnsi="TimesNewRomanMTStd" w:eastAsia="TimesNewRomanMTStd"/>
-                <w:b w:val="0"/>
-                <w:i w:val="0"/>
-                <w:color w:val="000000"/>
-                <w:sz w:val="20"/>
-              </w:rPr>
-              <w:t xml:space="preserve">et services ainsi qu’à tous les autres contrats et conventions, </w:t>
-            </w:r>
-            <w:r>
-              <w:rPr>
-                <w:rFonts w:ascii="TimesNewRomanMTStd" w:hAnsi="TimesNewRomanMTStd" w:eastAsia="TimesNewRomanMTStd"/>
-                <w:b w:val="0"/>
-                <w:i w:val="0"/>
-                <w:color w:val="000000"/>
-                <w:sz w:val="20"/>
-              </w:rPr>
-              <w:t xml:space="preserve">notamment financiers, conclus par les universités précitées </w:t>
-            </w:r>
-            <w:r>
-              <w:rPr>
-                <w:rFonts w:ascii="TimesNewRomanMTStd" w:hAnsi="TimesNewRomanMTStd" w:eastAsia="TimesNewRomanMTStd"/>
-                <w:b w:val="0"/>
-                <w:i w:val="0"/>
-                <w:color w:val="000000"/>
-                <w:sz w:val="20"/>
-              </w:rPr>
-              <w:t xml:space="preserve">avant la date d’entrée en vigueur de la présente loi, et qui ne </w:t>
-            </w:r>
-            <w:r>
-              <w:rPr>
-                <w:rFonts w:ascii="TimesNewRomanMTStd" w:hAnsi="TimesNewRomanMTStd" w:eastAsia="TimesNewRomanMTStd"/>
-                <w:b w:val="0"/>
-                <w:i w:val="0"/>
-                <w:color w:val="000000"/>
-                <w:sz w:val="20"/>
-              </w:rPr>
-              <w:t>sont pas encore réglés à cette date.</w:t>
-            </w:r>
-          </w:p>
-        </w:tc>
-        <w:tc>
-          <w:tcPr>
-            <w:tcW w:type="dxa" w:w="5474"/>
-            <w:tcBorders>
-              <w:start w:sz="7.995744228363037" w:val="single" w:color="#000000"/>
-              <w:top w:sz="5.341161727905273" w:val="single" w:color="#000000"/>
-            </w:tcBorders>
-            <w:tcMar>
-              <w:start w:w="0" w:type="dxa"/>
-              <w:end w:w="0" w:type="dxa"/>
-            </w:tcMar>
-          </w:tcPr>
-          <w:p>
-            <w:pPr>
-              <w:autoSpaceDN w:val="0"/>
-              <w:autoSpaceDE w:val="0"/>
-              <w:widowControl/>
-              <w:spacing w:line="278" w:lineRule="exact" w:before="168" w:after="0"/>
-              <w:ind w:left="252" w:right="0" w:firstLine="502"/>
-              <w:jc w:val="both"/>
-            </w:pPr>
-            <w:r>
-              <w:rPr>
-                <w:rFonts w:ascii="TimesNewRomanMTStd" w:hAnsi="TimesNewRomanMTStd" w:eastAsia="TimesNewRomanMTStd"/>
-                <w:b w:val="0"/>
-                <w:i w:val="0"/>
-                <w:color w:val="000000"/>
-                <w:sz w:val="20"/>
-              </w:rPr>
-              <w:t xml:space="preserve">L’Université Mohammed V de Rabat est chargée du </w:t>
-            </w:r>
-            <w:r>
-              <w:rPr>
-                <w:rFonts w:ascii="TimesNewRomanMTStd" w:hAnsi="TimesNewRomanMTStd" w:eastAsia="TimesNewRomanMTStd"/>
-                <w:b w:val="0"/>
-                <w:i w:val="0"/>
-                <w:color w:val="000000"/>
-                <w:sz w:val="20"/>
-              </w:rPr>
-              <w:t xml:space="preserve">règlement de ces marchés, contrats et conventions, dans les </w:t>
-            </w:r>
-            <w:r>
-              <w:rPr>
-                <w:rFonts w:ascii="TimesNewRomanMTStd" w:hAnsi="TimesNewRomanMTStd" w:eastAsia="TimesNewRomanMTStd"/>
-                <w:b w:val="0"/>
-                <w:i w:val="0"/>
-                <w:color w:val="000000"/>
-                <w:sz w:val="20"/>
-              </w:rPr>
-              <w:t>formes et selon les conditions qui y sont prévues.</w:t>
-            </w:r>
-          </w:p>
-          <w:p>
-            <w:pPr>
-              <w:autoSpaceDN w:val="0"/>
-              <w:autoSpaceDE w:val="0"/>
-              <w:widowControl/>
-              <w:spacing w:line="226" w:lineRule="exact" w:before="166" w:after="0"/>
-              <w:ind w:left="0" w:right="2252" w:firstLine="0"/>
-              <w:jc w:val="right"/>
-            </w:pPr>
-            <w:r>
-              <w:rPr>
-                <w:rFonts w:ascii="TimesNewRomanMTStd" w:hAnsi="TimesNewRomanMTStd" w:eastAsia="TimesNewRomanMTStd"/>
-                <w:b w:val="0"/>
-                <w:i w:val="0"/>
-                <w:color w:val="000000"/>
-                <w:sz w:val="20"/>
-              </w:rPr>
-              <w:t>Article</w:t>
-            </w:r>
-            <w:r>
-              <w:rPr>
-                <w:rFonts w:ascii="TimesNewRomanMTStd" w:hAnsi="TimesNewRomanMTStd" w:eastAsia="TimesNewRomanMTStd"/>
-                <w:b w:val="0"/>
-                <w:i w:val="0"/>
-                <w:color w:val="000000"/>
-                <w:sz w:val="20"/>
-              </w:rPr>
-              <w:t>6</w:t>
-            </w:r>
-          </w:p>
-          <w:p>
-            <w:pPr>
-              <w:autoSpaceDN w:val="0"/>
-              <w:autoSpaceDE w:val="0"/>
-              <w:widowControl/>
-              <w:spacing w:line="278" w:lineRule="exact" w:before="114" w:after="0"/>
-              <w:ind w:left="246" w:right="0" w:firstLine="506"/>
-              <w:jc w:val="left"/>
-            </w:pPr>
-            <w:r>
-              <w:rPr>
-                <w:rFonts w:ascii="TimesNewRomanMTStd" w:hAnsi="TimesNewRomanMTStd" w:eastAsia="TimesNewRomanMTStd"/>
-                <w:b w:val="0"/>
-                <w:i w:val="0"/>
-                <w:color w:val="000000"/>
-                <w:sz w:val="20"/>
-              </w:rPr>
-              <w:t xml:space="preserve">L’université Hassan II de Casablanca subroge l’université </w:t>
-            </w:r>
-            <w:r>
-              <w:rPr>
-                <w:rFonts w:ascii="TimesNewRomanMTStd" w:hAnsi="TimesNewRomanMTStd" w:eastAsia="TimesNewRomanMTStd"/>
-                <w:b w:val="0"/>
-                <w:i w:val="0"/>
-                <w:color w:val="000000"/>
-                <w:sz w:val="20"/>
-              </w:rPr>
-              <w:t>Hassan II - Aïn Chock de Casablanca et 1’université Hassan II-</w:t>
-            </w:r>
-            <w:r>
-              <w:rPr>
-                <w:rFonts w:ascii="TimesNewRomanMTStd" w:hAnsi="TimesNewRomanMTStd" w:eastAsia="TimesNewRomanMTStd"/>
-                <w:b w:val="0"/>
-                <w:i w:val="0"/>
-                <w:color w:val="000000"/>
-                <w:sz w:val="20"/>
-              </w:rPr>
-              <w:t xml:space="preserve">Mohammedia de Casablanca dans leurs droits et obligations </w:t>
-            </w:r>
-            <w:r>
-              <w:rPr>
-                <w:rFonts w:ascii="TimesNewRomanMTStd" w:hAnsi="TimesNewRomanMTStd" w:eastAsia="TimesNewRomanMTStd"/>
-                <w:b w:val="0"/>
-                <w:i w:val="0"/>
-                <w:color w:val="000000"/>
-                <w:sz w:val="20"/>
-              </w:rPr>
-              <w:t xml:space="preserve">relatifs à tous les marchés de travaux, de fournitures et de </w:t>
-            </w:r>
-            <w:r>
-              <w:rPr>
-                <w:rFonts w:ascii="TimesNewRomanMTStd" w:hAnsi="TimesNewRomanMTStd" w:eastAsia="TimesNewRomanMTStd"/>
-                <w:b w:val="0"/>
-                <w:i w:val="0"/>
-                <w:color w:val="000000"/>
-                <w:sz w:val="20"/>
-              </w:rPr>
-              <w:t xml:space="preserve">services ainsi qu’à tous les autres contrats et conventions, </w:t>
-            </w:r>
-            <w:r>
-              <w:rPr>
-                <w:rFonts w:ascii="TimesNewRomanMTStd" w:hAnsi="TimesNewRomanMTStd" w:eastAsia="TimesNewRomanMTStd"/>
-                <w:b w:val="0"/>
-                <w:i w:val="0"/>
-                <w:color w:val="000000"/>
-                <w:sz w:val="20"/>
-              </w:rPr>
-              <w:t xml:space="preserve">notamment financiers conclus par les universités précitées </w:t>
-            </w:r>
-            <w:r>
-              <w:rPr>
-                <w:rFonts w:ascii="TimesNewRomanMTStd" w:hAnsi="TimesNewRomanMTStd" w:eastAsia="TimesNewRomanMTStd"/>
-                <w:b w:val="0"/>
-                <w:i w:val="0"/>
-                <w:color w:val="000000"/>
-                <w:sz w:val="20"/>
-              </w:rPr>
-              <w:t xml:space="preserve">avant la date d’entrée en vigueur de la présente loi et qui ne </w:t>
-            </w:r>
-            <w:r>
-              <w:rPr>
-                <w:rFonts w:ascii="TimesNewRomanMTStd" w:hAnsi="TimesNewRomanMTStd" w:eastAsia="TimesNewRomanMTStd"/>
-                <w:b w:val="0"/>
-                <w:i w:val="0"/>
-                <w:color w:val="000000"/>
-                <w:sz w:val="20"/>
-              </w:rPr>
-              <w:t xml:space="preserve">sont pas encore réglés à cette date. L’Université Hassan II </w:t>
-            </w:r>
-            <w:r>
-              <w:rPr>
-                <w:rFonts w:ascii="TimesNewRomanMTStd" w:hAnsi="TimesNewRomanMTStd" w:eastAsia="TimesNewRomanMTStd"/>
-                <w:b w:val="0"/>
-                <w:i w:val="0"/>
-                <w:color w:val="000000"/>
-                <w:sz w:val="20"/>
-              </w:rPr>
-              <w:t xml:space="preserve">de Casablanca est chargée du règlement desdits marchés, </w:t>
-            </w:r>
-            <w:r>
-              <w:rPr>
-                <w:rFonts w:ascii="TimesNewRomanMTStd" w:hAnsi="TimesNewRomanMTStd" w:eastAsia="TimesNewRomanMTStd"/>
-                <w:b w:val="0"/>
-                <w:i w:val="0"/>
-                <w:color w:val="000000"/>
-                <w:sz w:val="20"/>
-              </w:rPr>
-              <w:t xml:space="preserve">contrats et conventions, dans les formes et conditions qui y </w:t>
-            </w:r>
-            <w:r>
-              <w:rPr>
-                <w:rFonts w:ascii="TimesNewRomanMTStd" w:hAnsi="TimesNewRomanMTStd" w:eastAsia="TimesNewRomanMTStd"/>
-                <w:b w:val="0"/>
-                <w:i w:val="0"/>
-                <w:color w:val="000000"/>
-                <w:sz w:val="20"/>
-              </w:rPr>
-              <w:t>sont prévues.</w:t>
-            </w:r>
-          </w:p>
-          <w:p>
-            <w:pPr>
-              <w:autoSpaceDN w:val="0"/>
-              <w:autoSpaceDE w:val="0"/>
-              <w:widowControl/>
-              <w:spacing w:line="226" w:lineRule="exact" w:before="166" w:after="0"/>
-              <w:ind w:left="0" w:right="2244" w:firstLine="0"/>
-              <w:jc w:val="right"/>
-            </w:pPr>
-            <w:r>
-              <w:rPr>
-                <w:rFonts w:ascii="TimesNewRomanMTStd" w:hAnsi="TimesNewRomanMTStd" w:eastAsia="TimesNewRomanMTStd"/>
-                <w:b w:val="0"/>
-                <w:i w:val="0"/>
-                <w:color w:val="000000"/>
-                <w:sz w:val="20"/>
-              </w:rPr>
-              <w:t>Article 7</w:t>
-            </w:r>
-          </w:p>
-          <w:p>
-            <w:pPr>
-              <w:autoSpaceDN w:val="0"/>
-              <w:autoSpaceDE w:val="0"/>
-              <w:widowControl/>
-              <w:spacing w:line="278" w:lineRule="exact" w:before="114" w:after="0"/>
-              <w:ind w:left="144" w:right="0" w:firstLine="0"/>
-              <w:jc w:val="right"/>
-            </w:pPr>
-            <w:r>
-              <w:rPr>
-                <w:rFonts w:ascii="TimesNewRomanMTStd" w:hAnsi="TimesNewRomanMTStd" w:eastAsia="TimesNewRomanMTStd"/>
-                <w:b w:val="0"/>
-                <w:i w:val="0"/>
-                <w:color w:val="000000"/>
-                <w:sz w:val="20"/>
-              </w:rPr>
-              <w:t xml:space="preserve">A compter de la date d’entrée en vigueur de la présente </w:t>
-            </w:r>
-            <w:r>
-              <w:rPr>
-                <w:rFonts w:ascii="TimesNewRomanMTStd" w:hAnsi="TimesNewRomanMTStd" w:eastAsia="TimesNewRomanMTStd"/>
-                <w:b w:val="0"/>
-                <w:i w:val="0"/>
-                <w:color w:val="000000"/>
-                <w:sz w:val="20"/>
-              </w:rPr>
-              <w:t xml:space="preserve">loi, les dispositions de 1’article premier du dahir n° 1-75-398 du </w:t>
-            </w:r>
-            <w:r>
-              <w:rPr>
-                <w:rFonts w:ascii="TimesNewRomanMTStd" w:hAnsi="TimesNewRomanMTStd" w:eastAsia="TimesNewRomanMTStd"/>
-                <w:b w:val="0"/>
-                <w:i w:val="0"/>
-                <w:color w:val="000000"/>
-                <w:sz w:val="20"/>
-              </w:rPr>
-              <w:t xml:space="preserve">10 chaoual 1395 (16 octobre 1975) portant création d’universités </w:t>
-            </w:r>
-            <w:r>
-              <w:rPr>
-                <w:rFonts w:ascii="TimesNewRomanMTStd" w:hAnsi="TimesNewRomanMTStd" w:eastAsia="TimesNewRomanMTStd"/>
-                <w:b w:val="0"/>
-                <w:i w:val="0"/>
-                <w:color w:val="000000"/>
-                <w:sz w:val="20"/>
-              </w:rPr>
-              <w:t>seront modifiées ainsi qu’il suit :</w:t>
-            </w:r>
-          </w:p>
-          <w:p>
-            <w:pPr>
-              <w:autoSpaceDN w:val="0"/>
-              <w:autoSpaceDE w:val="0"/>
-              <w:widowControl/>
-              <w:spacing w:line="278" w:lineRule="exact" w:before="120" w:after="0"/>
-              <w:ind w:left="224" w:right="0" w:firstLine="516"/>
-              <w:jc w:val="left"/>
-            </w:pPr>
-            <w:r>
-              <w:rPr>
-                <w:rFonts w:ascii="TimesNewRomanMTStd" w:hAnsi="TimesNewRomanMTStd" w:eastAsia="TimesNewRomanMTStd"/>
-                <w:b w:val="0"/>
-                <w:i/>
-                <w:color w:val="000000"/>
-                <w:sz w:val="20"/>
-              </w:rPr>
-              <w:t xml:space="preserve">« Article premier </w:t>
-            </w:r>
-            <w:r>
-              <w:rPr>
-                <w:rFonts w:ascii="TimesNewRomanMTStd" w:hAnsi="TimesNewRomanMTStd" w:eastAsia="TimesNewRomanMTStd"/>
-                <w:b w:val="0"/>
-                <w:i w:val="0"/>
-                <w:color w:val="000000"/>
-                <w:sz w:val="20"/>
-              </w:rPr>
-              <w:t xml:space="preserve">. –  En application de l’article 4 de </w:t>
-            </w:r>
-            <w:r>
-              <w:rPr>
-                <w:rFonts w:ascii="TimesNewRomanMTStd" w:hAnsi="TimesNewRomanMTStd" w:eastAsia="TimesNewRomanMTStd"/>
-                <w:b w:val="0"/>
-                <w:i w:val="0"/>
-                <w:color w:val="000000"/>
-                <w:sz w:val="20"/>
-              </w:rPr>
-              <w:t xml:space="preserve">« la loi </w:t>
-            </w:r>
-            <w:r>
-              <w:rPr>
-                <w:rFonts w:ascii="TimesNewRomanMTStd" w:hAnsi="TimesNewRomanMTStd" w:eastAsia="TimesNewRomanMTStd"/>
-                <w:b w:val="0"/>
-                <w:i w:val="0"/>
-                <w:color w:val="000000"/>
-                <w:sz w:val="20"/>
-              </w:rPr>
-              <w:t xml:space="preserve">n° 01-00 portant organisation de l’enseignement </w:t>
-            </w:r>
-            <w:r>
-              <w:rPr>
-                <w:rFonts w:ascii="TimesNewRomanMTStd" w:hAnsi="TimesNewRomanMTStd" w:eastAsia="TimesNewRomanMTStd"/>
-                <w:b w:val="0"/>
-                <w:i w:val="0"/>
-                <w:color w:val="000000"/>
-                <w:sz w:val="20"/>
-              </w:rPr>
-              <w:t xml:space="preserve">« supérieur promulguée par le dahir n° 1-00-199 du 15 safar 1421 </w:t>
-            </w:r>
-            <w:r>
-              <w:rPr>
-                <w:rFonts w:ascii="TimesNewRomanMTStd" w:hAnsi="TimesNewRomanMTStd" w:eastAsia="TimesNewRomanMTStd"/>
-                <w:b w:val="0"/>
-                <w:i w:val="0"/>
-                <w:color w:val="000000"/>
-                <w:sz w:val="20"/>
-              </w:rPr>
-              <w:t xml:space="preserve">« (19 mai 2000), seront créées les universités fusionnées visées à </w:t>
-            </w:r>
-            <w:r>
-              <w:rPr>
-                <w:rFonts w:ascii="TimesNewRomanMTStd" w:hAnsi="TimesNewRomanMTStd" w:eastAsia="TimesNewRomanMTStd"/>
-                <w:b w:val="0"/>
-                <w:i w:val="0"/>
-                <w:color w:val="000000"/>
-                <w:sz w:val="20"/>
-              </w:rPr>
-              <w:t>« l’article premier ci-dessus ainsi qu’il suit :</w:t>
-            </w:r>
-          </w:p>
-          <w:p>
-            <w:pPr>
-              <w:autoSpaceDN w:val="0"/>
-              <w:autoSpaceDE w:val="0"/>
-              <w:widowControl/>
-              <w:spacing w:line="226" w:lineRule="exact" w:before="166" w:after="0"/>
-              <w:ind w:left="734" w:right="0" w:firstLine="0"/>
-              <w:jc w:val="left"/>
-            </w:pPr>
-            <w:r>
-              <w:rPr>
-                <w:rFonts w:ascii="TimesNewRomanMTStd" w:hAnsi="TimesNewRomanMTStd" w:eastAsia="TimesNewRomanMTStd"/>
-                <w:b w:val="0"/>
-                <w:i w:val="0"/>
-                <w:color w:val="000000"/>
-                <w:sz w:val="20"/>
-              </w:rPr>
-              <w:t>« – Université Mohammed V de Rabat ;</w:t>
-            </w:r>
-          </w:p>
-          <w:p>
-            <w:pPr>
-              <w:autoSpaceDN w:val="0"/>
-              <w:autoSpaceDE w:val="0"/>
-              <w:widowControl/>
-              <w:spacing w:line="224" w:lineRule="exact" w:before="166" w:after="0"/>
-              <w:ind w:left="734" w:right="0" w:firstLine="0"/>
-              <w:jc w:val="left"/>
-            </w:pPr>
-            <w:r>
-              <w:rPr>
-                <w:rFonts w:ascii="TimesNewRomanMTStd" w:hAnsi="TimesNewRomanMTStd" w:eastAsia="TimesNewRomanMTStd"/>
-                <w:b w:val="0"/>
-                <w:i w:val="0"/>
-                <w:color w:val="000000"/>
-                <w:sz w:val="20"/>
-              </w:rPr>
-              <w:t>« – Université Hassan II de Casablanca ;</w:t>
-            </w:r>
-          </w:p>
-          <w:p>
-            <w:pPr>
-              <w:autoSpaceDN w:val="0"/>
-              <w:autoSpaceDE w:val="0"/>
-              <w:widowControl/>
-              <w:spacing w:line="226" w:lineRule="exact" w:before="166" w:after="0"/>
-              <w:ind w:left="734" w:right="0" w:firstLine="0"/>
-              <w:jc w:val="left"/>
-            </w:pPr>
-            <w:r>
-              <w:rPr>
-                <w:rFonts w:ascii="TimesNewRomanMTStd" w:hAnsi="TimesNewRomanMTStd" w:eastAsia="TimesNewRomanMTStd"/>
-                <w:b w:val="0"/>
-                <w:i w:val="0"/>
-                <w:color w:val="000000"/>
-                <w:sz w:val="20"/>
-              </w:rPr>
-              <w:t>« – Université Sidi Mohammed Ben Abdellah de Fès ;</w:t>
-            </w:r>
-          </w:p>
-          <w:p>
-            <w:pPr>
-              <w:autoSpaceDN w:val="0"/>
-              <w:autoSpaceDE w:val="0"/>
-              <w:widowControl/>
-              <w:spacing w:line="226" w:lineRule="exact" w:before="166" w:after="0"/>
-              <w:ind w:left="1056" w:right="0" w:firstLine="0"/>
-              <w:jc w:val="left"/>
-            </w:pPr>
-            <w:r>
-              <w:rPr>
-                <w:rFonts w:ascii="TimesNewRomanMTStd" w:hAnsi="TimesNewRomanMTStd" w:eastAsia="TimesNewRomanMTStd"/>
-                <w:b w:val="0"/>
-                <w:i w:val="0"/>
-                <w:color w:val="000000"/>
-                <w:sz w:val="20"/>
-              </w:rPr>
-              <w:t>........................................................</w:t>
-            </w:r>
-          </w:p>
-          <w:p>
-            <w:pPr>
-              <w:autoSpaceDN w:val="0"/>
-              <w:autoSpaceDE w:val="0"/>
-              <w:widowControl/>
-              <w:spacing w:line="200" w:lineRule="exact" w:before="196" w:after="0"/>
-              <w:ind w:left="1250" w:right="0" w:firstLine="0"/>
-              <w:jc w:val="left"/>
-            </w:pPr>
-            <w:r>
-              <w:rPr>
-                <w:rFonts w:ascii="TimesNewRomanMTStd" w:hAnsi="TimesNewRomanMTStd" w:eastAsia="TimesNewRomanMTStd"/>
-                <w:b w:val="0"/>
-                <w:i/>
-                <w:color w:val="000000"/>
-                <w:sz w:val="20"/>
-              </w:rPr>
-              <w:t>(Le reste sans changement.)</w:t>
-            </w:r>
-          </w:p>
-          <w:p>
-            <w:pPr>
-              <w:autoSpaceDN w:val="0"/>
-              <w:autoSpaceDE w:val="0"/>
-              <w:widowControl/>
-              <w:spacing w:line="204" w:lineRule="exact" w:before="292" w:after="0"/>
-              <w:ind w:left="248" w:right="0" w:firstLine="0"/>
-              <w:jc w:val="left"/>
-            </w:pPr>
-            <w:r>
-              <w:rPr>
-                <w:rFonts w:ascii="TimesNewRomanMTStd" w:hAnsi="TimesNewRomanMTStd" w:eastAsia="TimesNewRomanMTStd"/>
-                <w:b w:val="0"/>
-                <w:i w:val="0"/>
-                <w:color w:val="000000"/>
-                <w:sz w:val="18"/>
-              </w:rPr>
-              <w:t xml:space="preserve">Le texte en langue arabe a été publié dans l’édition générale </w:t>
-            </w:r>
-          </w:p>
-          <w:p>
-            <w:pPr>
-              <w:autoSpaceDN w:val="0"/>
-              <w:autoSpaceDE w:val="0"/>
-              <w:widowControl/>
-              <w:spacing w:line="202" w:lineRule="exact" w:before="76" w:after="0"/>
-              <w:ind w:left="422" w:right="0" w:firstLine="0"/>
-              <w:jc w:val="left"/>
-            </w:pPr>
-            <w:r>
-              <w:rPr>
-                <w:rFonts w:ascii="TimesNewRomanMTStd" w:hAnsi="TimesNewRomanMTStd" w:eastAsia="TimesNewRomanMTStd"/>
-                <w:b w:val="0"/>
-                <w:i w:val="0"/>
-                <w:color w:val="000000"/>
-                <w:sz w:val="18"/>
-              </w:rPr>
-              <w:t>du  « Bulletin officiel » n° 6259 du 26 rejeb 1435 (26 mai 2014).</w:t>
-            </w:r>
-          </w:p>
-          <w:p>
-            <w:pPr>
-              <w:autoSpaceDN w:val="0"/>
-              <w:autoSpaceDE w:val="0"/>
-              <w:widowControl/>
-              <w:spacing w:line="200" w:lineRule="exact" w:before="478" w:after="0"/>
-              <w:ind w:left="252" w:right="0" w:firstLine="0"/>
-              <w:jc w:val="left"/>
-            </w:pPr>
-            <w:r>
-              <w:rPr>
-                <w:rFonts w:ascii="TimesNewRomanMTStd" w:hAnsi="TimesNewRomanMTStd" w:eastAsia="TimesNewRomanMTStd"/>
-                <w:b/>
-                <w:i w:val="0"/>
-                <w:color w:val="000000"/>
-                <w:sz w:val="20"/>
-              </w:rPr>
-              <w:t xml:space="preserve">Dahir n° 1-14-94  du 12 rejeb 1435 (12 mai 2014) portant </w:t>
-            </w:r>
-          </w:p>
-          <w:p>
-            <w:pPr>
-              <w:autoSpaceDN w:val="0"/>
-              <w:autoSpaceDE w:val="0"/>
-              <w:widowControl/>
-              <w:spacing w:line="200" w:lineRule="exact" w:before="78" w:after="0"/>
-              <w:ind w:left="768" w:right="0" w:firstLine="0"/>
-              <w:jc w:val="left"/>
-            </w:pPr>
-            <w:r>
-              <w:rPr>
-                <w:rFonts w:ascii="TimesNewRomanMTStd" w:hAnsi="TimesNewRomanMTStd" w:eastAsia="TimesNewRomanMTStd"/>
-                <w:b/>
-                <w:i w:val="0"/>
-                <w:color w:val="000000"/>
-                <w:sz w:val="20"/>
-              </w:rPr>
-              <w:t xml:space="preserve">promulgation de la loi n° 62-12 relative à l’organisation </w:t>
-            </w:r>
-          </w:p>
-          <w:p>
-            <w:pPr>
-              <w:autoSpaceDN w:val="0"/>
-              <w:autoSpaceDE w:val="0"/>
-              <w:widowControl/>
-              <w:spacing w:line="200" w:lineRule="exact" w:before="78" w:after="0"/>
-              <w:ind w:left="766" w:right="0" w:firstLine="0"/>
-              <w:jc w:val="left"/>
-            </w:pPr>
-            <w:r>
-              <w:rPr>
-                <w:rFonts w:ascii="TimesNewRomanMTStd" w:hAnsi="TimesNewRomanMTStd" w:eastAsia="TimesNewRomanMTStd"/>
-                <w:b/>
-                <w:i w:val="0"/>
-                <w:color w:val="000000"/>
-                <w:sz w:val="20"/>
-              </w:rPr>
-              <w:t>de la profession de conseiller agricole.</w:t>
-            </w:r>
-          </w:p>
-          <w:p>
-            <w:pPr>
-              <w:autoSpaceDN w:val="0"/>
-              <w:autoSpaceDE w:val="0"/>
-              <w:widowControl/>
-              <w:spacing w:line="226" w:lineRule="exact" w:before="616" w:after="0"/>
-              <w:ind w:left="1150" w:right="0" w:firstLine="0"/>
-              <w:jc w:val="left"/>
-            </w:pPr>
-            <w:r>
-              <w:rPr>
-                <w:rFonts w:ascii="TimesNewRomanMTStd" w:hAnsi="TimesNewRomanMTStd" w:eastAsia="TimesNewRomanMTStd"/>
-                <w:b w:val="0"/>
-                <w:i w:val="0"/>
-                <w:color w:val="000000"/>
-                <w:sz w:val="20"/>
-              </w:rPr>
-              <w:t>LOUANGE A DIEU SEUL !</w:t>
-            </w:r>
-          </w:p>
-          <w:p>
-            <w:pPr>
-              <w:autoSpaceDN w:val="0"/>
-              <w:autoSpaceDE w:val="0"/>
-              <w:widowControl/>
-              <w:spacing w:line="200" w:lineRule="exact" w:before="194" w:after="0"/>
-              <w:ind w:left="740" w:right="0" w:firstLine="0"/>
-              <w:jc w:val="left"/>
-            </w:pPr>
-            <w:r>
-              <w:rPr>
-                <w:rFonts w:ascii="TimesNewRomanMTStd" w:hAnsi="TimesNewRomanMTStd" w:eastAsia="TimesNewRomanMTStd"/>
-                <w:b w:val="0"/>
-                <w:i/>
-                <w:color w:val="000000"/>
-                <w:sz w:val="20"/>
-              </w:rPr>
-              <w:t>(Grand Sceau de Sa Majesté Mohammed VI)</w:t>
-            </w:r>
-          </w:p>
-          <w:p>
-            <w:pPr>
-              <w:autoSpaceDN w:val="0"/>
-              <w:tabs>
-                <w:tab w:pos="758" w:val="left"/>
-              </w:tabs>
-              <w:autoSpaceDE w:val="0"/>
-              <w:widowControl/>
-              <w:spacing w:line="278" w:lineRule="exact" w:before="110" w:after="0"/>
-              <w:ind w:left="254" w:right="0" w:firstLine="0"/>
-              <w:jc w:val="left"/>
-            </w:pPr>
-            <w:r>
-              <w:rPr>
-                <w:rFonts w:ascii="TimesNewRomanMTStd" w:hAnsi="TimesNewRomanMTStd" w:eastAsia="TimesNewRomanMTStd"/>
-                <w:b w:val="0"/>
-                <w:i w:val="0"/>
-                <w:color w:val="000000"/>
-                <w:sz w:val="20"/>
-              </w:rPr>
-              <w:t xml:space="preserve">Que l’on sache par les présentes – puisse Dieu en élever </w:t>
-            </w:r>
-            <w:r>
-              <w:rPr>
-                <w:rFonts w:ascii="TimesNewRomanMTStd" w:hAnsi="TimesNewRomanMTStd" w:eastAsia="TimesNewRomanMTStd"/>
-                <w:b w:val="0"/>
-                <w:i w:val="0"/>
-                <w:color w:val="000000"/>
-                <w:sz w:val="20"/>
-              </w:rPr>
-              <w:t>et en fortifier la teneur !</w:t>
-            </w:r>
-          </w:p>
-          <w:p>
-            <w:pPr>
-              <w:autoSpaceDN w:val="0"/>
-              <w:autoSpaceDE w:val="0"/>
-              <w:widowControl/>
-              <w:spacing w:line="226" w:lineRule="exact" w:before="166" w:after="0"/>
-              <w:ind w:left="758" w:right="0" w:firstLine="0"/>
-              <w:jc w:val="left"/>
-            </w:pPr>
-            <w:r>
-              <w:rPr>
-                <w:rFonts w:ascii="TimesNewRomanMTStd" w:hAnsi="TimesNewRomanMTStd" w:eastAsia="TimesNewRomanMTStd"/>
-                <w:b w:val="0"/>
-                <w:i w:val="0"/>
-                <w:color w:val="000000"/>
-                <w:sz w:val="20"/>
-              </w:rPr>
-              <w:t>Que Notre Majesté Chérifienne,</w:t>
-            </w:r>
-          </w:p>
-          <w:p>
-            <w:pPr>
-              <w:autoSpaceDN w:val="0"/>
-              <w:autoSpaceDE w:val="0"/>
-              <w:widowControl/>
-              <w:spacing w:line="226" w:lineRule="exact" w:before="134" w:after="0"/>
-              <w:ind w:left="740" w:right="0" w:firstLine="0"/>
-              <w:jc w:val="left"/>
-            </w:pPr>
-            <w:r>
-              <w:rPr>
-                <w:rFonts w:ascii="TimesNewRomanMTStd" w:hAnsi="TimesNewRomanMTStd" w:eastAsia="TimesNewRomanMTStd"/>
-                <w:b w:val="0"/>
-                <w:i w:val="0"/>
-                <w:color w:val="000000"/>
-                <w:sz w:val="20"/>
-              </w:rPr>
-              <w:t>Vu la Constitution, notamment ses articles 42 et 50 ;</w:t>
-            </w:r>
-          </w:p>
-        </w:tc>
-      </w:tr>
-    </w:tbl>
-    <w:p>
-      <w:pPr>
-        <w:autoSpaceDN w:val="0"/>
-        <w:autoSpaceDE w:val="0"/>
-        <w:widowControl/>
-        <w:spacing w:line="14" w:lineRule="exact" w:before="0" w:after="0"/>
-        <w:ind w:left="0" w:right="0"/>
-      </w:pPr>
-    </w:p>
-    <w:p>
-      <w:pPr>
-        <w:autoSpaceDN w:val="0"/>
-        <w:autoSpaceDE w:val="0"/>
-        <w:widowControl/>
-        <w:spacing w:line="14" w:lineRule="exact" w:before="0" w:after="0"/>
-        <w:ind w:left="0" w:right="0"/>
-      </w:pPr>
-    </w:p>
     <w:p>
       <w:pPr>
         <w:sectPr>
@@ -1407,8 +131,6 @@
                 <w:rFonts w:ascii="TimesNewRomanMTStd" w:hAnsi="TimesNewRomanMTStd" w:eastAsia="TimesNewRomanMTStd"/>
                 <w:b w:val="0"/>
                 <w:i w:val="0"/>
-                <w:color w:val="000000"/>
-                <w:sz w:val="20"/>
               </w:rPr>
               <w:t xml:space="preserve">3474 </w:t>
             </w:r>
@@ -1416,1609 +138,18 @@
         </w:tc>
         <w:tc>
           <w:tcPr>
-            <w:tcW w:type="dxa" w:w="4740"/>
-            <w:tcBorders>
-              <w:bottom w:sz="15.991488456726074" w:val="single" w:color="#000000"/>
-            </w:tcBorders>
-            <w:tcMar>
-              <w:start w:w="0" w:type="dxa"/>
-              <w:end w:w="0" w:type="dxa"/>
-            </w:tcMar>
+            <w:tcW w:type="dxa" w:w="3687"/>
           </w:tcPr>
-          <w:p>
-            <w:pPr>
-              <w:autoSpaceDN w:val="0"/>
-              <w:autoSpaceDE w:val="0"/>
-              <w:widowControl/>
-              <w:spacing w:line="226" w:lineRule="exact" w:before="0" w:after="0"/>
-              <w:ind w:left="0" w:right="592" w:firstLine="0"/>
-              <w:jc w:val="right"/>
-            </w:pPr>
-            <w:r>
-              <w:rPr>
-                <w:rFonts w:ascii="TimesNewRomanMTStd" w:hAnsi="TimesNewRomanMTStd" w:eastAsia="TimesNewRomanMTStd"/>
-                <w:b w:val="0"/>
-                <w:i w:val="0"/>
-                <w:color w:val="000000"/>
-                <w:sz w:val="20"/>
-              </w:rPr>
-              <w:t xml:space="preserve">BULLETIN OFFICIEL </w:t>
-            </w:r>
-          </w:p>
+          <w:p/>
         </w:tc>
         <w:tc>
           <w:tcPr>
-            <w:tcW w:type="dxa" w:w="3798"/>
-            <w:tcBorders>
-              <w:bottom w:sz="15.991488456726074" w:val="single" w:color="#000000"/>
-            </w:tcBorders>
-            <w:tcMar>
-              <w:start w:w="0" w:type="dxa"/>
-              <w:end w:w="0" w:type="dxa"/>
-            </w:tcMar>
+            <w:tcW w:type="dxa" w:w="3687"/>
           </w:tcPr>
-          <w:p>
-            <w:pPr>
-              <w:autoSpaceDN w:val="0"/>
-              <w:autoSpaceDE w:val="0"/>
-              <w:widowControl/>
-              <w:spacing w:line="226" w:lineRule="exact" w:before="0" w:after="0"/>
-              <w:ind w:left="620" w:right="0" w:firstLine="0"/>
-              <w:jc w:val="left"/>
-            </w:pPr>
-            <w:r>
-              <w:rPr>
-                <w:rFonts w:ascii="TimesNewRomanMTStd" w:hAnsi="TimesNewRomanMTStd" w:eastAsia="TimesNewRomanMTStd"/>
-                <w:b w:val="0"/>
-                <w:i w:val="0"/>
-                <w:color w:val="000000"/>
-                <w:sz w:val="20"/>
-              </w:rPr>
-              <w:t>Nº 6262 – 7 chaabane 1435 (5-6-2014)</w:t>
-            </w:r>
-          </w:p>
+          <w:p/>
         </w:tc>
       </w:tr>
     </w:tbl>
-    <w:p>
-      <w:pPr>
-        <w:autoSpaceDN w:val="0"/>
-        <w:autoSpaceDE w:val="0"/>
-        <w:widowControl/>
-        <w:spacing w:line="46" w:lineRule="exact" w:before="0" w:after="0"/>
-        <w:ind w:left="0" w:right="0"/>
-      </w:pPr>
-    </w:p>
-    <w:tbl>
-      <w:tblPr>
-        <w:tblW w:type="auto" w:w="0"/>
-        <w:tblLayout w:type="fixed"/>
-        <w:tblLook w:firstColumn="1" w:firstRow="1" w:lastColumn="0" w:lastRow="0" w:noHBand="0" w:noVBand="1" w:val="04A0"/>
-        <w:tblInd w:w="11.999999999999957" w:type="dxa"/>
-      </w:tblPr>
-      <w:tblGrid>
-        <w:gridCol w:w="5530"/>
-        <w:gridCol w:w="5530"/>
-      </w:tblGrid>
-      <w:tr>
-        <w:trPr>
-          <w:trHeight w:hRule="exact" w:val="14300"/>
-        </w:trPr>
-        <w:tc>
-          <w:tcPr>
-            <w:tcW w:type="dxa" w:w="5476"/>
-            <w:tcBorders>
-              <w:top w:sz="5.341161727905273" w:val="single" w:color="#000000"/>
-              <w:end w:sz="7.995744228363037" w:val="single" w:color="#000000"/>
-            </w:tcBorders>
-            <w:tcMar>
-              <w:start w:w="0" w:type="dxa"/>
-              <w:end w:w="0" w:type="dxa"/>
-            </w:tcMar>
-          </w:tcPr>
-          <w:p>
-            <w:pPr>
-              <w:autoSpaceDN w:val="0"/>
-              <w:autoSpaceDE w:val="0"/>
-              <w:widowControl/>
-              <w:spacing w:line="182" w:lineRule="exact" w:before="238" w:after="0"/>
-              <w:ind w:left="0" w:right="1812" w:firstLine="0"/>
-              <w:jc w:val="right"/>
-            </w:pPr>
-            <w:r>
-              <w:rPr>
-                <w:rFonts w:ascii="TimesNewRomanMTStd" w:hAnsi="TimesNewRomanMTStd" w:eastAsia="TimesNewRomanMTStd"/>
-                <w:b w:val="0"/>
-                <w:i w:val="0"/>
-                <w:color w:val="000000"/>
-                <w:sz w:val="16"/>
-              </w:rPr>
-              <w:t>A DÉCIDÉ CE QUI SUIT :</w:t>
-            </w:r>
-          </w:p>
-          <w:p>
-            <w:pPr>
-              <w:autoSpaceDN w:val="0"/>
-              <w:autoSpaceDE w:val="0"/>
-              <w:widowControl/>
-              <w:spacing w:line="234" w:lineRule="exact" w:before="126" w:after="0"/>
-              <w:ind w:left="10" w:right="66" w:firstLine="504"/>
-              <w:jc w:val="both"/>
-            </w:pPr>
-            <w:r>
-              <w:rPr>
-                <w:rFonts w:ascii="TimesNewRomanMTStd" w:hAnsi="TimesNewRomanMTStd" w:eastAsia="TimesNewRomanMTStd"/>
-                <w:b w:val="0"/>
-                <w:i w:val="0"/>
-                <w:color w:val="000000"/>
-                <w:sz w:val="20"/>
-              </w:rPr>
-              <w:t xml:space="preserve">Est promulguée et sera publiée au </w:t>
-            </w:r>
-            <w:r>
-              <w:rPr>
-                <w:rFonts w:ascii="TimesNewRomanMTStd" w:hAnsi="TimesNewRomanMTStd" w:eastAsia="TimesNewRomanMTStd"/>
-                <w:b w:val="0"/>
-                <w:i/>
-                <w:color w:val="000000"/>
-                <w:sz w:val="20"/>
-              </w:rPr>
-              <w:t>Bulletin officiel</w:t>
-            </w:r>
-            <w:r>
-              <w:rPr>
-                <w:rFonts w:ascii="TimesNewRomanMTStd" w:hAnsi="TimesNewRomanMTStd" w:eastAsia="TimesNewRomanMTStd"/>
-                <w:b w:val="0"/>
-                <w:i w:val="0"/>
-                <w:color w:val="000000"/>
-                <w:sz w:val="20"/>
-              </w:rPr>
-              <w:t xml:space="preserve">, à la </w:t>
-            </w:r>
-            <w:r>
-              <w:rPr>
-                <w:rFonts w:ascii="TimesNewRomanMTStd" w:hAnsi="TimesNewRomanMTStd" w:eastAsia="TimesNewRomanMTStd"/>
-                <w:b w:val="0"/>
-                <w:i w:val="0"/>
-                <w:color w:val="000000"/>
-                <w:sz w:val="20"/>
-              </w:rPr>
-              <w:t xml:space="preserve">suite du présent dahir, la loi n° 62-12 relative à l’organisation </w:t>
-            </w:r>
-            <w:r>
-              <w:rPr>
-                <w:rFonts w:ascii="TimesNewRomanMTStd" w:hAnsi="TimesNewRomanMTStd" w:eastAsia="TimesNewRomanMTStd"/>
-                <w:b w:val="0"/>
-                <w:i w:val="0"/>
-                <w:color w:val="000000"/>
-                <w:sz w:val="20"/>
-              </w:rPr>
-              <w:t xml:space="preserve">de la profession de conseiller agricole, telle qu’adoptée par la </w:t>
-            </w:r>
-            <w:r>
-              <w:rPr>
-                <w:rFonts w:ascii="TimesNewRomanMTStd" w:hAnsi="TimesNewRomanMTStd" w:eastAsia="TimesNewRomanMTStd"/>
-                <w:b w:val="0"/>
-                <w:i w:val="0"/>
-                <w:color w:val="000000"/>
-                <w:sz w:val="20"/>
-              </w:rPr>
-              <w:t>Chambre des représentants et la Chambre des conseillers.</w:t>
-            </w:r>
-          </w:p>
-          <w:p>
-            <w:pPr>
-              <w:autoSpaceDN w:val="0"/>
-              <w:autoSpaceDE w:val="0"/>
-              <w:widowControl/>
-              <w:spacing w:line="200" w:lineRule="exact" w:before="154" w:after="0"/>
-              <w:ind w:left="0" w:right="66" w:firstLine="0"/>
-              <w:jc w:val="right"/>
-            </w:pPr>
-            <w:r>
-              <w:rPr>
-                <w:rFonts w:ascii="TimesNewRomanMTStd" w:hAnsi="TimesNewRomanMTStd" w:eastAsia="TimesNewRomanMTStd"/>
-                <w:b w:val="0"/>
-                <w:i/>
-                <w:color w:val="000000"/>
-                <w:sz w:val="20"/>
-              </w:rPr>
-              <w:t>Fait à Rabat, le 12 rejeb 1435 (12 mai 2014).</w:t>
-            </w:r>
-          </w:p>
-          <w:p>
-            <w:pPr>
-              <w:autoSpaceDN w:val="0"/>
-              <w:autoSpaceDE w:val="0"/>
-              <w:widowControl/>
-              <w:spacing w:line="224" w:lineRule="exact" w:before="356" w:after="0"/>
-              <w:ind w:left="620" w:right="0" w:firstLine="0"/>
-              <w:jc w:val="left"/>
-            </w:pPr>
-            <w:r>
-              <w:rPr>
-                <w:rFonts w:ascii="TimesNewRomanMTStd" w:hAnsi="TimesNewRomanMTStd" w:eastAsia="TimesNewRomanMTStd"/>
-                <w:b w:val="0"/>
-                <w:i w:val="0"/>
-                <w:color w:val="000000"/>
-                <w:sz w:val="20"/>
-              </w:rPr>
-              <w:t>Pour contreseing :</w:t>
-            </w:r>
-          </w:p>
-          <w:p>
-            <w:pPr>
-              <w:autoSpaceDN w:val="0"/>
-              <w:autoSpaceDE w:val="0"/>
-              <w:widowControl/>
-              <w:spacing w:line="200" w:lineRule="exact" w:before="80" w:after="0"/>
-              <w:ind w:left="286" w:right="0" w:firstLine="0"/>
-              <w:jc w:val="left"/>
-            </w:pPr>
-            <w:r>
-              <w:rPr>
-                <w:rFonts w:ascii="TimesNewRomanMTStd" w:hAnsi="TimesNewRomanMTStd" w:eastAsia="TimesNewRomanMTStd"/>
-                <w:b w:val="0"/>
-                <w:i/>
-                <w:color w:val="000000"/>
-                <w:sz w:val="20"/>
-              </w:rPr>
-              <w:t>Le Chef du gouvernement,</w:t>
-            </w:r>
-          </w:p>
-          <w:p>
-            <w:pPr>
-              <w:autoSpaceDN w:val="0"/>
-              <w:autoSpaceDE w:val="0"/>
-              <w:widowControl/>
-              <w:spacing w:line="200" w:lineRule="exact" w:before="50" w:after="0"/>
-              <w:ind w:left="290" w:right="0" w:firstLine="0"/>
-              <w:jc w:val="left"/>
-            </w:pPr>
-            <w:r>
-              <w:rPr>
-                <w:rFonts w:ascii="TimesNewRomanMTStd" w:hAnsi="TimesNewRomanMTStd" w:eastAsia="TimesNewRomanMTStd"/>
-                <w:b w:val="0"/>
-                <w:i w:val="0"/>
-                <w:color w:val="000000"/>
-                <w:sz w:val="20"/>
-              </w:rPr>
-              <w:t>A</w:t>
-            </w:r>
-            <w:r>
-              <w:rPr>
-                <w:rFonts w:ascii="TimesNewRomanMTStd" w:hAnsi="TimesNewRomanMTStd" w:eastAsia="TimesNewRomanMTStd"/>
-                <w:b w:val="0"/>
-                <w:i w:val="0"/>
-                <w:color w:val="000000"/>
-                <w:sz w:val="16"/>
-              </w:rPr>
-              <w:t>BDEL</w:t>
-            </w:r>
-            <w:r>
-              <w:rPr>
-                <w:rFonts w:ascii="TimesNewRomanMTStd" w:hAnsi="TimesNewRomanMTStd" w:eastAsia="TimesNewRomanMTStd"/>
-                <w:b w:val="0"/>
-                <w:i w:val="0"/>
-                <w:color w:val="000000"/>
-                <w:sz w:val="20"/>
-              </w:rPr>
-              <w:t>-I</w:t>
-            </w:r>
-            <w:r>
-              <w:rPr>
-                <w:rFonts w:ascii="TimesNewRomanMTStd" w:hAnsi="TimesNewRomanMTStd" w:eastAsia="TimesNewRomanMTStd"/>
-                <w:b w:val="0"/>
-                <w:i w:val="0"/>
-                <w:color w:val="000000"/>
-                <w:sz w:val="16"/>
-              </w:rPr>
-              <w:t>LAH</w:t>
-            </w:r>
-            <w:r>
-              <w:rPr>
-                <w:rFonts w:ascii="TimesNewRomanMTStd" w:hAnsi="TimesNewRomanMTStd" w:eastAsia="TimesNewRomanMTStd"/>
-                <w:b w:val="0"/>
-                <w:i w:val="0"/>
-                <w:color w:val="000000"/>
-                <w:sz w:val="20"/>
-              </w:rPr>
-              <w:t xml:space="preserve"> B</w:t>
-            </w:r>
-            <w:r>
-              <w:rPr>
-                <w:rFonts w:ascii="TimesNewRomanMTStd" w:hAnsi="TimesNewRomanMTStd" w:eastAsia="TimesNewRomanMTStd"/>
-                <w:b w:val="0"/>
-                <w:i w:val="0"/>
-                <w:color w:val="000000"/>
-                <w:sz w:val="16"/>
-              </w:rPr>
-              <w:t>ENKIRAN</w:t>
-            </w:r>
-            <w:r>
-              <w:rPr>
-                <w:rFonts w:ascii="TimesNewRomanMTStd" w:hAnsi="TimesNewRomanMTStd" w:eastAsia="TimesNewRomanMTStd"/>
-                <w:b w:val="0"/>
-                <w:i w:val="0"/>
-                <w:color w:val="000000"/>
-                <w:sz w:val="20"/>
-              </w:rPr>
-              <w:t>.</w:t>
-            </w:r>
-          </w:p>
-          <w:p>
-            <w:pPr>
-              <w:autoSpaceDN w:val="0"/>
-              <w:autoSpaceDE w:val="0"/>
-              <w:widowControl/>
-              <w:spacing w:line="220" w:lineRule="exact" w:before="34" w:after="0"/>
-              <w:ind w:left="0" w:right="2730" w:firstLine="0"/>
-              <w:jc w:val="right"/>
-            </w:pPr>
-            <w:r>
-              <w:rPr>
-                <w:rFonts w:ascii="Calibri" w:hAnsi="Calibri" w:eastAsia="Calibri"/>
-                <w:b w:val="0"/>
-                <w:i w:val="0"/>
-                <w:color w:val="000000"/>
-                <w:sz w:val="22"/>
-              </w:rPr>
-              <w:t>*</w:t>
-            </w:r>
-          </w:p>
-          <w:p>
-            <w:pPr>
-              <w:autoSpaceDN w:val="0"/>
-              <w:autoSpaceDE w:val="0"/>
-              <w:widowControl/>
-              <w:spacing w:line="220" w:lineRule="exact" w:before="238" w:after="0"/>
-              <w:ind w:left="0" w:right="2600" w:firstLine="0"/>
-              <w:jc w:val="right"/>
-            </w:pPr>
-            <w:r>
-              <w:rPr>
-                <w:rFonts w:ascii="Calibri" w:hAnsi="Calibri" w:eastAsia="Calibri"/>
-                <w:b w:val="0"/>
-                <w:i w:val="0"/>
-                <w:color w:val="000000"/>
-                <w:sz w:val="22"/>
-              </w:rPr>
-              <w:t>*   *</w:t>
-            </w:r>
-          </w:p>
-          <w:p>
-            <w:pPr>
-              <w:autoSpaceDN w:val="0"/>
-              <w:autoSpaceDE w:val="0"/>
-              <w:widowControl/>
-              <w:spacing w:line="200" w:lineRule="exact" w:before="282" w:after="0"/>
-              <w:ind w:left="0" w:right="2266" w:firstLine="0"/>
-              <w:jc w:val="right"/>
-            </w:pPr>
-            <w:r>
-              <w:rPr>
-                <w:rFonts w:ascii="TimesNewRomanMTStd" w:hAnsi="TimesNewRomanMTStd" w:eastAsia="TimesNewRomanMTStd"/>
-                <w:b/>
-                <w:i w:val="0"/>
-                <w:color w:val="000000"/>
-                <w:sz w:val="20"/>
-              </w:rPr>
-              <w:t>Loi n° 62-12</w:t>
-            </w:r>
-          </w:p>
-          <w:p>
-            <w:pPr>
-              <w:autoSpaceDN w:val="0"/>
-              <w:autoSpaceDE w:val="0"/>
-              <w:widowControl/>
-              <w:spacing w:line="200" w:lineRule="exact" w:before="36" w:after="0"/>
-              <w:ind w:left="1036" w:right="0" w:firstLine="0"/>
-              <w:jc w:val="left"/>
-            </w:pPr>
-            <w:r>
-              <w:rPr>
-                <w:rFonts w:ascii="TimesNewRomanMTStd" w:hAnsi="TimesNewRomanMTStd" w:eastAsia="TimesNewRomanMTStd"/>
-                <w:b/>
-                <w:i w:val="0"/>
-                <w:color w:val="000000"/>
-                <w:sz w:val="20"/>
-              </w:rPr>
-              <w:t>relative à l’organisation de la profession</w:t>
-            </w:r>
-          </w:p>
-          <w:p>
-            <w:pPr>
-              <w:autoSpaceDN w:val="0"/>
-              <w:autoSpaceDE w:val="0"/>
-              <w:widowControl/>
-              <w:spacing w:line="200" w:lineRule="exact" w:before="36" w:after="0"/>
-              <w:ind w:left="0" w:right="1904" w:firstLine="0"/>
-              <w:jc w:val="right"/>
-            </w:pPr>
-            <w:r>
-              <w:rPr>
-                <w:rFonts w:ascii="TimesNewRomanMTStd" w:hAnsi="TimesNewRomanMTStd" w:eastAsia="TimesNewRomanMTStd"/>
-                <w:b/>
-                <w:i w:val="0"/>
-                <w:color w:val="000000"/>
-                <w:sz w:val="20"/>
-              </w:rPr>
-              <w:t xml:space="preserve"> de conseiller agricole</w:t>
-            </w:r>
-          </w:p>
-          <w:p>
-            <w:pPr>
-              <w:autoSpaceDN w:val="0"/>
-              <w:autoSpaceDE w:val="0"/>
-              <w:widowControl/>
-              <w:spacing w:line="226" w:lineRule="exact" w:before="468" w:after="0"/>
-              <w:ind w:left="0" w:right="2132" w:firstLine="0"/>
-              <w:jc w:val="right"/>
-            </w:pPr>
-            <w:r>
-              <w:rPr>
-                <w:rFonts w:ascii="TimesNewRomanMTStd" w:hAnsi="TimesNewRomanMTStd" w:eastAsia="TimesNewRomanMTStd"/>
-                <w:b w:val="0"/>
-                <w:i w:val="0"/>
-                <w:color w:val="000000"/>
-                <w:sz w:val="20"/>
-              </w:rPr>
-              <w:t>Article</w:t>
-            </w:r>
-            <w:r>
-              <w:rPr>
-                <w:rFonts w:ascii="TimesNewRomanMTStd" w:hAnsi="TimesNewRomanMTStd" w:eastAsia="TimesNewRomanMTStd"/>
-                <w:b w:val="0"/>
-                <w:i w:val="0"/>
-                <w:color w:val="000000"/>
-                <w:sz w:val="20"/>
-              </w:rPr>
-              <w:t>premier</w:t>
-            </w:r>
-          </w:p>
-          <w:p>
-            <w:pPr>
-              <w:autoSpaceDN w:val="0"/>
-              <w:autoSpaceDE w:val="0"/>
-              <w:widowControl/>
-              <w:spacing w:line="236" w:lineRule="exact" w:before="114" w:after="0"/>
-              <w:ind w:left="14" w:right="68" w:firstLine="502"/>
-              <w:jc w:val="both"/>
-            </w:pPr>
-            <w:r>
-              <w:rPr>
-                <w:rFonts w:ascii="TimesNewRomanMTStd" w:hAnsi="TimesNewRomanMTStd" w:eastAsia="TimesNewRomanMTStd"/>
-                <w:b w:val="0"/>
-                <w:i w:val="0"/>
-                <w:color w:val="000000"/>
-                <w:sz w:val="20"/>
-              </w:rPr>
-              <w:t xml:space="preserve">La présente loi a pour objet d’organiser l’exercice de la </w:t>
-            </w:r>
-            <w:r>
-              <w:rPr>
-                <w:rFonts w:ascii="TimesNewRomanMTStd" w:hAnsi="TimesNewRomanMTStd" w:eastAsia="TimesNewRomanMTStd"/>
-                <w:b w:val="0"/>
-                <w:i w:val="0"/>
-                <w:color w:val="000000"/>
-                <w:sz w:val="20"/>
-              </w:rPr>
-              <w:t xml:space="preserve">profession de conseiller agricole, en tant que profession libérale </w:t>
-            </w:r>
-            <w:r>
-              <w:rPr>
-                <w:rFonts w:ascii="TimesNewRomanMTStd" w:hAnsi="TimesNewRomanMTStd" w:eastAsia="TimesNewRomanMTStd"/>
-                <w:b w:val="0"/>
-                <w:i w:val="0"/>
-                <w:color w:val="000000"/>
-                <w:sz w:val="20"/>
-              </w:rPr>
-              <w:t xml:space="preserve">soumise aux dispositions de la présente loi et de ses textes </w:t>
-            </w:r>
-            <w:r>
-              <w:rPr>
-                <w:rFonts w:ascii="TimesNewRomanMTStd" w:hAnsi="TimesNewRomanMTStd" w:eastAsia="TimesNewRomanMTStd"/>
-                <w:b w:val="0"/>
-                <w:i w:val="0"/>
-                <w:color w:val="000000"/>
-                <w:sz w:val="20"/>
-              </w:rPr>
-              <w:t>d’application.</w:t>
-            </w:r>
-          </w:p>
-          <w:p>
-            <w:pPr>
-              <w:autoSpaceDN w:val="0"/>
-              <w:autoSpaceDE w:val="0"/>
-              <w:widowControl/>
-              <w:spacing w:line="200" w:lineRule="exact" w:before="154" w:after="0"/>
-              <w:ind w:left="0" w:right="2050" w:firstLine="0"/>
-              <w:jc w:val="right"/>
-            </w:pPr>
-            <w:r>
-              <w:rPr>
-                <w:rFonts w:ascii="TimesNewRomanMTStd" w:hAnsi="TimesNewRomanMTStd" w:eastAsia="TimesNewRomanMTStd"/>
-                <w:b/>
-                <w:i w:val="0"/>
-                <w:color w:val="000000"/>
-                <w:sz w:val="20"/>
-              </w:rPr>
-              <w:t>Chapitre Premier</w:t>
-            </w:r>
-          </w:p>
-          <w:p>
-            <w:pPr>
-              <w:autoSpaceDN w:val="0"/>
-              <w:autoSpaceDE w:val="0"/>
-              <w:widowControl/>
-              <w:spacing w:line="200" w:lineRule="exact" w:before="148" w:after="0"/>
-              <w:ind w:left="0" w:right="1462" w:firstLine="0"/>
-              <w:jc w:val="right"/>
-            </w:pPr>
-            <w:r>
-              <w:rPr>
-                <w:rFonts w:ascii="TimesNewRomanMTStd" w:hAnsi="TimesNewRomanMTStd" w:eastAsia="TimesNewRomanMTStd"/>
-                <w:b w:val="0"/>
-                <w:i/>
-                <w:color w:val="000000"/>
-                <w:sz w:val="20"/>
-              </w:rPr>
-              <w:t xml:space="preserve">Missions du conseiller agricole </w:t>
-            </w:r>
-          </w:p>
-          <w:p>
-            <w:pPr>
-              <w:autoSpaceDN w:val="0"/>
-              <w:autoSpaceDE w:val="0"/>
-              <w:widowControl/>
-              <w:spacing w:line="224" w:lineRule="exact" w:before="122" w:after="0"/>
-              <w:ind w:left="0" w:right="2420" w:firstLine="0"/>
-              <w:jc w:val="right"/>
-            </w:pPr>
-            <w:r>
-              <w:rPr>
-                <w:rFonts w:ascii="TimesNewRomanMTStd" w:hAnsi="TimesNewRomanMTStd" w:eastAsia="TimesNewRomanMTStd"/>
-                <w:b w:val="0"/>
-                <w:i w:val="0"/>
-                <w:color w:val="000000"/>
-                <w:sz w:val="20"/>
-              </w:rPr>
-              <w:t>Article 2</w:t>
-            </w:r>
-          </w:p>
-          <w:p>
-            <w:pPr>
-              <w:autoSpaceDN w:val="0"/>
-              <w:autoSpaceDE w:val="0"/>
-              <w:widowControl/>
-              <w:spacing w:line="236" w:lineRule="exact" w:before="114" w:after="0"/>
-              <w:ind w:left="6" w:right="0" w:firstLine="508"/>
-              <w:jc w:val="left"/>
-            </w:pPr>
-            <w:r>
-              <w:rPr>
-                <w:rFonts w:ascii="TimesNewRomanMTStd" w:hAnsi="TimesNewRomanMTStd" w:eastAsia="TimesNewRomanMTStd"/>
-                <w:b w:val="0"/>
-                <w:i w:val="0"/>
-                <w:color w:val="000000"/>
-                <w:sz w:val="20"/>
-              </w:rPr>
-              <w:t xml:space="preserve">Sous réserve des missions et attributions dévolues aux </w:t>
-            </w:r>
-            <w:r>
-              <w:rPr>
-                <w:rFonts w:ascii="TimesNewRomanMTStd" w:hAnsi="TimesNewRomanMTStd" w:eastAsia="TimesNewRomanMTStd"/>
-                <w:b w:val="0"/>
-                <w:i w:val="0"/>
-                <w:color w:val="000000"/>
-                <w:sz w:val="20"/>
-              </w:rPr>
-              <w:t xml:space="preserve">autres professions par la législation et la réglementation en </w:t>
-            </w:r>
-            <w:r>
-              <w:rPr>
-                <w:rFonts w:ascii="TimesNewRomanMTStd" w:hAnsi="TimesNewRomanMTStd" w:eastAsia="TimesNewRomanMTStd"/>
-                <w:b w:val="0"/>
-                <w:i w:val="0"/>
-                <w:color w:val="000000"/>
-                <w:sz w:val="20"/>
-              </w:rPr>
-              <w:t xml:space="preserve">vigueur, le conseiller agricole a pour mission de prodiguer </w:t>
-            </w:r>
-            <w:r>
-              <w:rPr>
-                <w:rFonts w:ascii="TimesNewRomanMTStd" w:hAnsi="TimesNewRomanMTStd" w:eastAsia="TimesNewRomanMTStd"/>
-                <w:b w:val="0"/>
-                <w:i w:val="0"/>
-                <w:color w:val="000000"/>
-                <w:sz w:val="20"/>
-              </w:rPr>
-              <w:t xml:space="preserve">le conseil et l’encadrement technique et technologique dans </w:t>
-            </w:r>
-            <w:r>
-              <w:rPr>
-                <w:rFonts w:ascii="TimesNewRomanMTStd" w:hAnsi="TimesNewRomanMTStd" w:eastAsia="TimesNewRomanMTStd"/>
-                <w:b w:val="0"/>
-                <w:i w:val="0"/>
-                <w:color w:val="000000"/>
-                <w:sz w:val="20"/>
-              </w:rPr>
-              <w:t xml:space="preserve">les domaines de production agricole végétale et animale, </w:t>
-            </w:r>
-            <w:r>
-              <w:rPr>
-                <w:rFonts w:ascii="TimesNewRomanMTStd" w:hAnsi="TimesNewRomanMTStd" w:eastAsia="TimesNewRomanMTStd"/>
-                <w:b w:val="0"/>
-                <w:i w:val="0"/>
-                <w:color w:val="000000"/>
-                <w:sz w:val="20"/>
-              </w:rPr>
-              <w:t xml:space="preserve">d’utilisation des facteurs de production agricole, d’aménagement </w:t>
-            </w:r>
-            <w:r>
-              <w:rPr>
-                <w:rFonts w:ascii="TimesNewRomanMTStd" w:hAnsi="TimesNewRomanMTStd" w:eastAsia="TimesNewRomanMTStd"/>
-                <w:b w:val="0"/>
-                <w:i w:val="0"/>
-                <w:color w:val="000000"/>
-                <w:sz w:val="20"/>
-              </w:rPr>
-              <w:t xml:space="preserve">hydro-agricole et foncier, de gestion technique et économique des </w:t>
-            </w:r>
-            <w:r>
-              <w:rPr>
-                <w:rFonts w:ascii="TimesNewRomanMTStd" w:hAnsi="TimesNewRomanMTStd" w:eastAsia="TimesNewRomanMTStd"/>
-                <w:b w:val="0"/>
-                <w:i w:val="0"/>
-                <w:color w:val="000000"/>
-                <w:sz w:val="20"/>
-              </w:rPr>
-              <w:t xml:space="preserve">exploitations agricoles, de valorisation et de commercialisation </w:t>
-            </w:r>
-            <w:r>
-              <w:rPr>
-                <w:rFonts w:ascii="TimesNewRomanMTStd" w:hAnsi="TimesNewRomanMTStd" w:eastAsia="TimesNewRomanMTStd"/>
-                <w:b w:val="0"/>
-                <w:i w:val="0"/>
-                <w:color w:val="000000"/>
-                <w:sz w:val="20"/>
-              </w:rPr>
-              <w:t xml:space="preserve">des produits agricoles, d’organisation professionnelle et tous </w:t>
-            </w:r>
-            <w:r>
-              <w:rPr>
-                <w:rFonts w:ascii="TimesNewRomanMTStd" w:hAnsi="TimesNewRomanMTStd" w:eastAsia="TimesNewRomanMTStd"/>
-                <w:b w:val="0"/>
-                <w:i w:val="0"/>
-                <w:color w:val="000000"/>
-                <w:sz w:val="20"/>
-              </w:rPr>
-              <w:t>autres domaines liés à l’activité agricole.</w:t>
-            </w:r>
-          </w:p>
-          <w:p>
-            <w:pPr>
-              <w:autoSpaceDN w:val="0"/>
-              <w:tabs>
-                <w:tab w:pos="500" w:val="left"/>
-              </w:tabs>
-              <w:autoSpaceDE w:val="0"/>
-              <w:widowControl/>
-              <w:spacing w:line="236" w:lineRule="exact" w:before="114" w:after="0"/>
-              <w:ind w:left="14" w:right="0" w:firstLine="0"/>
-              <w:jc w:val="left"/>
-            </w:pPr>
-            <w:r>
-              <w:tab/>
-            </w:r>
-            <w:r>
-              <w:rPr>
-                <w:rFonts w:ascii="TimesNewRomanMTStd" w:hAnsi="TimesNewRomanMTStd" w:eastAsia="TimesNewRomanMTStd"/>
-                <w:b w:val="0"/>
-                <w:i w:val="0"/>
-                <w:color w:val="000000"/>
-                <w:sz w:val="20"/>
-              </w:rPr>
-              <w:t xml:space="preserve">A cet effet, le conseiller agricole assure les principales </w:t>
-            </w:r>
-            <w:r>
-              <w:rPr>
-                <w:rFonts w:ascii="TimesNewRomanMTStd" w:hAnsi="TimesNewRomanMTStd" w:eastAsia="TimesNewRomanMTStd"/>
-                <w:b w:val="0"/>
-                <w:i w:val="0"/>
-                <w:color w:val="000000"/>
-                <w:sz w:val="20"/>
-              </w:rPr>
-              <w:t>prestations suivantes :</w:t>
-            </w:r>
-          </w:p>
-          <w:p>
-            <w:pPr>
-              <w:autoSpaceDN w:val="0"/>
-              <w:autoSpaceDE w:val="0"/>
-              <w:widowControl/>
-              <w:spacing w:line="236" w:lineRule="exact" w:before="112" w:after="0"/>
-              <w:ind w:left="580" w:right="0" w:hanging="170"/>
-              <w:jc w:val="left"/>
-            </w:pPr>
-            <w:r>
-              <w:rPr>
-                <w:rFonts w:ascii="TimesNewRomanMTStd" w:hAnsi="TimesNewRomanMTStd" w:eastAsia="TimesNewRomanMTStd"/>
-                <w:b w:val="0"/>
-                <w:i w:val="0"/>
-                <w:color w:val="000000"/>
-                <w:sz w:val="20"/>
-              </w:rPr>
-              <w:t xml:space="preserve">– le conseil technique : qui porte sur  l’encadrement, </w:t>
-            </w:r>
-            <w:r>
-              <w:rPr>
-                <w:rFonts w:ascii="TimesNewRomanMTStd" w:hAnsi="TimesNewRomanMTStd" w:eastAsia="TimesNewRomanMTStd"/>
-                <w:b w:val="0"/>
-                <w:i w:val="0"/>
-                <w:color w:val="000000"/>
-                <w:sz w:val="20"/>
-              </w:rPr>
-              <w:t xml:space="preserve">l’assistance et l’accompagnement des agriculteurs dans </w:t>
-            </w:r>
-            <w:r>
-              <w:rPr>
-                <w:rFonts w:ascii="TimesNewRomanMTStd" w:hAnsi="TimesNewRomanMTStd" w:eastAsia="TimesNewRomanMTStd"/>
-                <w:b w:val="0"/>
-                <w:i w:val="0"/>
-                <w:color w:val="000000"/>
-                <w:sz w:val="20"/>
-              </w:rPr>
-              <w:t xml:space="preserve">le transfert et la maîtrise des techniques de production </w:t>
-            </w:r>
-            <w:r>
-              <w:rPr>
-                <w:rFonts w:ascii="TimesNewRomanMTStd" w:hAnsi="TimesNewRomanMTStd" w:eastAsia="TimesNewRomanMTStd"/>
-                <w:b w:val="0"/>
-                <w:i w:val="0"/>
-                <w:color w:val="000000"/>
-                <w:sz w:val="20"/>
-              </w:rPr>
-              <w:t xml:space="preserve">agricole durant les différentes étapes du cycle de </w:t>
-            </w:r>
-            <w:r>
-              <w:rPr>
-                <w:rFonts w:ascii="TimesNewRomanMTStd" w:hAnsi="TimesNewRomanMTStd" w:eastAsia="TimesNewRomanMTStd"/>
-                <w:b w:val="0"/>
-                <w:i w:val="0"/>
-                <w:color w:val="000000"/>
-                <w:sz w:val="20"/>
-              </w:rPr>
-              <w:t>production ;</w:t>
-            </w:r>
-          </w:p>
-          <w:p>
-            <w:pPr>
-              <w:autoSpaceDN w:val="0"/>
-              <w:autoSpaceDE w:val="0"/>
-              <w:widowControl/>
-              <w:spacing w:line="236" w:lineRule="exact" w:before="114" w:after="0"/>
-              <w:ind w:left="580" w:right="62" w:hanging="170"/>
-              <w:jc w:val="both"/>
-            </w:pPr>
-            <w:r>
-              <w:rPr>
-                <w:rFonts w:ascii="TimesNewRomanMTStd" w:hAnsi="TimesNewRomanMTStd" w:eastAsia="TimesNewRomanMTStd"/>
-                <w:b w:val="0"/>
-                <w:i w:val="0"/>
-                <w:color w:val="000000"/>
-                <w:sz w:val="20"/>
-              </w:rPr>
-              <w:t xml:space="preserve">– le conseil d’entreprise agricole : qui porte sur l’appui et </w:t>
-            </w:r>
-            <w:r>
-              <w:rPr>
-                <w:rFonts w:ascii="TimesNewRomanMTStd" w:hAnsi="TimesNewRomanMTStd" w:eastAsia="TimesNewRomanMTStd"/>
-                <w:b w:val="0"/>
-                <w:i w:val="0"/>
-                <w:color w:val="000000"/>
-                <w:sz w:val="20"/>
-              </w:rPr>
-              <w:t xml:space="preserve">l’accompagnement à l’installation et le développement </w:t>
-            </w:r>
-            <w:r>
-              <w:rPr>
-                <w:rFonts w:ascii="TimesNewRomanMTStd" w:hAnsi="TimesNewRomanMTStd" w:eastAsia="TimesNewRomanMTStd"/>
-                <w:b w:val="0"/>
-                <w:i w:val="0"/>
-                <w:color w:val="000000"/>
-                <w:sz w:val="20"/>
-              </w:rPr>
-              <w:t xml:space="preserve">desdites entreprises à travers le diagnostic, l’analyse du </w:t>
-            </w:r>
-            <w:r>
-              <w:rPr>
-                <w:rFonts w:ascii="TimesNewRomanMTStd" w:hAnsi="TimesNewRomanMTStd" w:eastAsia="TimesNewRomanMTStd"/>
-                <w:b w:val="0"/>
-                <w:i w:val="0"/>
-                <w:color w:val="000000"/>
-                <w:sz w:val="20"/>
-              </w:rPr>
-              <w:t xml:space="preserve">fonctionnement de l’exploitation agricole et la proposition </w:t>
-            </w:r>
-            <w:r>
-              <w:rPr>
-                <w:rFonts w:ascii="TimesNewRomanMTStd" w:hAnsi="TimesNewRomanMTStd" w:eastAsia="TimesNewRomanMTStd"/>
-                <w:b w:val="0"/>
-                <w:i w:val="0"/>
-                <w:color w:val="000000"/>
-                <w:sz w:val="20"/>
-              </w:rPr>
-              <w:t>de modèle de développement adéquat ;</w:t>
-            </w:r>
-          </w:p>
-          <w:p>
-            <w:pPr>
-              <w:autoSpaceDN w:val="0"/>
-              <w:autoSpaceDE w:val="0"/>
-              <w:widowControl/>
-              <w:spacing w:line="236" w:lineRule="exact" w:before="80" w:after="0"/>
-              <w:ind w:left="580" w:right="0" w:hanging="170"/>
-              <w:jc w:val="left"/>
-            </w:pPr>
-            <w:r>
-              <w:rPr>
-                <w:rFonts w:ascii="TimesNewRomanMTStd" w:hAnsi="TimesNewRomanMTStd" w:eastAsia="TimesNewRomanMTStd"/>
-                <w:b w:val="0"/>
-                <w:i w:val="0"/>
-                <w:color w:val="000000"/>
-                <w:sz w:val="20"/>
-              </w:rPr>
-              <w:t>–</w:t>
-            </w:r>
-            <w:r>
-              <w:rPr>
-                <w:w w:val="97.92752265930176"/>
-                <w:rFonts w:ascii="TimesNewRomanMTStd" w:hAnsi="TimesNewRomanMTStd" w:eastAsia="TimesNewRomanMTStd"/>
-                <w:b w:val="0"/>
-                <w:i w:val="0"/>
-                <w:color w:val="000000"/>
-                <w:sz w:val="20"/>
-              </w:rPr>
-              <w:t xml:space="preserve"> le conseil en matière de projet de développement agricole : </w:t>
-            </w:r>
-            <w:r>
-              <w:rPr>
-                <w:rFonts w:ascii="TimesNewRomanMTStd" w:hAnsi="TimesNewRomanMTStd" w:eastAsia="TimesNewRomanMTStd"/>
-                <w:b w:val="0"/>
-                <w:i w:val="0"/>
-                <w:color w:val="000000"/>
-                <w:sz w:val="20"/>
-              </w:rPr>
-              <w:t xml:space="preserve">qui porte sur l’animation, l’appui et l’accompagnement </w:t>
-            </w:r>
-            <w:r>
-              <w:rPr>
-                <w:rFonts w:ascii="TimesNewRomanMTStd" w:hAnsi="TimesNewRomanMTStd" w:eastAsia="TimesNewRomanMTStd"/>
-                <w:b w:val="0"/>
-                <w:i w:val="0"/>
-                <w:color w:val="000000"/>
-                <w:sz w:val="20"/>
-              </w:rPr>
-              <w:t xml:space="preserve">des agriculteurs à moderniser leurs techniques de </w:t>
-            </w:r>
-            <w:r>
-              <w:rPr>
-                <w:rFonts w:ascii="TimesNewRomanMTStd" w:hAnsi="TimesNewRomanMTStd" w:eastAsia="TimesNewRomanMTStd"/>
-                <w:b w:val="0"/>
-                <w:i w:val="0"/>
-                <w:color w:val="000000"/>
-                <w:sz w:val="20"/>
-              </w:rPr>
-              <w:t xml:space="preserve">production, améliorer les outils de gestion de leurs </w:t>
-            </w:r>
-            <w:r>
-              <w:rPr>
-                <w:rFonts w:ascii="TimesNewRomanMTStd" w:hAnsi="TimesNewRomanMTStd" w:eastAsia="TimesNewRomanMTStd"/>
-                <w:b w:val="0"/>
-                <w:i w:val="0"/>
-                <w:color w:val="000000"/>
-                <w:sz w:val="20"/>
-              </w:rPr>
-              <w:t>exploitations et entreprises agricoles et les aider à</w:t>
-            </w:r>
-          </w:p>
-        </w:tc>
-        <w:tc>
-          <w:tcPr>
-            <w:tcW w:type="dxa" w:w="5474"/>
-            <w:tcBorders>
-              <w:start w:sz="7.995744228363037" w:val="single" w:color="#000000"/>
-              <w:top w:sz="5.341161727905273" w:val="single" w:color="#000000"/>
-            </w:tcBorders>
-            <w:tcMar>
-              <w:start w:w="0" w:type="dxa"/>
-              <w:end w:w="0" w:type="dxa"/>
-            </w:tcMar>
-          </w:tcPr>
-          <w:p>
-            <w:pPr>
-              <w:autoSpaceDN w:val="0"/>
-              <w:autoSpaceDE w:val="0"/>
-              <w:widowControl/>
-              <w:spacing w:line="238" w:lineRule="exact" w:before="218" w:after="0"/>
-              <w:ind w:left="684" w:right="0" w:hanging="122"/>
-              <w:jc w:val="left"/>
-            </w:pPr>
-            <w:r>
-              <w:rPr>
-                <w:rFonts w:ascii="TimesNewRomanMTStd" w:hAnsi="TimesNewRomanMTStd" w:eastAsia="TimesNewRomanMTStd"/>
-                <w:b w:val="0"/>
-                <w:i w:val="0"/>
-                <w:color w:val="000000"/>
-                <w:sz w:val="20"/>
-              </w:rPr>
-              <w:t xml:space="preserve"> la réalisation des projets de développement agricole </w:t>
-            </w:r>
-            <w:r>
-              <w:rPr>
-                <w:rFonts w:ascii="TimesNewRomanMTStd" w:hAnsi="TimesNewRomanMTStd" w:eastAsia="TimesNewRomanMTStd"/>
-                <w:b w:val="0"/>
-                <w:i w:val="0"/>
-                <w:color w:val="000000"/>
-                <w:sz w:val="20"/>
-              </w:rPr>
-              <w:t xml:space="preserve">individuels ou collectifs, sur demande de ces derniers, </w:t>
-            </w:r>
-            <w:r>
-              <w:rPr>
-                <w:rFonts w:ascii="TimesNewRomanMTStd" w:hAnsi="TimesNewRomanMTStd" w:eastAsia="TimesNewRomanMTStd"/>
-                <w:b w:val="0"/>
-                <w:i w:val="0"/>
-                <w:color w:val="000000"/>
-                <w:sz w:val="20"/>
-              </w:rPr>
-              <w:t xml:space="preserve">de l’administration, des organisations professionnelles </w:t>
-            </w:r>
-            <w:r>
-              <w:rPr>
-                <w:rFonts w:ascii="TimesNewRomanMTStd" w:hAnsi="TimesNewRomanMTStd" w:eastAsia="TimesNewRomanMTStd"/>
-                <w:b w:val="0"/>
-                <w:i w:val="0"/>
-                <w:color w:val="000000"/>
-                <w:sz w:val="20"/>
-              </w:rPr>
-              <w:t>ou des autres organismes de droit public ou privé.</w:t>
-            </w:r>
-          </w:p>
-          <w:p>
-            <w:pPr>
-              <w:autoSpaceDN w:val="0"/>
-              <w:autoSpaceDE w:val="0"/>
-              <w:widowControl/>
-              <w:spacing w:line="200" w:lineRule="exact" w:before="154" w:after="0"/>
-              <w:ind w:left="0" w:right="2210" w:firstLine="0"/>
-              <w:jc w:val="right"/>
-            </w:pPr>
-            <w:r>
-              <w:rPr>
-                <w:rFonts w:ascii="TimesNewRomanMTStd" w:hAnsi="TimesNewRomanMTStd" w:eastAsia="TimesNewRomanMTStd"/>
-                <w:b/>
-                <w:i w:val="0"/>
-                <w:color w:val="000000"/>
-                <w:sz w:val="20"/>
-              </w:rPr>
-              <w:t>Chapitre II</w:t>
-            </w:r>
-          </w:p>
-          <w:p>
-            <w:pPr>
-              <w:autoSpaceDN w:val="0"/>
-              <w:autoSpaceDE w:val="0"/>
-              <w:widowControl/>
-              <w:spacing w:line="200" w:lineRule="exact" w:before="150" w:after="0"/>
-              <w:ind w:left="294" w:right="0" w:firstLine="0"/>
-              <w:jc w:val="left"/>
-            </w:pPr>
-            <w:r>
-              <w:rPr>
-                <w:rFonts w:ascii="TimesNewRomanMTStd" w:hAnsi="TimesNewRomanMTStd" w:eastAsia="TimesNewRomanMTStd"/>
-                <w:b w:val="0"/>
-                <w:i/>
-                <w:color w:val="000000"/>
-                <w:sz w:val="20"/>
-              </w:rPr>
-              <w:t>Conditions d’exercice de la profession de conseiller agricole</w:t>
-            </w:r>
-          </w:p>
-          <w:p>
-            <w:pPr>
-              <w:autoSpaceDN w:val="0"/>
-              <w:autoSpaceDE w:val="0"/>
-              <w:widowControl/>
-              <w:spacing w:line="224" w:lineRule="exact" w:before="122" w:after="0"/>
-              <w:ind w:left="0" w:right="2314" w:firstLine="0"/>
-              <w:jc w:val="right"/>
-            </w:pPr>
-            <w:r>
-              <w:rPr>
-                <w:rFonts w:ascii="TimesNewRomanMTStd" w:hAnsi="TimesNewRomanMTStd" w:eastAsia="TimesNewRomanMTStd"/>
-                <w:b w:val="0"/>
-                <w:i w:val="0"/>
-                <w:color w:val="000000"/>
-                <w:sz w:val="20"/>
-              </w:rPr>
-              <w:t>Article 3</w:t>
-            </w:r>
-          </w:p>
-          <w:p>
-            <w:pPr>
-              <w:autoSpaceDN w:val="0"/>
-              <w:autoSpaceDE w:val="0"/>
-              <w:widowControl/>
-              <w:spacing w:line="238" w:lineRule="exact" w:before="112" w:after="0"/>
-              <w:ind w:left="96" w:right="0" w:firstLine="502"/>
-              <w:jc w:val="both"/>
-            </w:pPr>
-            <w:r>
-              <w:rPr>
-                <w:rFonts w:ascii="TimesNewRomanMTStd" w:hAnsi="TimesNewRomanMTStd" w:eastAsia="TimesNewRomanMTStd"/>
-                <w:b w:val="0"/>
-                <w:i w:val="0"/>
-                <w:color w:val="000000"/>
-                <w:sz w:val="20"/>
-              </w:rPr>
-              <w:t xml:space="preserve">L’exercice de la profession de conseiller agricole, par </w:t>
-            </w:r>
-            <w:r>
-              <w:rPr>
-                <w:rFonts w:ascii="TimesNewRomanMTStd" w:hAnsi="TimesNewRomanMTStd" w:eastAsia="TimesNewRomanMTStd"/>
-                <w:b w:val="0"/>
-                <w:i w:val="0"/>
-                <w:color w:val="000000"/>
-                <w:sz w:val="20"/>
-              </w:rPr>
-              <w:t xml:space="preserve">les personnes physiques ou morales, est soumis à l’obtention </w:t>
-            </w:r>
-            <w:r>
-              <w:rPr>
-                <w:rFonts w:ascii="TimesNewRomanMTStd" w:hAnsi="TimesNewRomanMTStd" w:eastAsia="TimesNewRomanMTStd"/>
-                <w:b w:val="0"/>
-                <w:i w:val="0"/>
-                <w:color w:val="000000"/>
-                <w:sz w:val="20"/>
-              </w:rPr>
-              <w:t xml:space="preserve">préalable d’un agrément délivré par l’administration après avis </w:t>
-            </w:r>
-            <w:r>
-              <w:rPr>
-                <w:rFonts w:ascii="TimesNewRomanMTStd" w:hAnsi="TimesNewRomanMTStd" w:eastAsia="TimesNewRomanMTStd"/>
-                <w:b w:val="0"/>
-                <w:i w:val="0"/>
-                <w:color w:val="000000"/>
-                <w:sz w:val="20"/>
-              </w:rPr>
-              <w:t xml:space="preserve">de la commission nationale du conseil agricole prévue à l’article </w:t>
-            </w:r>
-            <w:r>
-              <w:rPr>
-                <w:rFonts w:ascii="TimesNewRomanMTStd" w:hAnsi="TimesNewRomanMTStd" w:eastAsia="TimesNewRomanMTStd"/>
-                <w:b w:val="0"/>
-                <w:i w:val="0"/>
-                <w:color w:val="000000"/>
-                <w:sz w:val="20"/>
-              </w:rPr>
-              <w:t>12 ci-dessous.</w:t>
-            </w:r>
-          </w:p>
-          <w:p>
-            <w:pPr>
-              <w:autoSpaceDN w:val="0"/>
-              <w:tabs>
-                <w:tab w:pos="622" w:val="left"/>
-              </w:tabs>
-              <w:autoSpaceDE w:val="0"/>
-              <w:widowControl/>
-              <w:spacing w:line="236" w:lineRule="exact" w:before="114" w:after="0"/>
-              <w:ind w:left="120" w:right="0" w:firstLine="0"/>
-              <w:jc w:val="left"/>
-            </w:pPr>
-            <w:r>
-              <w:tab/>
-            </w:r>
-            <w:r>
-              <w:rPr>
-                <w:rFonts w:ascii="TimesNewRomanMTStd" w:hAnsi="TimesNewRomanMTStd" w:eastAsia="TimesNewRomanMTStd"/>
-                <w:b w:val="0"/>
-                <w:i w:val="0"/>
-                <w:color w:val="000000"/>
-                <w:sz w:val="20"/>
-              </w:rPr>
-              <w:t xml:space="preserve">Cet agrément est accordé à titre nominatif et ne peut être </w:t>
-            </w:r>
-            <w:r>
-              <w:rPr>
-                <w:rFonts w:ascii="TimesNewRomanMTStd" w:hAnsi="TimesNewRomanMTStd" w:eastAsia="TimesNewRomanMTStd"/>
-                <w:b w:val="0"/>
-                <w:i w:val="0"/>
-                <w:color w:val="000000"/>
-                <w:sz w:val="20"/>
-              </w:rPr>
-              <w:t>cédé ou transféré à quelque titre que se soit.</w:t>
-            </w:r>
-          </w:p>
-          <w:p>
-            <w:pPr>
-              <w:autoSpaceDN w:val="0"/>
-              <w:autoSpaceDE w:val="0"/>
-              <w:widowControl/>
-              <w:spacing w:line="236" w:lineRule="exact" w:before="114" w:after="0"/>
-              <w:ind w:left="118" w:right="0" w:firstLine="500"/>
-              <w:jc w:val="both"/>
-            </w:pPr>
-            <w:r>
-              <w:rPr>
-                <w:rFonts w:ascii="TimesNewRomanMTStd" w:hAnsi="TimesNewRomanMTStd" w:eastAsia="TimesNewRomanMTStd"/>
-                <w:b w:val="0"/>
-                <w:i w:val="0"/>
-                <w:color w:val="000000"/>
-                <w:sz w:val="20"/>
-              </w:rPr>
-              <w:t xml:space="preserve">L’agrément est délivré pour une période de cinq (5) </w:t>
-            </w:r>
-            <w:r>
-              <w:rPr>
-                <w:rFonts w:ascii="TimesNewRomanMTStd" w:hAnsi="TimesNewRomanMTStd" w:eastAsia="TimesNewRomanMTStd"/>
-                <w:b w:val="0"/>
-                <w:i w:val="0"/>
-                <w:color w:val="000000"/>
-                <w:sz w:val="20"/>
-              </w:rPr>
-              <w:t xml:space="preserve">ans, renouvelable pour une durée similaire, après avis de la </w:t>
-            </w:r>
-            <w:r>
-              <w:rPr>
-                <w:rFonts w:ascii="TimesNewRomanMTStd" w:hAnsi="TimesNewRomanMTStd" w:eastAsia="TimesNewRomanMTStd"/>
-                <w:b w:val="0"/>
-                <w:i w:val="0"/>
-                <w:color w:val="000000"/>
-                <w:sz w:val="20"/>
-              </w:rPr>
-              <w:t>commission précitée.</w:t>
-            </w:r>
-          </w:p>
-          <w:p>
-            <w:pPr>
-              <w:autoSpaceDN w:val="0"/>
-              <w:autoSpaceDE w:val="0"/>
-              <w:widowControl/>
-              <w:spacing w:line="238" w:lineRule="exact" w:before="112" w:after="0"/>
-              <w:ind w:left="116" w:right="0" w:firstLine="502"/>
-              <w:jc w:val="left"/>
-            </w:pPr>
-            <w:r>
-              <w:rPr>
-                <w:rFonts w:ascii="TimesNewRomanMTStd" w:hAnsi="TimesNewRomanMTStd" w:eastAsia="TimesNewRomanMTStd"/>
-                <w:b w:val="0"/>
-                <w:i w:val="0"/>
-                <w:color w:val="000000"/>
-                <w:sz w:val="20"/>
-              </w:rPr>
-              <w:t xml:space="preserve">Les critères et modalités d’octroi, de renouvellement, </w:t>
-            </w:r>
-            <w:r>
-              <w:rPr>
-                <w:rFonts w:ascii="TimesNewRomanMTStd" w:hAnsi="TimesNewRomanMTStd" w:eastAsia="TimesNewRomanMTStd"/>
-                <w:b w:val="0"/>
-                <w:i w:val="0"/>
-                <w:color w:val="000000"/>
-                <w:sz w:val="20"/>
-              </w:rPr>
-              <w:t xml:space="preserve">de suspension et de retrait dudit agrément sont fixés par voie </w:t>
-            </w:r>
-            <w:r>
-              <w:rPr>
-                <w:rFonts w:ascii="TimesNewRomanMTStd" w:hAnsi="TimesNewRomanMTStd" w:eastAsia="TimesNewRomanMTStd"/>
-                <w:b w:val="0"/>
-                <w:i w:val="0"/>
-                <w:color w:val="000000"/>
-                <w:sz w:val="20"/>
-              </w:rPr>
-              <w:t>réglementaire.</w:t>
-            </w:r>
-          </w:p>
-          <w:p>
-            <w:pPr>
-              <w:autoSpaceDN w:val="0"/>
-              <w:autoSpaceDE w:val="0"/>
-              <w:widowControl/>
-              <w:spacing w:line="226" w:lineRule="exact" w:before="124" w:after="0"/>
-              <w:ind w:left="0" w:right="2316" w:firstLine="0"/>
-              <w:jc w:val="right"/>
-            </w:pPr>
-            <w:r>
-              <w:rPr>
-                <w:rFonts w:ascii="TimesNewRomanMTStd" w:hAnsi="TimesNewRomanMTStd" w:eastAsia="TimesNewRomanMTStd"/>
-                <w:b w:val="0"/>
-                <w:i w:val="0"/>
-                <w:color w:val="000000"/>
-                <w:sz w:val="20"/>
-              </w:rPr>
-              <w:t>Article 4</w:t>
-            </w:r>
-          </w:p>
-          <w:p>
-            <w:pPr>
-              <w:autoSpaceDN w:val="0"/>
-              <w:autoSpaceDE w:val="0"/>
-              <w:widowControl/>
-              <w:spacing w:line="236" w:lineRule="exact" w:before="114" w:after="0"/>
-              <w:ind w:left="116" w:right="0" w:firstLine="508"/>
-              <w:jc w:val="both"/>
-            </w:pPr>
-            <w:r>
-              <w:rPr>
-                <w:rFonts w:ascii="TimesNewRomanMTStd" w:hAnsi="TimesNewRomanMTStd" w:eastAsia="TimesNewRomanMTStd"/>
-                <w:b w:val="0"/>
-                <w:i w:val="0"/>
-                <w:color w:val="000000"/>
-                <w:sz w:val="20"/>
-              </w:rPr>
-              <w:t xml:space="preserve">Pour obtenir l’agrément visé à l’article 3 ci-dessus, les </w:t>
-            </w:r>
-            <w:r>
-              <w:rPr>
-                <w:rFonts w:ascii="TimesNewRomanMTStd" w:hAnsi="TimesNewRomanMTStd" w:eastAsia="TimesNewRomanMTStd"/>
-                <w:b w:val="0"/>
-                <w:i w:val="0"/>
-                <w:color w:val="000000"/>
-                <w:sz w:val="20"/>
-              </w:rPr>
-              <w:t xml:space="preserve">personnes physiques ou morales doivent remplir les conditions </w:t>
-            </w:r>
-            <w:r>
-              <w:rPr>
-                <w:rFonts w:ascii="TimesNewRomanMTStd" w:hAnsi="TimesNewRomanMTStd" w:eastAsia="TimesNewRomanMTStd"/>
-                <w:b w:val="0"/>
-                <w:i w:val="0"/>
-                <w:color w:val="000000"/>
-                <w:sz w:val="20"/>
-              </w:rPr>
-              <w:t>suivantes :</w:t>
-            </w:r>
-          </w:p>
-          <w:p>
-            <w:pPr>
-              <w:autoSpaceDN w:val="0"/>
-              <w:autoSpaceDE w:val="0"/>
-              <w:widowControl/>
-              <w:spacing w:line="226" w:lineRule="exact" w:before="124" w:after="0"/>
-              <w:ind w:left="606" w:right="0" w:firstLine="0"/>
-              <w:jc w:val="left"/>
-            </w:pPr>
-            <w:r>
-              <w:rPr>
-                <w:rFonts w:ascii="TimesNewRomanMTStd" w:hAnsi="TimesNewRomanMTStd" w:eastAsia="TimesNewRomanMTStd"/>
-                <w:b w:val="0"/>
-                <w:i w:val="0"/>
-                <w:color w:val="000000"/>
-                <w:sz w:val="20"/>
-              </w:rPr>
-              <w:t xml:space="preserve">1. Pour la personne physique : </w:t>
-            </w:r>
-          </w:p>
-          <w:p>
-            <w:pPr>
-              <w:autoSpaceDN w:val="0"/>
-              <w:autoSpaceDE w:val="0"/>
-              <w:widowControl/>
-              <w:spacing w:line="236" w:lineRule="exact" w:before="588" w:after="0"/>
-              <w:ind w:left="684" w:right="0" w:hanging="2"/>
-              <w:jc w:val="left"/>
-            </w:pPr>
-            <w:r>
-              <w:rPr>
-                <w:rFonts w:ascii="TimesNewRomanMTStd" w:hAnsi="TimesNewRomanMTStd" w:eastAsia="TimesNewRomanMTStd"/>
-                <w:b w:val="0"/>
-                <w:i w:val="0"/>
-                <w:color w:val="000000"/>
-                <w:sz w:val="20"/>
-              </w:rPr>
-              <w:t xml:space="preserve">les écoles et les instituts nationaux d’enseignement </w:t>
-            </w:r>
-            <w:r>
-              <w:rPr>
-                <w:rFonts w:ascii="TimesNewRomanMTStd" w:hAnsi="TimesNewRomanMTStd" w:eastAsia="TimesNewRomanMTStd"/>
-                <w:b w:val="0"/>
-                <w:i w:val="0"/>
-                <w:color w:val="000000"/>
-                <w:sz w:val="20"/>
-              </w:rPr>
-              <w:t xml:space="preserve">agricole supérieur, de formation professionnelle ou </w:t>
-            </w:r>
-          </w:p>
-          <w:p>
-            <w:pPr>
-              <w:autoSpaceDN w:val="0"/>
-              <w:autoSpaceDE w:val="0"/>
-              <w:widowControl/>
-              <w:spacing w:line="238" w:lineRule="exact" w:before="236" w:after="0"/>
-              <w:ind w:left="680" w:right="0" w:firstLine="2"/>
-              <w:jc w:val="both"/>
-            </w:pPr>
-            <w:r>
-              <w:rPr>
-                <w:rFonts w:ascii="TimesNewRomanMTStd" w:hAnsi="TimesNewRomanMTStd" w:eastAsia="TimesNewRomanMTStd"/>
-                <w:b w:val="0"/>
-                <w:i w:val="0"/>
-                <w:color w:val="000000"/>
-                <w:sz w:val="20"/>
-              </w:rPr>
-              <w:t xml:space="preserve">reconnu équivalent qui répond aux exigences requises </w:t>
-            </w:r>
-            <w:r>
-              <w:rPr>
-                <w:rFonts w:ascii="TimesNewRomanMTStd" w:hAnsi="TimesNewRomanMTStd" w:eastAsia="TimesNewRomanMTStd"/>
-                <w:b w:val="0"/>
-                <w:i w:val="0"/>
-                <w:color w:val="000000"/>
-                <w:sz w:val="20"/>
-              </w:rPr>
-              <w:t xml:space="preserve">par les domaines d’intervention cité à l’article 2 ci-dessus </w:t>
-            </w:r>
-            <w:r>
-              <w:rPr>
-                <w:rFonts w:ascii="TimesNewRomanMTStd" w:hAnsi="TimesNewRomanMTStd" w:eastAsia="TimesNewRomanMTStd"/>
-                <w:b w:val="0"/>
-                <w:i w:val="0"/>
-                <w:color w:val="000000"/>
-                <w:sz w:val="20"/>
-              </w:rPr>
-              <w:t xml:space="preserve">ou d’un certificat l’habilitant à exercer la profession de </w:t>
-            </w:r>
-            <w:r>
-              <w:rPr>
-                <w:rFonts w:ascii="TimesNewRomanMTStd" w:hAnsi="TimesNewRomanMTStd" w:eastAsia="TimesNewRomanMTStd"/>
-                <w:b w:val="0"/>
-                <w:i w:val="0"/>
-                <w:color w:val="000000"/>
-                <w:sz w:val="20"/>
-              </w:rPr>
-              <w:t>conseiller agricole qui sera fixé par voie réglementaire ;</w:t>
-            </w:r>
-          </w:p>
-          <w:p>
-            <w:pPr>
-              <w:autoSpaceDN w:val="0"/>
-              <w:autoSpaceDE w:val="0"/>
-              <w:widowControl/>
-              <w:spacing w:line="226" w:lineRule="exact" w:before="362" w:after="0"/>
-              <w:ind w:left="682" w:right="0" w:firstLine="0"/>
-              <w:jc w:val="left"/>
-            </w:pPr>
-            <w:r>
-              <w:rPr>
-                <w:rFonts w:ascii="TimesNewRomanMTStd" w:hAnsi="TimesNewRomanMTStd" w:eastAsia="TimesNewRomanMTStd"/>
-                <w:b w:val="0"/>
-                <w:i w:val="0"/>
-                <w:color w:val="000000"/>
-                <w:sz w:val="20"/>
-              </w:rPr>
-              <w:t>des faits contraires à l’honneur, à la dignité ou à la probité.</w:t>
-            </w:r>
-          </w:p>
-          <w:p>
-            <w:pPr>
-              <w:autoSpaceDN w:val="0"/>
-              <w:autoSpaceDE w:val="0"/>
-              <w:widowControl/>
-              <w:spacing w:line="236" w:lineRule="exact" w:before="114" w:after="0"/>
-              <w:ind w:left="116" w:right="0" w:firstLine="498"/>
-              <w:jc w:val="both"/>
-            </w:pPr>
-            <w:r>
-              <w:rPr>
-                <w:rFonts w:ascii="TimesNewRomanMTStd" w:hAnsi="TimesNewRomanMTStd" w:eastAsia="TimesNewRomanMTStd"/>
-                <w:b w:val="0"/>
-                <w:i w:val="0"/>
-                <w:color w:val="000000"/>
-                <w:sz w:val="20"/>
-              </w:rPr>
-              <w:t xml:space="preserve">Le modèle d’agrément délivré à l’ingénieur en agronomie, </w:t>
-            </w:r>
-            <w:r>
-              <w:rPr>
-                <w:rFonts w:ascii="TimesNewRomanMTStd" w:hAnsi="TimesNewRomanMTStd" w:eastAsia="TimesNewRomanMTStd"/>
-                <w:b w:val="0"/>
-                <w:i w:val="0"/>
-                <w:color w:val="000000"/>
-                <w:sz w:val="20"/>
-              </w:rPr>
-              <w:t xml:space="preserve">et celui délivré au technicien agricole sont fixés, séparément, </w:t>
-            </w:r>
-            <w:r>
-              <w:rPr>
-                <w:rFonts w:ascii="TimesNewRomanMTStd" w:hAnsi="TimesNewRomanMTStd" w:eastAsia="TimesNewRomanMTStd"/>
-                <w:b w:val="0"/>
-                <w:i w:val="0"/>
-                <w:color w:val="000000"/>
-                <w:sz w:val="20"/>
-              </w:rPr>
-              <w:t>par voie réglementaire.</w:t>
-            </w:r>
-          </w:p>
-          <w:p>
-            <w:pPr>
-              <w:autoSpaceDN w:val="0"/>
-              <w:autoSpaceDE w:val="0"/>
-              <w:widowControl/>
-              <w:spacing w:line="226" w:lineRule="exact" w:before="124" w:after="0"/>
-              <w:ind w:left="618" w:right="0" w:firstLine="0"/>
-              <w:jc w:val="left"/>
-            </w:pPr>
-            <w:r>
-              <w:rPr>
-                <w:rFonts w:ascii="TimesNewRomanMTStd" w:hAnsi="TimesNewRomanMTStd" w:eastAsia="TimesNewRomanMTStd"/>
-                <w:b w:val="0"/>
-                <w:i w:val="0"/>
-                <w:color w:val="000000"/>
-                <w:sz w:val="20"/>
-              </w:rPr>
-              <w:t xml:space="preserve">2. Pour la personne morale : </w:t>
-            </w:r>
-          </w:p>
-          <w:p>
-            <w:pPr>
-              <w:autoSpaceDN w:val="0"/>
-              <w:autoSpaceDE w:val="0"/>
-              <w:widowControl/>
-              <w:spacing w:line="226" w:lineRule="exact" w:before="362" w:after="0"/>
-              <w:ind w:left="684" w:right="0" w:firstLine="0"/>
-              <w:jc w:val="left"/>
-            </w:pPr>
-            <w:r>
-              <w:rPr>
-                <w:rFonts w:ascii="TimesNewRomanMTStd" w:hAnsi="TimesNewRomanMTStd" w:eastAsia="TimesNewRomanMTStd"/>
-                <w:b w:val="0"/>
-                <w:i w:val="0"/>
-                <w:color w:val="000000"/>
-                <w:sz w:val="20"/>
-              </w:rPr>
-              <w:t xml:space="preserve">au Maroc ; </w:t>
-            </w:r>
-          </w:p>
-          <w:p>
-            <w:pPr>
-              <w:autoSpaceDN w:val="0"/>
-              <w:autoSpaceDE w:val="0"/>
-              <w:widowControl/>
-              <w:spacing w:line="224" w:lineRule="exact" w:before="362" w:after="0"/>
-              <w:ind w:left="684" w:right="0" w:firstLine="0"/>
-              <w:jc w:val="left"/>
-            </w:pPr>
-            <w:r>
-              <w:rPr>
-                <w:rFonts w:ascii="TimesNewRomanMTStd" w:hAnsi="TimesNewRomanMTStd" w:eastAsia="TimesNewRomanMTStd"/>
-                <w:b w:val="0"/>
-                <w:i w:val="0"/>
-                <w:color w:val="000000"/>
-                <w:sz w:val="20"/>
-              </w:rPr>
-              <w:t>prévues pour la personne physique.</w:t>
-            </w:r>
-          </w:p>
-          <w:p>
-            <w:pPr>
-              <w:autoSpaceDN w:val="0"/>
-              <w:autoSpaceDE w:val="0"/>
-              <w:widowControl/>
-              <w:spacing w:line="224" w:lineRule="exact" w:before="126" w:after="0"/>
-              <w:ind w:left="0" w:right="2314" w:firstLine="0"/>
-              <w:jc w:val="right"/>
-            </w:pPr>
-            <w:r>
-              <w:rPr>
-                <w:rFonts w:ascii="TimesNewRomanMTStd" w:hAnsi="TimesNewRomanMTStd" w:eastAsia="TimesNewRomanMTStd"/>
-                <w:b w:val="0"/>
-                <w:i w:val="0"/>
-                <w:color w:val="000000"/>
-                <w:sz w:val="20"/>
-              </w:rPr>
-              <w:t>Article 5</w:t>
-            </w:r>
-          </w:p>
-          <w:p>
-            <w:pPr>
-              <w:autoSpaceDN w:val="0"/>
-              <w:autoSpaceDE w:val="0"/>
-              <w:widowControl/>
-              <w:spacing w:line="238" w:lineRule="exact" w:before="80" w:after="0"/>
-              <w:ind w:left="114" w:right="0" w:firstLine="502"/>
-              <w:jc w:val="left"/>
-            </w:pPr>
-            <w:r>
-              <w:rPr>
-                <w:w w:val="102.54330886037725"/>
-                <w:rFonts w:ascii="TimesNewRomanMTStd" w:hAnsi="TimesNewRomanMTStd" w:eastAsia="TimesNewRomanMTStd"/>
-                <w:b w:val="0"/>
-                <w:i w:val="0"/>
-                <w:color w:val="000000"/>
-                <w:sz w:val="19"/>
-              </w:rPr>
-              <w:t xml:space="preserve">Lorsqu’une des conditions prévues par la présente loi pour la </w:t>
-            </w:r>
-            <w:r>
-              <w:rPr>
-                <w:w w:val="102.54330886037725"/>
-                <w:rFonts w:ascii="TimesNewRomanMTStd" w:hAnsi="TimesNewRomanMTStd" w:eastAsia="TimesNewRomanMTStd"/>
-                <w:b w:val="0"/>
-                <w:i w:val="0"/>
-                <w:color w:val="000000"/>
-                <w:sz w:val="19"/>
-              </w:rPr>
-              <w:t xml:space="preserve">délivrance d’un agrément cesse d’être satisfaite, celui-ci est suspendu </w:t>
-            </w:r>
-            <w:r>
-              <w:rPr>
-                <w:w w:val="102.54330886037725"/>
-                <w:rFonts w:ascii="TimesNewRomanMTStd" w:hAnsi="TimesNewRomanMTStd" w:eastAsia="TimesNewRomanMTStd"/>
-                <w:b w:val="0"/>
-                <w:i w:val="0"/>
-                <w:color w:val="000000"/>
-                <w:sz w:val="19"/>
-              </w:rPr>
-              <w:t xml:space="preserve">pour une période n’excédant pas six (6) mois pendant laquelle, le </w:t>
-            </w:r>
-            <w:r>
-              <w:rPr>
-                <w:w w:val="102.54330886037725"/>
-                <w:rFonts w:ascii="TimesNewRomanMTStd" w:hAnsi="TimesNewRomanMTStd" w:eastAsia="TimesNewRomanMTStd"/>
-                <w:b w:val="0"/>
-                <w:i w:val="0"/>
-                <w:color w:val="000000"/>
-                <w:sz w:val="19"/>
-              </w:rPr>
-              <w:t xml:space="preserve">bénéficiaire de l’agrément est tenu de régulariser sa situation. Passé </w:t>
-            </w:r>
-            <w:r>
-              <w:rPr>
-                <w:w w:val="102.54330886037725"/>
-                <w:rFonts w:ascii="TimesNewRomanMTStd" w:hAnsi="TimesNewRomanMTStd" w:eastAsia="TimesNewRomanMTStd"/>
-                <w:b w:val="0"/>
-                <w:i w:val="0"/>
-                <w:color w:val="000000"/>
-                <w:sz w:val="19"/>
-              </w:rPr>
-              <w:t xml:space="preserve">ce délai sans que la régularisation soit faite, l’agrément est retiré. </w:t>
-            </w:r>
-            <w:r>
-              <w:rPr>
-                <w:w w:val="102.54330886037725"/>
-                <w:rFonts w:ascii="TimesNewRomanMTStd" w:hAnsi="TimesNewRomanMTStd" w:eastAsia="TimesNewRomanMTStd"/>
-                <w:b w:val="0"/>
-                <w:i w:val="0"/>
-                <w:color w:val="000000"/>
-                <w:sz w:val="19"/>
-              </w:rPr>
-              <w:t>Dans le cas contraire, il est mis fin à la suspension.</w:t>
-            </w:r>
-          </w:p>
-        </w:tc>
-      </w:tr>
-    </w:tbl>
-    <w:p>
-      <w:pPr>
-        <w:autoSpaceDN w:val="0"/>
-        <w:autoSpaceDE w:val="0"/>
-        <w:widowControl/>
-        <w:spacing w:line="14" w:lineRule="exact" w:before="0" w:after="0"/>
-        <w:ind w:left="0" w:right="0"/>
-      </w:pPr>
-    </w:p>
-    <w:p>
-      <w:pPr>
-        <w:autoSpaceDN w:val="0"/>
-        <w:autoSpaceDE w:val="0"/>
-        <w:widowControl/>
-        <w:spacing w:line="14" w:lineRule="exact" w:before="0" w:after="0"/>
-        <w:ind w:left="0" w:right="0"/>
-      </w:pPr>
-    </w:p>
     <w:p>
       <w:pPr>
         <w:sectPr>
@@ -3079,8 +210,6 @@
                 <w:rFonts w:ascii="TimesNewRomanMTStd" w:hAnsi="TimesNewRomanMTStd" w:eastAsia="TimesNewRomanMTStd"/>
                 <w:b w:val="0"/>
                 <w:i w:val="0"/>
-                <w:color w:val="000000"/>
-                <w:sz w:val="20"/>
               </w:rPr>
               <w:t xml:space="preserve">Nº 6262 – 7 chaabane 1435 (5-6-2014) </w:t>
             </w:r>
@@ -3088,1747 +217,18 @@
         </w:tc>
         <w:tc>
           <w:tcPr>
-            <w:tcW w:type="dxa" w:w="4760"/>
-            <w:tcBorders>
-              <w:bottom w:sz="15.991488456726074" w:val="single" w:color="#000000"/>
-            </w:tcBorders>
-            <w:tcMar>
-              <w:start w:w="0" w:type="dxa"/>
-              <w:end w:w="0" w:type="dxa"/>
-            </w:tcMar>
+            <w:tcW w:type="dxa" w:w="3687"/>
           </w:tcPr>
-          <w:p>
-            <w:pPr>
-              <w:autoSpaceDN w:val="0"/>
-              <w:autoSpaceDE w:val="0"/>
-              <w:widowControl/>
-              <w:spacing w:line="226" w:lineRule="exact" w:before="0" w:after="0"/>
-              <w:ind w:left="620" w:right="0" w:firstLine="0"/>
-              <w:jc w:val="left"/>
-            </w:pPr>
-            <w:r>
-              <w:rPr>
-                <w:rFonts w:ascii="TimesNewRomanMTStd" w:hAnsi="TimesNewRomanMTStd" w:eastAsia="TimesNewRomanMTStd"/>
-                <w:b w:val="0"/>
-                <w:i w:val="0"/>
-                <w:color w:val="000000"/>
-                <w:sz w:val="20"/>
-              </w:rPr>
-              <w:t xml:space="preserve">BULLETIN OFFICIEL </w:t>
-            </w:r>
-          </w:p>
+          <w:p/>
         </w:tc>
         <w:tc>
           <w:tcPr>
-            <w:tcW w:type="dxa" w:w="2398"/>
-            <w:tcBorders>
-              <w:bottom w:sz="15.991488456726074" w:val="single" w:color="#000000"/>
-            </w:tcBorders>
-            <w:tcMar>
-              <w:start w:w="0" w:type="dxa"/>
-              <w:end w:w="0" w:type="dxa"/>
-            </w:tcMar>
+            <w:tcW w:type="dxa" w:w="3687"/>
           </w:tcPr>
-          <w:p>
-            <w:pPr>
-              <w:autoSpaceDN w:val="0"/>
-              <w:autoSpaceDE w:val="0"/>
-              <w:widowControl/>
-              <w:spacing w:line="226" w:lineRule="exact" w:before="0" w:after="0"/>
-              <w:ind w:left="0" w:right="20" w:firstLine="0"/>
-              <w:jc w:val="right"/>
-            </w:pPr>
-            <w:r>
-              <w:rPr>
-                <w:rFonts w:ascii="TimesNewRomanMTStd" w:hAnsi="TimesNewRomanMTStd" w:eastAsia="TimesNewRomanMTStd"/>
-                <w:b w:val="0"/>
-                <w:i w:val="0"/>
-                <w:color w:val="000000"/>
-                <w:sz w:val="20"/>
-              </w:rPr>
-              <w:t>3475</w:t>
-            </w:r>
-          </w:p>
+          <w:p/>
         </w:tc>
       </w:tr>
     </w:tbl>
-    <w:p>
-      <w:pPr>
-        <w:autoSpaceDN w:val="0"/>
-        <w:autoSpaceDE w:val="0"/>
-        <w:widowControl/>
-        <w:spacing w:line="46" w:lineRule="exact" w:before="0" w:after="0"/>
-        <w:ind w:left="0" w:right="0"/>
-      </w:pPr>
-    </w:p>
-    <w:tbl>
-      <w:tblPr>
-        <w:tblW w:type="auto" w:w="0"/>
-        <w:tblLayout w:type="fixed"/>
-        <w:tblLook w:firstColumn="1" w:firstRow="1" w:lastColumn="0" w:lastRow="0" w:noHBand="0" w:noVBand="1" w:val="04A0"/>
-        <w:tblInd w:w="11.999999999999957" w:type="dxa"/>
-      </w:tblPr>
-      <w:tblGrid>
-        <w:gridCol w:w="5530"/>
-        <w:gridCol w:w="5530"/>
-      </w:tblGrid>
-      <w:tr>
-        <w:trPr>
-          <w:trHeight w:hRule="exact" w:val="14300"/>
-        </w:trPr>
-        <w:tc>
-          <w:tcPr>
-            <w:tcW w:type="dxa" w:w="5476"/>
-            <w:tcBorders>
-              <w:top w:sz="5.341161727905273" w:val="single" w:color="#000000"/>
-              <w:end w:sz="7.995744228363037" w:val="single" w:color="#000000"/>
-            </w:tcBorders>
-            <w:tcMar>
-              <w:start w:w="0" w:type="dxa"/>
-              <w:end w:w="0" w:type="dxa"/>
-            </w:tcMar>
-          </w:tcPr>
-          <w:p>
-            <w:pPr>
-              <w:autoSpaceDN w:val="0"/>
-              <w:autoSpaceDE w:val="0"/>
-              <w:widowControl/>
-              <w:spacing w:line="224" w:lineRule="exact" w:before="232" w:after="0"/>
-              <w:ind w:left="0" w:right="2486" w:firstLine="0"/>
-              <w:jc w:val="right"/>
-            </w:pPr>
-            <w:r>
-              <w:rPr>
-                <w:rFonts w:ascii="TimesNewRomanMTStd" w:hAnsi="TimesNewRomanMTStd" w:eastAsia="TimesNewRomanMTStd"/>
-                <w:b w:val="0"/>
-                <w:i w:val="0"/>
-                <w:color w:val="000000"/>
-                <w:sz w:val="20"/>
-              </w:rPr>
-              <w:t>Article 6</w:t>
-            </w:r>
-          </w:p>
-          <w:p>
-            <w:pPr>
-              <w:autoSpaceDN w:val="0"/>
-              <w:tabs>
-                <w:tab w:pos="516" w:val="left"/>
-              </w:tabs>
-              <w:autoSpaceDE w:val="0"/>
-              <w:widowControl/>
-              <w:spacing w:line="238" w:lineRule="exact" w:before="114" w:after="0"/>
-              <w:ind w:left="8" w:right="144" w:firstLine="0"/>
-              <w:jc w:val="left"/>
-            </w:pPr>
-            <w:r>
-              <w:tab/>
-            </w:r>
-            <w:r>
-              <w:rPr>
-                <w:w w:val="98.43624114990234"/>
-                <w:rFonts w:ascii="TimesNewRomanMTStd" w:hAnsi="TimesNewRomanMTStd" w:eastAsia="TimesNewRomanMTStd"/>
-                <w:b w:val="0"/>
-                <w:i w:val="0"/>
-                <w:color w:val="000000"/>
-                <w:sz w:val="20"/>
-              </w:rPr>
-              <w:t xml:space="preserve">L’administration compétente publie au « Bulletin officiel </w:t>
-            </w:r>
-            <w:r>
-              <w:rPr>
-                <w:w w:val="98.43624114990234"/>
-                <w:rFonts w:ascii="TimesNewRomanMTStd" w:hAnsi="TimesNewRomanMTStd" w:eastAsia="TimesNewRomanMTStd"/>
-                <w:b w:val="0"/>
-                <w:i w:val="0"/>
-                <w:color w:val="000000"/>
-                <w:sz w:val="20"/>
-              </w:rPr>
-              <w:t>»</w:t>
-            </w:r>
-            <w:r>
-              <w:rPr>
-                <w:rFonts w:ascii="TimesNewRomanMTStd" w:hAnsi="TimesNewRomanMTStd" w:eastAsia="TimesNewRomanMTStd"/>
-                <w:b w:val="0"/>
-                <w:i w:val="0"/>
-                <w:color w:val="000000"/>
-                <w:sz w:val="20"/>
-              </w:rPr>
-              <w:t xml:space="preserve"> et met à jour la liste des conseillers agricoles. </w:t>
-            </w:r>
-          </w:p>
-          <w:p>
-            <w:pPr>
-              <w:autoSpaceDN w:val="0"/>
-              <w:autoSpaceDE w:val="0"/>
-              <w:widowControl/>
-              <w:spacing w:line="200" w:lineRule="exact" w:before="154" w:after="0"/>
-              <w:ind w:left="0" w:right="2340" w:firstLine="0"/>
-              <w:jc w:val="right"/>
-            </w:pPr>
-            <w:r>
-              <w:rPr>
-                <w:rFonts w:ascii="TimesNewRomanMTStd" w:hAnsi="TimesNewRomanMTStd" w:eastAsia="TimesNewRomanMTStd"/>
-                <w:b/>
-                <w:i w:val="0"/>
-                <w:color w:val="000000"/>
-                <w:sz w:val="20"/>
-              </w:rPr>
-              <w:t>Chapitre III</w:t>
-            </w:r>
-          </w:p>
-          <w:p>
-            <w:pPr>
-              <w:autoSpaceDN w:val="0"/>
-              <w:autoSpaceDE w:val="0"/>
-              <w:widowControl/>
-              <w:spacing w:line="200" w:lineRule="exact" w:before="150" w:after="0"/>
-              <w:ind w:left="504" w:right="0" w:firstLine="0"/>
-              <w:jc w:val="left"/>
-            </w:pPr>
-            <w:r>
-              <w:rPr>
-                <w:rFonts w:ascii="TimesNewRomanMTStd" w:hAnsi="TimesNewRomanMTStd" w:eastAsia="TimesNewRomanMTStd"/>
-                <w:b w:val="0"/>
-                <w:i/>
-                <w:color w:val="000000"/>
-                <w:sz w:val="20"/>
-              </w:rPr>
-              <w:t>Des obligations du conseiller agricole et ses clients</w:t>
-            </w:r>
-          </w:p>
-          <w:p>
-            <w:pPr>
-              <w:autoSpaceDN w:val="0"/>
-              <w:autoSpaceDE w:val="0"/>
-              <w:widowControl/>
-              <w:spacing w:line="226" w:lineRule="exact" w:before="122" w:after="0"/>
-              <w:ind w:left="0" w:right="2484" w:firstLine="0"/>
-              <w:jc w:val="right"/>
-            </w:pPr>
-            <w:r>
-              <w:rPr>
-                <w:rFonts w:ascii="TimesNewRomanMTStd" w:hAnsi="TimesNewRomanMTStd" w:eastAsia="TimesNewRomanMTStd"/>
-                <w:b w:val="0"/>
-                <w:i w:val="0"/>
-                <w:color w:val="000000"/>
-                <w:sz w:val="20"/>
-              </w:rPr>
-              <w:t>Article 7</w:t>
-            </w:r>
-          </w:p>
-          <w:p>
-            <w:pPr>
-              <w:autoSpaceDN w:val="0"/>
-              <w:autoSpaceDE w:val="0"/>
-              <w:widowControl/>
-              <w:spacing w:line="238" w:lineRule="exact" w:before="114" w:after="0"/>
-              <w:ind w:left="14" w:right="198" w:firstLine="502"/>
-              <w:jc w:val="both"/>
-            </w:pPr>
-            <w:r>
-              <w:rPr>
-                <w:rFonts w:ascii="TimesNewRomanMTStd" w:hAnsi="TimesNewRomanMTStd" w:eastAsia="TimesNewRomanMTStd"/>
-                <w:b w:val="0"/>
-                <w:i w:val="0"/>
-                <w:color w:val="000000"/>
-                <w:sz w:val="20"/>
-              </w:rPr>
-              <w:t xml:space="preserve">Les prestations du conseiller agricole doivent faire l’objet </w:t>
-            </w:r>
-            <w:r>
-              <w:rPr>
-                <w:rFonts w:ascii="TimesNewRomanMTStd" w:hAnsi="TimesNewRomanMTStd" w:eastAsia="TimesNewRomanMTStd"/>
-                <w:b w:val="0"/>
-                <w:i w:val="0"/>
-                <w:color w:val="000000"/>
-                <w:sz w:val="20"/>
-              </w:rPr>
-              <w:t xml:space="preserve">d’un contrat, établi conformément au dahir des obligations et </w:t>
-            </w:r>
-            <w:r>
-              <w:rPr>
-                <w:rFonts w:ascii="TimesNewRomanMTStd" w:hAnsi="TimesNewRomanMTStd" w:eastAsia="TimesNewRomanMTStd"/>
-                <w:b w:val="0"/>
-                <w:i w:val="0"/>
-                <w:color w:val="000000"/>
-                <w:sz w:val="20"/>
-              </w:rPr>
-              <w:t xml:space="preserve">des contrats qui fixera les droits et les obligations de chaque </w:t>
-            </w:r>
-            <w:r>
-              <w:rPr>
-                <w:rFonts w:ascii="TimesNewRomanMTStd" w:hAnsi="TimesNewRomanMTStd" w:eastAsia="TimesNewRomanMTStd"/>
-                <w:b w:val="0"/>
-                <w:i w:val="0"/>
-                <w:color w:val="000000"/>
-                <w:sz w:val="20"/>
-              </w:rPr>
-              <w:t xml:space="preserve">partie. </w:t>
-            </w:r>
-          </w:p>
-          <w:p>
-            <w:pPr>
-              <w:autoSpaceDN w:val="0"/>
-              <w:tabs>
-                <w:tab w:pos="520" w:val="left"/>
-              </w:tabs>
-              <w:autoSpaceDE w:val="0"/>
-              <w:widowControl/>
-              <w:spacing w:line="236" w:lineRule="exact" w:before="116" w:after="0"/>
-              <w:ind w:left="16" w:right="144" w:firstLine="0"/>
-              <w:jc w:val="left"/>
-            </w:pPr>
-            <w:r>
-              <w:tab/>
-            </w:r>
-            <w:r>
-              <w:rPr>
-                <w:rFonts w:ascii="TimesNewRomanMTStd" w:hAnsi="TimesNewRomanMTStd" w:eastAsia="TimesNewRomanMTStd"/>
-                <w:b w:val="0"/>
-                <w:i w:val="0"/>
-                <w:color w:val="000000"/>
-                <w:sz w:val="20"/>
-              </w:rPr>
-              <w:t xml:space="preserve">Ce contrat doit obligatoirement contenir les clauses </w:t>
-            </w:r>
-            <w:r>
-              <w:rPr>
-                <w:rFonts w:ascii="TimesNewRomanMTStd" w:hAnsi="TimesNewRomanMTStd" w:eastAsia="TimesNewRomanMTStd"/>
-                <w:b w:val="0"/>
-                <w:i w:val="0"/>
-                <w:color w:val="000000"/>
-                <w:sz w:val="20"/>
-              </w:rPr>
-              <w:t xml:space="preserve">suivantes : </w:t>
-            </w:r>
-          </w:p>
-          <w:p>
-            <w:pPr>
-              <w:autoSpaceDN w:val="0"/>
-              <w:tabs>
-                <w:tab w:pos="586" w:val="left"/>
-              </w:tabs>
-              <w:autoSpaceDE w:val="0"/>
-              <w:widowControl/>
-              <w:spacing w:line="238" w:lineRule="exact" w:before="114" w:after="0"/>
-              <w:ind w:left="410" w:right="144" w:firstLine="0"/>
-              <w:jc w:val="left"/>
-            </w:pPr>
-            <w:r>
-              <w:rPr>
-                <w:rFonts w:ascii="TimesNewRomanMTStd" w:hAnsi="TimesNewRomanMTStd" w:eastAsia="TimesNewRomanMTStd"/>
-                <w:b w:val="0"/>
-                <w:i w:val="0"/>
-                <w:color w:val="000000"/>
-                <w:sz w:val="20"/>
-              </w:rPr>
-              <w:t xml:space="preserve">– la durée, la nature et la consistance des prestations du </w:t>
-            </w:r>
-            <w:r>
-              <w:rPr>
-                <w:rFonts w:ascii="TimesNewRomanMTStd" w:hAnsi="TimesNewRomanMTStd" w:eastAsia="TimesNewRomanMTStd"/>
-                <w:b w:val="0"/>
-                <w:i w:val="0"/>
-                <w:color w:val="000000"/>
-                <w:sz w:val="20"/>
-              </w:rPr>
-              <w:t xml:space="preserve">conseiller agricole ; </w:t>
-            </w:r>
-          </w:p>
-          <w:p>
-            <w:pPr>
-              <w:autoSpaceDN w:val="0"/>
-              <w:autoSpaceDE w:val="0"/>
-              <w:widowControl/>
-              <w:spacing w:line="224" w:lineRule="exact" w:before="126" w:after="0"/>
-              <w:ind w:left="410" w:right="0" w:firstLine="0"/>
-              <w:jc w:val="left"/>
-            </w:pPr>
-            <w:r>
-              <w:rPr>
-                <w:rFonts w:ascii="TimesNewRomanMTStd" w:hAnsi="TimesNewRomanMTStd" w:eastAsia="TimesNewRomanMTStd"/>
-                <w:b w:val="0"/>
-                <w:i w:val="0"/>
-                <w:color w:val="000000"/>
-                <w:sz w:val="20"/>
-              </w:rPr>
-              <w:t xml:space="preserve">– le calendrier des interventions ; </w:t>
-            </w:r>
-          </w:p>
-          <w:p>
-            <w:pPr>
-              <w:autoSpaceDN w:val="0"/>
-              <w:autoSpaceDE w:val="0"/>
-              <w:widowControl/>
-              <w:spacing w:line="226" w:lineRule="exact" w:before="126" w:after="0"/>
-              <w:ind w:left="410" w:right="0" w:firstLine="0"/>
-              <w:jc w:val="left"/>
-            </w:pPr>
-            <w:r>
-              <w:rPr>
-                <w:rFonts w:ascii="TimesNewRomanMTStd" w:hAnsi="TimesNewRomanMTStd" w:eastAsia="TimesNewRomanMTStd"/>
-                <w:b w:val="0"/>
-                <w:i w:val="0"/>
-                <w:color w:val="000000"/>
-                <w:sz w:val="20"/>
-              </w:rPr>
-              <w:t>– les obligations et les droits des parties contractantes ;</w:t>
-            </w:r>
-          </w:p>
-          <w:p>
-            <w:pPr>
-              <w:autoSpaceDN w:val="0"/>
-              <w:tabs>
-                <w:tab w:pos="580" w:val="left"/>
-              </w:tabs>
-              <w:autoSpaceDE w:val="0"/>
-              <w:widowControl/>
-              <w:spacing w:line="238" w:lineRule="exact" w:before="112" w:after="0"/>
-              <w:ind w:left="410" w:right="144" w:firstLine="0"/>
-              <w:jc w:val="left"/>
-            </w:pPr>
-            <w:r>
-              <w:rPr>
-                <w:rFonts w:ascii="TimesNewRomanMTStd" w:hAnsi="TimesNewRomanMTStd" w:eastAsia="TimesNewRomanMTStd"/>
-                <w:b w:val="0"/>
-                <w:i w:val="0"/>
-                <w:color w:val="000000"/>
-                <w:sz w:val="20"/>
-              </w:rPr>
-              <w:t xml:space="preserve">– les honoraires du conseiller agricole et les modalités de </w:t>
-            </w:r>
-            <w:r>
-              <w:tab/>
-            </w:r>
-            <w:r>
-              <w:rPr>
-                <w:rFonts w:ascii="TimesNewRomanMTStd" w:hAnsi="TimesNewRomanMTStd" w:eastAsia="TimesNewRomanMTStd"/>
-                <w:b w:val="0"/>
-                <w:i w:val="0"/>
-                <w:color w:val="000000"/>
-                <w:sz w:val="20"/>
-              </w:rPr>
-              <w:t>leur règlement.</w:t>
-            </w:r>
-          </w:p>
-          <w:p>
-            <w:pPr>
-              <w:autoSpaceDN w:val="0"/>
-              <w:autoSpaceDE w:val="0"/>
-              <w:widowControl/>
-              <w:spacing w:line="226" w:lineRule="exact" w:before="126" w:after="0"/>
-              <w:ind w:left="0" w:right="2486" w:firstLine="0"/>
-              <w:jc w:val="right"/>
-            </w:pPr>
-            <w:r>
-              <w:rPr>
-                <w:rFonts w:ascii="TimesNewRomanMTStd" w:hAnsi="TimesNewRomanMTStd" w:eastAsia="TimesNewRomanMTStd"/>
-                <w:b w:val="0"/>
-                <w:i w:val="0"/>
-                <w:color w:val="000000"/>
-                <w:sz w:val="20"/>
-              </w:rPr>
-              <w:t>Article 8</w:t>
-            </w:r>
-          </w:p>
-          <w:p>
-            <w:pPr>
-              <w:autoSpaceDN w:val="0"/>
-              <w:autoSpaceDE w:val="0"/>
-              <w:widowControl/>
-              <w:spacing w:line="238" w:lineRule="exact" w:before="112" w:after="0"/>
-              <w:ind w:left="14" w:right="198" w:firstLine="500"/>
-              <w:jc w:val="both"/>
-            </w:pPr>
-            <w:r>
-              <w:rPr>
-                <w:rFonts w:ascii="TimesNewRomanMTStd" w:hAnsi="TimesNewRomanMTStd" w:eastAsia="TimesNewRomanMTStd"/>
-                <w:b w:val="0"/>
-                <w:i w:val="0"/>
-                <w:color w:val="000000"/>
-                <w:sz w:val="20"/>
-              </w:rPr>
-              <w:t xml:space="preserve">Le conseiller agricole doit inscrire ses observations et </w:t>
-            </w:r>
-            <w:r>
-              <w:rPr>
-                <w:rFonts w:ascii="TimesNewRomanMTStd" w:hAnsi="TimesNewRomanMTStd" w:eastAsia="TimesNewRomanMTStd"/>
-                <w:b w:val="0"/>
-                <w:i w:val="0"/>
-                <w:color w:val="000000"/>
-                <w:sz w:val="20"/>
-              </w:rPr>
-              <w:t xml:space="preserve">recommandations concernant l’exécution de ses interventions </w:t>
-            </w:r>
-            <w:r>
-              <w:rPr>
-                <w:rFonts w:ascii="TimesNewRomanMTStd" w:hAnsi="TimesNewRomanMTStd" w:eastAsia="TimesNewRomanMTStd"/>
-                <w:b w:val="0"/>
-                <w:i w:val="0"/>
-                <w:color w:val="000000"/>
-                <w:sz w:val="20"/>
-              </w:rPr>
-              <w:t xml:space="preserve">prévues par le contrat cité à l’article 7 ci-dessus dans un </w:t>
-            </w:r>
-            <w:r>
-              <w:rPr>
-                <w:rFonts w:ascii="TimesNewRomanMTStd" w:hAnsi="TimesNewRomanMTStd" w:eastAsia="TimesNewRomanMTStd"/>
-                <w:b w:val="0"/>
-                <w:i w:val="0"/>
-                <w:color w:val="000000"/>
-                <w:sz w:val="20"/>
-              </w:rPr>
-              <w:t xml:space="preserve">registre tenu sur les lieux de l’exploitation ou l’entreprise </w:t>
-            </w:r>
-            <w:r>
-              <w:rPr>
-                <w:rFonts w:ascii="TimesNewRomanMTStd" w:hAnsi="TimesNewRomanMTStd" w:eastAsia="TimesNewRomanMTStd"/>
-                <w:b w:val="0"/>
-                <w:i w:val="0"/>
-                <w:color w:val="000000"/>
-                <w:sz w:val="20"/>
-              </w:rPr>
-              <w:t>agricole concernée.</w:t>
-            </w:r>
-          </w:p>
-          <w:p>
-            <w:pPr>
-              <w:autoSpaceDN w:val="0"/>
-              <w:autoSpaceDE w:val="0"/>
-              <w:widowControl/>
-              <w:spacing w:line="238" w:lineRule="exact" w:before="112" w:after="0"/>
-              <w:ind w:left="14" w:right="204" w:firstLine="502"/>
-              <w:jc w:val="both"/>
-            </w:pPr>
-            <w:r>
-              <w:rPr>
-                <w:rFonts w:ascii="TimesNewRomanMTStd" w:hAnsi="TimesNewRomanMTStd" w:eastAsia="TimesNewRomanMTStd"/>
-                <w:b w:val="0"/>
-                <w:i w:val="0"/>
-                <w:color w:val="000000"/>
-                <w:sz w:val="20"/>
-              </w:rPr>
-              <w:t xml:space="preserve">Le bénéficiaire de l’intervention du conseiller agricole </w:t>
-            </w:r>
-            <w:r>
-              <w:rPr>
-                <w:rFonts w:ascii="TimesNewRomanMTStd" w:hAnsi="TimesNewRomanMTStd" w:eastAsia="TimesNewRomanMTStd"/>
-                <w:b w:val="0"/>
-                <w:i w:val="0"/>
-                <w:color w:val="000000"/>
-                <w:sz w:val="20"/>
-              </w:rPr>
-              <w:t xml:space="preserve">doit inscrire au même registre les travaux effectués par lui en </w:t>
-            </w:r>
-            <w:r>
-              <w:rPr>
-                <w:rFonts w:ascii="TimesNewRomanMTStd" w:hAnsi="TimesNewRomanMTStd" w:eastAsia="TimesNewRomanMTStd"/>
-                <w:b w:val="0"/>
-                <w:i w:val="0"/>
-                <w:color w:val="000000"/>
-                <w:sz w:val="20"/>
-              </w:rPr>
-              <w:t>application des recommandations du conseiller agricole.</w:t>
-            </w:r>
-          </w:p>
-          <w:p>
-            <w:pPr>
-              <w:autoSpaceDN w:val="0"/>
-              <w:tabs>
-                <w:tab w:pos="516" w:val="left"/>
-              </w:tabs>
-              <w:autoSpaceDE w:val="0"/>
-              <w:widowControl/>
-              <w:spacing w:line="238" w:lineRule="exact" w:before="112" w:after="0"/>
-              <w:ind w:left="16" w:right="144" w:firstLine="0"/>
-              <w:jc w:val="left"/>
-            </w:pPr>
-            <w:r>
-              <w:tab/>
-            </w:r>
-            <w:r>
-              <w:rPr>
-                <w:rFonts w:ascii="TimesNewRomanMTStd" w:hAnsi="TimesNewRomanMTStd" w:eastAsia="TimesNewRomanMTStd"/>
-                <w:b w:val="0"/>
-                <w:i w:val="0"/>
-                <w:color w:val="000000"/>
-                <w:sz w:val="20"/>
-              </w:rPr>
-              <w:t xml:space="preserve">Le modèle du registre ainsi que les conditions de sa tenue </w:t>
-            </w:r>
-            <w:r>
-              <w:rPr>
-                <w:rFonts w:ascii="TimesNewRomanMTStd" w:hAnsi="TimesNewRomanMTStd" w:eastAsia="TimesNewRomanMTStd"/>
-                <w:b w:val="0"/>
-                <w:i w:val="0"/>
-                <w:color w:val="000000"/>
-                <w:sz w:val="20"/>
-              </w:rPr>
-              <w:t>sont fixées par voie réglementaire.</w:t>
-            </w:r>
-          </w:p>
-          <w:p>
-            <w:pPr>
-              <w:autoSpaceDN w:val="0"/>
-              <w:autoSpaceDE w:val="0"/>
-              <w:widowControl/>
-              <w:spacing w:line="226" w:lineRule="exact" w:before="126" w:after="0"/>
-              <w:ind w:left="0" w:right="2486" w:firstLine="0"/>
-              <w:jc w:val="right"/>
-            </w:pPr>
-            <w:r>
-              <w:rPr>
-                <w:rFonts w:ascii="TimesNewRomanMTStd" w:hAnsi="TimesNewRomanMTStd" w:eastAsia="TimesNewRomanMTStd"/>
-                <w:b w:val="0"/>
-                <w:i w:val="0"/>
-                <w:color w:val="000000"/>
-                <w:sz w:val="20"/>
-              </w:rPr>
-              <w:t>Article 9</w:t>
-            </w:r>
-          </w:p>
-          <w:p>
-            <w:pPr>
-              <w:autoSpaceDN w:val="0"/>
-              <w:autoSpaceDE w:val="0"/>
-              <w:widowControl/>
-              <w:spacing w:line="238" w:lineRule="exact" w:before="112" w:after="0"/>
-              <w:ind w:left="14" w:right="144" w:firstLine="502"/>
-              <w:jc w:val="left"/>
-            </w:pPr>
-            <w:r>
-              <w:rPr>
-                <w:rFonts w:ascii="TimesNewRomanMTStd" w:hAnsi="TimesNewRomanMTStd" w:eastAsia="TimesNewRomanMTStd"/>
-                <w:b w:val="0"/>
-                <w:i w:val="0"/>
-                <w:color w:val="000000"/>
-                <w:sz w:val="20"/>
-              </w:rPr>
-              <w:t xml:space="preserve">Le conseiller agricole qui se trouve dans l’incapacité, </w:t>
-            </w:r>
-            <w:r>
-              <w:rPr>
-                <w:rFonts w:ascii="TimesNewRomanMTStd" w:hAnsi="TimesNewRomanMTStd" w:eastAsia="TimesNewRomanMTStd"/>
-                <w:b w:val="0"/>
-                <w:i w:val="0"/>
-                <w:color w:val="000000"/>
-                <w:sz w:val="20"/>
-              </w:rPr>
-              <w:t xml:space="preserve">pour des raisons légitimes, d’assurer une mission ayant fait </w:t>
-            </w:r>
-            <w:r>
-              <w:rPr>
-                <w:rFonts w:ascii="TimesNewRomanMTStd" w:hAnsi="TimesNewRomanMTStd" w:eastAsia="TimesNewRomanMTStd"/>
-                <w:b w:val="0"/>
-                <w:i w:val="0"/>
-                <w:color w:val="000000"/>
-                <w:sz w:val="20"/>
-              </w:rPr>
-              <w:t xml:space="preserve">l’objet d’un contrat, peut charger un autre conseiller agricole </w:t>
-            </w:r>
-            <w:r>
-              <w:rPr>
-                <w:rFonts w:ascii="TimesNewRomanMTStd" w:hAnsi="TimesNewRomanMTStd" w:eastAsia="TimesNewRomanMTStd"/>
-                <w:b w:val="0"/>
-                <w:i w:val="0"/>
-                <w:color w:val="000000"/>
-                <w:sz w:val="20"/>
-              </w:rPr>
-              <w:t xml:space="preserve">agréé pour l’achever à sa place et sous sa responsabilité </w:t>
-            </w:r>
-            <w:r>
-              <w:rPr>
-                <w:rFonts w:ascii="TimesNewRomanMTStd" w:hAnsi="TimesNewRomanMTStd" w:eastAsia="TimesNewRomanMTStd"/>
-                <w:b w:val="0"/>
-                <w:i w:val="0"/>
-                <w:color w:val="000000"/>
-                <w:sz w:val="20"/>
-              </w:rPr>
-              <w:t xml:space="preserve">dans le respect du contrat signé avec le bénéficiaire de ladite </w:t>
-            </w:r>
-            <w:r>
-              <w:rPr>
-                <w:rFonts w:ascii="TimesNewRomanMTStd" w:hAnsi="TimesNewRomanMTStd" w:eastAsia="TimesNewRomanMTStd"/>
-                <w:b w:val="0"/>
-                <w:i w:val="0"/>
-                <w:color w:val="000000"/>
-                <w:sz w:val="20"/>
-              </w:rPr>
-              <w:t>intervention.</w:t>
-            </w:r>
-          </w:p>
-          <w:p>
-            <w:pPr>
-              <w:autoSpaceDN w:val="0"/>
-              <w:tabs>
-                <w:tab w:pos="520" w:val="left"/>
-              </w:tabs>
-              <w:autoSpaceDE w:val="0"/>
-              <w:widowControl/>
-              <w:spacing w:line="238" w:lineRule="exact" w:before="114" w:after="0"/>
-              <w:ind w:left="14" w:right="144" w:firstLine="0"/>
-              <w:jc w:val="left"/>
-            </w:pPr>
-            <w:r>
-              <w:tab/>
-            </w:r>
-            <w:r>
-              <w:rPr>
-                <w:rFonts w:ascii="TimesNewRomanMTStd" w:hAnsi="TimesNewRomanMTStd" w:eastAsia="TimesNewRomanMTStd"/>
-                <w:b w:val="0"/>
-                <w:i w:val="0"/>
-                <w:color w:val="000000"/>
-                <w:sz w:val="20"/>
-              </w:rPr>
-              <w:t xml:space="preserve">Ce remplacement doit se faire par écrit et doit contenir </w:t>
-            </w:r>
-            <w:r>
-              <w:rPr>
-                <w:rFonts w:ascii="TimesNewRomanMTStd" w:hAnsi="TimesNewRomanMTStd" w:eastAsia="TimesNewRomanMTStd"/>
-                <w:b w:val="0"/>
-                <w:i w:val="0"/>
-                <w:color w:val="000000"/>
-                <w:sz w:val="20"/>
-              </w:rPr>
-              <w:t>l’accord du bénéficiaire.</w:t>
-            </w:r>
-          </w:p>
-          <w:p>
-            <w:pPr>
-              <w:autoSpaceDN w:val="0"/>
-              <w:autoSpaceDE w:val="0"/>
-              <w:widowControl/>
-              <w:spacing w:line="226" w:lineRule="exact" w:before="124" w:after="0"/>
-              <w:ind w:left="0" w:right="2444" w:firstLine="0"/>
-              <w:jc w:val="right"/>
-            </w:pPr>
-            <w:r>
-              <w:rPr>
-                <w:rFonts w:ascii="TimesNewRomanMTStd" w:hAnsi="TimesNewRomanMTStd" w:eastAsia="TimesNewRomanMTStd"/>
-                <w:b w:val="0"/>
-                <w:i w:val="0"/>
-                <w:color w:val="000000"/>
-                <w:sz w:val="20"/>
-              </w:rPr>
-              <w:t>Article 10</w:t>
-            </w:r>
-          </w:p>
-          <w:p>
-            <w:pPr>
-              <w:autoSpaceDN w:val="0"/>
-              <w:autoSpaceDE w:val="0"/>
-              <w:widowControl/>
-              <w:spacing w:line="238" w:lineRule="exact" w:before="114" w:after="0"/>
-              <w:ind w:left="14" w:right="202" w:firstLine="502"/>
-              <w:jc w:val="both"/>
-            </w:pPr>
-            <w:r>
-              <w:rPr>
-                <w:rFonts w:ascii="TimesNewRomanMTStd" w:hAnsi="TimesNewRomanMTStd" w:eastAsia="TimesNewRomanMTStd"/>
-                <w:b w:val="0"/>
-                <w:i w:val="0"/>
-                <w:color w:val="000000"/>
-                <w:sz w:val="20"/>
-              </w:rPr>
-              <w:t xml:space="preserve">Les conseillers agricoles sont tenus d’adresser à </w:t>
-            </w:r>
-            <w:r>
-              <w:rPr>
-                <w:rFonts w:ascii="TimesNewRomanMTStd" w:hAnsi="TimesNewRomanMTStd" w:eastAsia="TimesNewRomanMTStd"/>
-                <w:b w:val="0"/>
-                <w:i w:val="0"/>
-                <w:color w:val="000000"/>
-                <w:sz w:val="20"/>
-              </w:rPr>
-              <w:t xml:space="preserve">l’administration avant fin septembre de chaque année, un </w:t>
-            </w:r>
-            <w:r>
-              <w:rPr>
-                <w:rFonts w:ascii="TimesNewRomanMTStd" w:hAnsi="TimesNewRomanMTStd" w:eastAsia="TimesNewRomanMTStd"/>
-                <w:b w:val="0"/>
-                <w:i w:val="0"/>
-                <w:color w:val="000000"/>
-                <w:sz w:val="20"/>
-              </w:rPr>
-              <w:t xml:space="preserve">rapport détaillé sur les activités qu’ils ont effectuées dans le </w:t>
-            </w:r>
-            <w:r>
-              <w:rPr>
-                <w:rFonts w:ascii="TimesNewRomanMTStd" w:hAnsi="TimesNewRomanMTStd" w:eastAsia="TimesNewRomanMTStd"/>
-                <w:b w:val="0"/>
-                <w:i w:val="0"/>
-                <w:color w:val="000000"/>
-                <w:sz w:val="20"/>
-              </w:rPr>
-              <w:t>cadre de l’exercice de la profession de conseiller agricole.</w:t>
-            </w:r>
-          </w:p>
-          <w:p>
-            <w:pPr>
-              <w:autoSpaceDN w:val="0"/>
-              <w:tabs>
-                <w:tab w:pos="500" w:val="left"/>
-              </w:tabs>
-              <w:autoSpaceDE w:val="0"/>
-              <w:widowControl/>
-              <w:spacing w:line="236" w:lineRule="exact" w:before="116" w:after="0"/>
-              <w:ind w:left="14" w:right="144" w:firstLine="0"/>
-              <w:jc w:val="left"/>
-            </w:pPr>
-            <w:r>
-              <w:tab/>
-            </w:r>
-            <w:r>
-              <w:rPr>
-                <w:rFonts w:ascii="TimesNewRomanMTStd" w:hAnsi="TimesNewRomanMTStd" w:eastAsia="TimesNewRomanMTStd"/>
-                <w:b w:val="0"/>
-                <w:i w:val="0"/>
-                <w:color w:val="000000"/>
-                <w:sz w:val="20"/>
-              </w:rPr>
-              <w:t xml:space="preserve">A défaut, l’agrément est suspendu par décision de </w:t>
-            </w:r>
-            <w:r>
-              <w:rPr>
-                <w:rFonts w:ascii="TimesNewRomanMTStd" w:hAnsi="TimesNewRomanMTStd" w:eastAsia="TimesNewRomanMTStd"/>
-                <w:b w:val="0"/>
-                <w:i w:val="0"/>
-                <w:color w:val="000000"/>
-                <w:sz w:val="20"/>
-              </w:rPr>
-              <w:t>l’administration jusqu’à satisfaction de cette obligation.</w:t>
-            </w:r>
-          </w:p>
-          <w:p>
-            <w:pPr>
-              <w:autoSpaceDN w:val="0"/>
-              <w:autoSpaceDE w:val="0"/>
-              <w:widowControl/>
-              <w:spacing w:line="226" w:lineRule="exact" w:before="126" w:after="0"/>
-              <w:ind w:left="0" w:right="2436" w:firstLine="0"/>
-              <w:jc w:val="right"/>
-            </w:pPr>
-            <w:r>
-              <w:rPr>
-                <w:rFonts w:ascii="TimesNewRomanMTStd" w:hAnsi="TimesNewRomanMTStd" w:eastAsia="TimesNewRomanMTStd"/>
-                <w:b w:val="0"/>
-                <w:i w:val="0"/>
-                <w:color w:val="000000"/>
-                <w:sz w:val="20"/>
-              </w:rPr>
-              <w:t>Article 11</w:t>
-            </w:r>
-          </w:p>
-          <w:p>
-            <w:pPr>
-              <w:autoSpaceDN w:val="0"/>
-              <w:autoSpaceDE w:val="0"/>
-              <w:widowControl/>
-              <w:spacing w:line="238" w:lineRule="exact" w:before="68" w:after="0"/>
-              <w:ind w:left="14" w:right="204" w:firstLine="502"/>
-              <w:jc w:val="both"/>
-            </w:pPr>
-            <w:r>
-              <w:rPr>
-                <w:rFonts w:ascii="TimesNewRomanMTStd" w:hAnsi="TimesNewRomanMTStd" w:eastAsia="TimesNewRomanMTStd"/>
-                <w:b w:val="0"/>
-                <w:i w:val="0"/>
-                <w:color w:val="000000"/>
-                <w:sz w:val="20"/>
-              </w:rPr>
-              <w:t xml:space="preserve">Le conseiller agricole est tenu de porter à la connaissance </w:t>
-            </w:r>
-            <w:r>
-              <w:rPr>
-                <w:rFonts w:ascii="TimesNewRomanMTStd" w:hAnsi="TimesNewRomanMTStd" w:eastAsia="TimesNewRomanMTStd"/>
-                <w:b w:val="0"/>
-                <w:i w:val="0"/>
-                <w:color w:val="000000"/>
-                <w:sz w:val="20"/>
-              </w:rPr>
-              <w:t xml:space="preserve">de l’administration les maladies, parasites ou fléaux constatés </w:t>
-            </w:r>
-            <w:r>
-              <w:rPr>
-                <w:rFonts w:ascii="TimesNewRomanMTStd" w:hAnsi="TimesNewRomanMTStd" w:eastAsia="TimesNewRomanMTStd"/>
-                <w:b w:val="0"/>
-                <w:i w:val="0"/>
-                <w:color w:val="000000"/>
-                <w:sz w:val="20"/>
-              </w:rPr>
-              <w:t>lors de l’exercice de sa mission.</w:t>
-            </w:r>
-          </w:p>
-        </w:tc>
-        <w:tc>
-          <w:tcPr>
-            <w:tcW w:type="dxa" w:w="5474"/>
-            <w:tcBorders>
-              <w:start w:sz="7.995744228363037" w:val="single" w:color="#000000"/>
-              <w:top w:sz="5.341161727905273" w:val="single" w:color="#000000"/>
-            </w:tcBorders>
-            <w:tcMar>
-              <w:start w:w="0" w:type="dxa"/>
-              <w:end w:w="0" w:type="dxa"/>
-            </w:tcMar>
-          </w:tcPr>
-          <w:p>
-            <w:pPr>
-              <w:autoSpaceDN w:val="0"/>
-              <w:autoSpaceDE w:val="0"/>
-              <w:widowControl/>
-              <w:spacing w:line="200" w:lineRule="exact" w:before="260" w:after="0"/>
-              <w:ind w:left="0" w:right="2100" w:firstLine="0"/>
-              <w:jc w:val="right"/>
-            </w:pPr>
-            <w:r>
-              <w:rPr>
-                <w:rFonts w:ascii="TimesNewRomanMTStd" w:hAnsi="TimesNewRomanMTStd" w:eastAsia="TimesNewRomanMTStd"/>
-                <w:b/>
-                <w:i w:val="0"/>
-                <w:color w:val="000000"/>
-                <w:sz w:val="20"/>
-              </w:rPr>
-              <w:t>Chapitre IV</w:t>
-            </w:r>
-          </w:p>
-          <w:p>
-            <w:pPr>
-              <w:autoSpaceDN w:val="0"/>
-              <w:autoSpaceDE w:val="0"/>
-              <w:widowControl/>
-              <w:spacing w:line="200" w:lineRule="exact" w:before="134" w:after="0"/>
-              <w:ind w:left="852" w:right="0" w:firstLine="0"/>
-              <w:jc w:val="left"/>
-            </w:pPr>
-            <w:r>
-              <w:rPr>
-                <w:rFonts w:ascii="TimesNewRomanMTStd" w:hAnsi="TimesNewRomanMTStd" w:eastAsia="TimesNewRomanMTStd"/>
-                <w:b w:val="0"/>
-                <w:i/>
-                <w:color w:val="000000"/>
-                <w:sz w:val="20"/>
-              </w:rPr>
-              <w:t>De la Commission nationale du conseil agricole</w:t>
-            </w:r>
-          </w:p>
-          <w:p>
-            <w:pPr>
-              <w:autoSpaceDN w:val="0"/>
-              <w:autoSpaceDE w:val="0"/>
-              <w:widowControl/>
-              <w:spacing w:line="226" w:lineRule="exact" w:before="106" w:after="0"/>
-              <w:ind w:left="0" w:right="2202" w:firstLine="0"/>
-              <w:jc w:val="right"/>
-            </w:pPr>
-            <w:r>
-              <w:rPr>
-                <w:rFonts w:ascii="TimesNewRomanMTStd" w:hAnsi="TimesNewRomanMTStd" w:eastAsia="TimesNewRomanMTStd"/>
-                <w:b w:val="0"/>
-                <w:i w:val="0"/>
-                <w:color w:val="000000"/>
-                <w:sz w:val="20"/>
-              </w:rPr>
-              <w:t>Article 12</w:t>
-            </w:r>
-          </w:p>
-          <w:p>
-            <w:pPr>
-              <w:autoSpaceDN w:val="0"/>
-              <w:tabs>
-                <w:tab w:pos="754" w:val="left"/>
-              </w:tabs>
-              <w:autoSpaceDE w:val="0"/>
-              <w:widowControl/>
-              <w:spacing w:line="222" w:lineRule="exact" w:before="112" w:after="0"/>
-              <w:ind w:left="252" w:right="0" w:firstLine="0"/>
-              <w:jc w:val="left"/>
-            </w:pPr>
-            <w:r>
-              <w:rPr>
-                <w:rFonts w:ascii="TimesNewRomanMTStd" w:hAnsi="TimesNewRomanMTStd" w:eastAsia="TimesNewRomanMTStd"/>
-                <w:b w:val="0"/>
-                <w:i w:val="0"/>
-                <w:color w:val="000000"/>
-                <w:sz w:val="20"/>
-              </w:rPr>
-              <w:t xml:space="preserve">Il est institué une commission nationale du conseil </w:t>
-            </w:r>
-            <w:r>
-              <w:rPr>
-                <w:rFonts w:ascii="TimesNewRomanMTStd" w:hAnsi="TimesNewRomanMTStd" w:eastAsia="TimesNewRomanMTStd"/>
-                <w:b w:val="0"/>
-                <w:i w:val="0"/>
-                <w:color w:val="000000"/>
-                <w:sz w:val="20"/>
-              </w:rPr>
-              <w:t>agricole dénommée ci-après « commission », composée :</w:t>
-            </w:r>
-          </w:p>
-          <w:p>
-            <w:pPr>
-              <w:autoSpaceDN w:val="0"/>
-              <w:autoSpaceDE w:val="0"/>
-              <w:widowControl/>
-              <w:spacing w:line="226" w:lineRule="exact" w:before="108" w:after="0"/>
-              <w:ind w:left="648" w:right="0" w:firstLine="0"/>
-              <w:jc w:val="left"/>
-            </w:pPr>
-            <w:r>
-              <w:rPr>
-                <w:rFonts w:ascii="TimesNewRomanMTStd" w:hAnsi="TimesNewRomanMTStd" w:eastAsia="TimesNewRomanMTStd"/>
-                <w:b w:val="0"/>
-                <w:i w:val="0"/>
-                <w:color w:val="000000"/>
-                <w:sz w:val="20"/>
-              </w:rPr>
-              <w:t>– des représentants de l’Etat ;</w:t>
-            </w:r>
-          </w:p>
-          <w:p>
-            <w:pPr>
-              <w:autoSpaceDN w:val="0"/>
-              <w:tabs>
-                <w:tab w:pos="816" w:val="left"/>
-              </w:tabs>
-              <w:autoSpaceDE w:val="0"/>
-              <w:widowControl/>
-              <w:spacing w:line="222" w:lineRule="exact" w:before="112" w:after="0"/>
-              <w:ind w:left="648" w:right="0" w:firstLine="0"/>
-              <w:jc w:val="left"/>
-            </w:pPr>
-            <w:r>
-              <w:rPr>
-                <w:rFonts w:ascii="TimesNewRomanMTStd" w:hAnsi="TimesNewRomanMTStd" w:eastAsia="TimesNewRomanMTStd"/>
-                <w:b w:val="0"/>
-                <w:i w:val="0"/>
-                <w:color w:val="000000"/>
-                <w:sz w:val="20"/>
-              </w:rPr>
-              <w:t xml:space="preserve">– du directeur de l’Office National du Conseil Agricole </w:t>
-            </w:r>
-            <w:r>
-              <w:tab/>
-            </w:r>
-            <w:r>
-              <w:rPr>
-                <w:rFonts w:ascii="TimesNewRomanMTStd" w:hAnsi="TimesNewRomanMTStd" w:eastAsia="TimesNewRomanMTStd"/>
-                <w:b w:val="0"/>
-                <w:i w:val="0"/>
-                <w:color w:val="000000"/>
-                <w:sz w:val="20"/>
-              </w:rPr>
-              <w:t>ou son représentant ;</w:t>
-            </w:r>
-          </w:p>
-          <w:p>
-            <w:pPr>
-              <w:autoSpaceDN w:val="0"/>
-              <w:tabs>
-                <w:tab w:pos="794" w:val="left"/>
-              </w:tabs>
-              <w:autoSpaceDE w:val="0"/>
-              <w:widowControl/>
-              <w:spacing w:line="222" w:lineRule="exact" w:before="112" w:after="0"/>
-              <w:ind w:left="648" w:right="0" w:firstLine="0"/>
-              <w:jc w:val="left"/>
-            </w:pPr>
-            <w:r>
-              <w:rPr>
-                <w:rFonts w:ascii="TimesNewRomanMTStd" w:hAnsi="TimesNewRomanMTStd" w:eastAsia="TimesNewRomanMTStd"/>
-                <w:b w:val="0"/>
-                <w:i w:val="0"/>
-                <w:color w:val="000000"/>
-                <w:sz w:val="20"/>
-              </w:rPr>
-              <w:t xml:space="preserve">– du directeur de l’Institut National de la Recherche </w:t>
-            </w:r>
-            <w:r>
-              <w:tab/>
-            </w:r>
-            <w:r>
-              <w:rPr>
-                <w:rFonts w:ascii="TimesNewRomanMTStd" w:hAnsi="TimesNewRomanMTStd" w:eastAsia="TimesNewRomanMTStd"/>
-                <w:b w:val="0"/>
-                <w:i w:val="0"/>
-                <w:color w:val="000000"/>
-                <w:sz w:val="20"/>
-              </w:rPr>
-              <w:t>Agronomique ou son représentant ;</w:t>
-            </w:r>
-          </w:p>
-          <w:p>
-            <w:pPr>
-              <w:autoSpaceDN w:val="0"/>
-              <w:tabs>
-                <w:tab w:pos="814" w:val="left"/>
-              </w:tabs>
-              <w:autoSpaceDE w:val="0"/>
-              <w:widowControl/>
-              <w:spacing w:line="222" w:lineRule="exact" w:before="112" w:after="0"/>
-              <w:ind w:left="648" w:right="0" w:firstLine="0"/>
-              <w:jc w:val="left"/>
-            </w:pPr>
-            <w:r>
-              <w:rPr>
-                <w:rFonts w:ascii="TimesNewRomanMTStd" w:hAnsi="TimesNewRomanMTStd" w:eastAsia="TimesNewRomanMTStd"/>
-                <w:b w:val="0"/>
-                <w:i w:val="0"/>
-                <w:color w:val="000000"/>
-                <w:sz w:val="20"/>
-              </w:rPr>
-              <w:t xml:space="preserve">– du directeur de l’Institut Agronomique et Vétérinaire </w:t>
-            </w:r>
-            <w:r>
-              <w:tab/>
-            </w:r>
-            <w:r>
-              <w:rPr>
-                <w:rFonts w:ascii="TimesNewRomanMTStd" w:hAnsi="TimesNewRomanMTStd" w:eastAsia="TimesNewRomanMTStd"/>
-                <w:b w:val="0"/>
-                <w:i w:val="0"/>
-                <w:color w:val="000000"/>
-                <w:sz w:val="20"/>
-              </w:rPr>
-              <w:t>Hassan II ou son représentant ;</w:t>
-            </w:r>
-          </w:p>
-          <w:p>
-            <w:pPr>
-              <w:autoSpaceDN w:val="0"/>
-              <w:tabs>
-                <w:tab w:pos="812" w:val="left"/>
-              </w:tabs>
-              <w:autoSpaceDE w:val="0"/>
-              <w:widowControl/>
-              <w:spacing w:line="222" w:lineRule="exact" w:before="112" w:after="0"/>
-              <w:ind w:left="648" w:right="0" w:firstLine="0"/>
-              <w:jc w:val="left"/>
-            </w:pPr>
-            <w:r>
-              <w:rPr>
-                <w:rFonts w:ascii="TimesNewRomanMTStd" w:hAnsi="TimesNewRomanMTStd" w:eastAsia="TimesNewRomanMTStd"/>
-                <w:b w:val="0"/>
-                <w:i w:val="0"/>
-                <w:color w:val="000000"/>
-                <w:sz w:val="20"/>
-              </w:rPr>
-              <w:t xml:space="preserve">– du directeur de l’Ecole Nationale d’Agriculture de </w:t>
-            </w:r>
-            <w:r>
-              <w:tab/>
-            </w:r>
-            <w:r>
-              <w:rPr>
-                <w:rFonts w:ascii="TimesNewRomanMTStd" w:hAnsi="TimesNewRomanMTStd" w:eastAsia="TimesNewRomanMTStd"/>
-                <w:b w:val="0"/>
-                <w:i w:val="0"/>
-                <w:color w:val="000000"/>
-                <w:sz w:val="20"/>
-              </w:rPr>
-              <w:t>Meknès ou son représentant ;</w:t>
-            </w:r>
-          </w:p>
-          <w:p>
-            <w:pPr>
-              <w:autoSpaceDN w:val="0"/>
-              <w:tabs>
-                <w:tab w:pos="818" w:val="left"/>
-              </w:tabs>
-              <w:autoSpaceDE w:val="0"/>
-              <w:widowControl/>
-              <w:spacing w:line="222" w:lineRule="exact" w:before="112" w:after="0"/>
-              <w:ind w:left="648" w:right="0" w:firstLine="0"/>
-              <w:jc w:val="left"/>
-            </w:pPr>
-            <w:r>
-              <w:rPr>
-                <w:rFonts w:ascii="TimesNewRomanMTStd" w:hAnsi="TimesNewRomanMTStd" w:eastAsia="TimesNewRomanMTStd"/>
-                <w:b w:val="0"/>
-                <w:i w:val="0"/>
-                <w:color w:val="000000"/>
-                <w:sz w:val="20"/>
-              </w:rPr>
-              <w:t xml:space="preserve">– du directeur de l’Office National de Sécurité Sanitaire </w:t>
-            </w:r>
-            <w:r>
-              <w:tab/>
-            </w:r>
-            <w:r>
-              <w:rPr>
-                <w:rFonts w:ascii="TimesNewRomanMTStd" w:hAnsi="TimesNewRomanMTStd" w:eastAsia="TimesNewRomanMTStd"/>
-                <w:b w:val="0"/>
-                <w:i w:val="0"/>
-                <w:color w:val="000000"/>
-                <w:sz w:val="20"/>
-              </w:rPr>
-              <w:t>des Produits Alimentaires ou son représentant ;</w:t>
-            </w:r>
-          </w:p>
-          <w:p>
-            <w:pPr>
-              <w:autoSpaceDN w:val="0"/>
-              <w:tabs>
-                <w:tab w:pos="816" w:val="left"/>
-              </w:tabs>
-              <w:autoSpaceDE w:val="0"/>
-              <w:widowControl/>
-              <w:spacing w:line="222" w:lineRule="exact" w:before="112" w:after="0"/>
-              <w:ind w:left="648" w:right="0" w:firstLine="0"/>
-              <w:jc w:val="left"/>
-            </w:pPr>
-            <w:r>
-              <w:rPr>
-                <w:rFonts w:ascii="TimesNewRomanMTStd" w:hAnsi="TimesNewRomanMTStd" w:eastAsia="TimesNewRomanMTStd"/>
-                <w:b w:val="0"/>
-                <w:i w:val="0"/>
-                <w:color w:val="000000"/>
-                <w:sz w:val="20"/>
-              </w:rPr>
-              <w:t xml:space="preserve">–  du président de l’association des chambres d’agriculture </w:t>
-            </w:r>
-            <w:r>
-              <w:tab/>
-            </w:r>
-            <w:r>
-              <w:rPr>
-                <w:rFonts w:ascii="TimesNewRomanMTStd" w:hAnsi="TimesNewRomanMTStd" w:eastAsia="TimesNewRomanMTStd"/>
-                <w:b w:val="0"/>
-                <w:i w:val="0"/>
-                <w:color w:val="000000"/>
-                <w:sz w:val="20"/>
-              </w:rPr>
-              <w:t>ou son représentant ;</w:t>
-            </w:r>
-          </w:p>
-          <w:p>
-            <w:pPr>
-              <w:autoSpaceDN w:val="0"/>
-              <w:autoSpaceDE w:val="0"/>
-              <w:widowControl/>
-              <w:spacing w:line="222" w:lineRule="exact" w:before="112" w:after="0"/>
-              <w:ind w:left="818" w:right="0" w:hanging="170"/>
-              <w:jc w:val="both"/>
-            </w:pPr>
-            <w:r>
-              <w:rPr>
-                <w:rFonts w:ascii="TimesNewRomanMTStd" w:hAnsi="TimesNewRomanMTStd" w:eastAsia="TimesNewRomanMTStd"/>
-                <w:b w:val="0"/>
-                <w:i w:val="0"/>
-                <w:color w:val="000000"/>
-                <w:sz w:val="20"/>
-              </w:rPr>
-              <w:t xml:space="preserve">–  du trois (3) professionnels représentant trois (3) filières </w:t>
-            </w:r>
-            <w:r>
-              <w:rPr>
-                <w:rFonts w:ascii="TimesNewRomanMTStd" w:hAnsi="TimesNewRomanMTStd" w:eastAsia="TimesNewRomanMTStd"/>
-                <w:b w:val="0"/>
-                <w:i w:val="0"/>
-                <w:color w:val="000000"/>
-                <w:sz w:val="20"/>
-              </w:rPr>
-              <w:t xml:space="preserve">de production agricole, désignés selon les modalités </w:t>
-            </w:r>
-            <w:r>
-              <w:rPr>
-                <w:rFonts w:ascii="TimesNewRomanMTStd" w:hAnsi="TimesNewRomanMTStd" w:eastAsia="TimesNewRomanMTStd"/>
-                <w:b w:val="0"/>
-                <w:i w:val="0"/>
-                <w:color w:val="000000"/>
-                <w:sz w:val="20"/>
-              </w:rPr>
-              <w:t>fixées par voie réglementaire.</w:t>
-            </w:r>
-          </w:p>
-          <w:p>
-            <w:pPr>
-              <w:autoSpaceDN w:val="0"/>
-              <w:tabs>
-                <w:tab w:pos="754" w:val="left"/>
-              </w:tabs>
-              <w:autoSpaceDE w:val="0"/>
-              <w:widowControl/>
-              <w:spacing w:line="220" w:lineRule="exact" w:before="116" w:after="0"/>
-              <w:ind w:left="252" w:right="0" w:firstLine="0"/>
-              <w:jc w:val="left"/>
-            </w:pPr>
-            <w:r>
-              <w:rPr>
-                <w:rFonts w:ascii="TimesNewRomanMTStd" w:hAnsi="TimesNewRomanMTStd" w:eastAsia="TimesNewRomanMTStd"/>
-                <w:b w:val="0"/>
-                <w:i w:val="0"/>
-                <w:color w:val="000000"/>
-                <w:sz w:val="20"/>
-              </w:rPr>
-              <w:t xml:space="preserve">La présidence et le secrétariat de cette commission sont </w:t>
-            </w:r>
-            <w:r>
-              <w:rPr>
-                <w:rFonts w:ascii="TimesNewRomanMTStd" w:hAnsi="TimesNewRomanMTStd" w:eastAsia="TimesNewRomanMTStd"/>
-                <w:b w:val="0"/>
-                <w:i w:val="0"/>
-                <w:color w:val="000000"/>
-                <w:sz w:val="20"/>
-              </w:rPr>
-              <w:t xml:space="preserve">assurés par l’administration. </w:t>
-            </w:r>
-          </w:p>
-          <w:p>
-            <w:pPr>
-              <w:autoSpaceDN w:val="0"/>
-              <w:tabs>
-                <w:tab w:pos="754" w:val="left"/>
-              </w:tabs>
-              <w:autoSpaceDE w:val="0"/>
-              <w:widowControl/>
-              <w:spacing w:line="220" w:lineRule="exact" w:before="116" w:after="0"/>
-              <w:ind w:left="250" w:right="0" w:firstLine="0"/>
-              <w:jc w:val="left"/>
-            </w:pPr>
-            <w:r>
-              <w:rPr>
-                <w:rFonts w:ascii="TimesNewRomanMTStd" w:hAnsi="TimesNewRomanMTStd" w:eastAsia="TimesNewRomanMTStd"/>
-                <w:b w:val="0"/>
-                <w:i w:val="0"/>
-                <w:color w:val="000000"/>
-                <w:sz w:val="20"/>
-              </w:rPr>
-              <w:t xml:space="preserve">La composition et les modalités de fonctionnement de </w:t>
-            </w:r>
-            <w:r>
-              <w:rPr>
-                <w:rFonts w:ascii="TimesNewRomanMTStd" w:hAnsi="TimesNewRomanMTStd" w:eastAsia="TimesNewRomanMTStd"/>
-                <w:b w:val="0"/>
-                <w:i w:val="0"/>
-                <w:color w:val="000000"/>
-                <w:sz w:val="20"/>
-              </w:rPr>
-              <w:t>ladite commission sont fixées par voie réglementaire.</w:t>
-            </w:r>
-          </w:p>
-          <w:p>
-            <w:pPr>
-              <w:autoSpaceDN w:val="0"/>
-              <w:autoSpaceDE w:val="0"/>
-              <w:widowControl/>
-              <w:spacing w:line="222" w:lineRule="exact" w:before="114" w:after="0"/>
-              <w:ind w:left="252" w:right="0" w:firstLine="502"/>
-              <w:jc w:val="left"/>
-            </w:pPr>
-            <w:r>
-              <w:rPr>
-                <w:rFonts w:ascii="TimesNewRomanMTStd" w:hAnsi="TimesNewRomanMTStd" w:eastAsia="TimesNewRomanMTStd"/>
-                <w:b w:val="0"/>
-                <w:i w:val="0"/>
-                <w:color w:val="000000"/>
-                <w:sz w:val="20"/>
-              </w:rPr>
-              <w:t xml:space="preserve">La commission peut se faire assister par toute personne, </w:t>
-            </w:r>
-            <w:r>
-              <w:rPr>
-                <w:rFonts w:ascii="TimesNewRomanMTStd" w:hAnsi="TimesNewRomanMTStd" w:eastAsia="TimesNewRomanMTStd"/>
-                <w:b w:val="0"/>
-                <w:i w:val="0"/>
-                <w:color w:val="000000"/>
-                <w:sz w:val="20"/>
-              </w:rPr>
-              <w:t xml:space="preserve">physique ou morale, connue pour son expérience et sa </w:t>
-            </w:r>
-            <w:r>
-              <w:rPr>
-                <w:rFonts w:ascii="TimesNewRomanMTStd" w:hAnsi="TimesNewRomanMTStd" w:eastAsia="TimesNewRomanMTStd"/>
-                <w:b w:val="0"/>
-                <w:i w:val="0"/>
-                <w:color w:val="000000"/>
-                <w:sz w:val="20"/>
-              </w:rPr>
-              <w:t xml:space="preserve">compétence dans les domaines prévus à l’article 2 ci-dessus. </w:t>
-            </w:r>
-          </w:p>
-          <w:p>
-            <w:pPr>
-              <w:autoSpaceDN w:val="0"/>
-              <w:autoSpaceDE w:val="0"/>
-              <w:widowControl/>
-              <w:spacing w:line="224" w:lineRule="exact" w:before="110" w:after="0"/>
-              <w:ind w:left="0" w:right="2202" w:firstLine="0"/>
-              <w:jc w:val="right"/>
-            </w:pPr>
-            <w:r>
-              <w:rPr>
-                <w:rFonts w:ascii="TimesNewRomanMTStd" w:hAnsi="TimesNewRomanMTStd" w:eastAsia="TimesNewRomanMTStd"/>
-                <w:b w:val="0"/>
-                <w:i w:val="0"/>
-                <w:color w:val="000000"/>
-                <w:sz w:val="20"/>
-              </w:rPr>
-              <w:t>Article 13</w:t>
-            </w:r>
-          </w:p>
-          <w:p>
-            <w:pPr>
-              <w:autoSpaceDN w:val="0"/>
-              <w:autoSpaceDE w:val="0"/>
-              <w:widowControl/>
-              <w:spacing w:line="222" w:lineRule="exact" w:before="114" w:after="0"/>
-              <w:ind w:left="252" w:right="0" w:firstLine="500"/>
-              <w:jc w:val="both"/>
-            </w:pPr>
-            <w:r>
-              <w:rPr>
-                <w:w w:val="98.94234657287598"/>
-                <w:rFonts w:ascii="TimesNewRomanMTStd" w:hAnsi="TimesNewRomanMTStd" w:eastAsia="TimesNewRomanMTStd"/>
-                <w:b w:val="0"/>
-                <w:i w:val="0"/>
-                <w:color w:val="000000"/>
-                <w:sz w:val="20"/>
-              </w:rPr>
-              <w:t xml:space="preserve">La commission citée à l’article 12 ci-dessus est chargée </w:t>
-            </w:r>
-            <w:r>
-              <w:rPr>
-                <w:w w:val="98.94234657287598"/>
-                <w:rFonts w:ascii="TimesNewRomanMTStd" w:hAnsi="TimesNewRomanMTStd" w:eastAsia="TimesNewRomanMTStd"/>
-                <w:b w:val="0"/>
-                <w:i w:val="0"/>
-                <w:color w:val="000000"/>
-                <w:sz w:val="20"/>
-              </w:rPr>
-              <w:t xml:space="preserve">notamment de donner son avis à l’administration sur toute </w:t>
-            </w:r>
-            <w:r>
-              <w:rPr>
-                <w:w w:val="98.94234657287598"/>
-                <w:rFonts w:ascii="TimesNewRomanMTStd" w:hAnsi="TimesNewRomanMTStd" w:eastAsia="TimesNewRomanMTStd"/>
-                <w:b w:val="0"/>
-                <w:i w:val="0"/>
-                <w:color w:val="000000"/>
-                <w:sz w:val="20"/>
-              </w:rPr>
-              <w:t xml:space="preserve">demande d’octroi, de renouvellement, de suspension ou de </w:t>
-            </w:r>
-            <w:r>
-              <w:rPr>
-                <w:w w:val="98.94234657287598"/>
-                <w:rFonts w:ascii="TimesNewRomanMTStd" w:hAnsi="TimesNewRomanMTStd" w:eastAsia="TimesNewRomanMTStd"/>
-                <w:b w:val="0"/>
-                <w:i w:val="0"/>
-                <w:color w:val="000000"/>
-                <w:sz w:val="20"/>
-              </w:rPr>
-              <w:t xml:space="preserve">retrait d’agrément pour l’exercice de la profession du conseiller </w:t>
-            </w:r>
-            <w:r>
-              <w:rPr>
-                <w:w w:val="98.94234657287598"/>
-                <w:rFonts w:ascii="TimesNewRomanMTStd" w:hAnsi="TimesNewRomanMTStd" w:eastAsia="TimesNewRomanMTStd"/>
-                <w:b w:val="0"/>
-                <w:i w:val="0"/>
-                <w:color w:val="000000"/>
-                <w:sz w:val="20"/>
-              </w:rPr>
-              <w:t>agricole.</w:t>
-            </w:r>
-          </w:p>
-          <w:p>
-            <w:pPr>
-              <w:autoSpaceDN w:val="0"/>
-              <w:autoSpaceDE w:val="0"/>
-              <w:widowControl/>
-              <w:spacing w:line="200" w:lineRule="exact" w:before="138" w:after="0"/>
-              <w:ind w:left="0" w:right="2142" w:firstLine="0"/>
-              <w:jc w:val="right"/>
-            </w:pPr>
-            <w:r>
-              <w:rPr>
-                <w:rFonts w:ascii="TimesNewRomanMTStd" w:hAnsi="TimesNewRomanMTStd" w:eastAsia="TimesNewRomanMTStd"/>
-                <w:b/>
-                <w:i w:val="0"/>
-                <w:color w:val="000000"/>
-                <w:sz w:val="20"/>
-              </w:rPr>
-              <w:t>Chapitre V</w:t>
-            </w:r>
-          </w:p>
-          <w:p>
-            <w:pPr>
-              <w:autoSpaceDN w:val="0"/>
-              <w:autoSpaceDE w:val="0"/>
-              <w:widowControl/>
-              <w:spacing w:line="200" w:lineRule="exact" w:before="134" w:after="0"/>
-              <w:ind w:left="506" w:right="0" w:firstLine="0"/>
-              <w:jc w:val="left"/>
-            </w:pPr>
-            <w:r>
-              <w:rPr>
-                <w:rFonts w:ascii="TimesNewRomanMTStd" w:hAnsi="TimesNewRomanMTStd" w:eastAsia="TimesNewRomanMTStd"/>
-                <w:b w:val="0"/>
-                <w:i/>
-                <w:color w:val="000000"/>
-                <w:sz w:val="20"/>
-              </w:rPr>
-              <w:t>De l’association professionnelle des conseillers agricoles</w:t>
-            </w:r>
-          </w:p>
-          <w:p>
-            <w:pPr>
-              <w:autoSpaceDN w:val="0"/>
-              <w:autoSpaceDE w:val="0"/>
-              <w:widowControl/>
-              <w:spacing w:line="226" w:lineRule="exact" w:before="106" w:after="0"/>
-              <w:ind w:left="0" w:right="2204" w:firstLine="0"/>
-              <w:jc w:val="right"/>
-            </w:pPr>
-            <w:r>
-              <w:rPr>
-                <w:rFonts w:ascii="TimesNewRomanMTStd" w:hAnsi="TimesNewRomanMTStd" w:eastAsia="TimesNewRomanMTStd"/>
-                <w:b w:val="0"/>
-                <w:i w:val="0"/>
-                <w:color w:val="000000"/>
-                <w:sz w:val="20"/>
-              </w:rPr>
-              <w:t>Article 14</w:t>
-            </w:r>
-          </w:p>
-          <w:p>
-            <w:pPr>
-              <w:autoSpaceDN w:val="0"/>
-              <w:autoSpaceDE w:val="0"/>
-              <w:widowControl/>
-              <w:spacing w:line="222" w:lineRule="exact" w:before="112" w:after="0"/>
-              <w:ind w:left="250" w:right="0" w:firstLine="502"/>
-              <w:jc w:val="left"/>
-            </w:pPr>
-            <w:r>
-              <w:rPr>
-                <w:rFonts w:ascii="TimesNewRomanMTStd" w:hAnsi="TimesNewRomanMTStd" w:eastAsia="TimesNewRomanMTStd"/>
-                <w:b w:val="0"/>
-                <w:i w:val="0"/>
-                <w:color w:val="000000"/>
-                <w:sz w:val="20"/>
-              </w:rPr>
-              <w:t xml:space="preserve">Les conseillers agricoles sont tenus de se constituer, </w:t>
-            </w:r>
-            <w:r>
-              <w:rPr>
-                <w:rFonts w:ascii="TimesNewRomanMTStd" w:hAnsi="TimesNewRomanMTStd" w:eastAsia="TimesNewRomanMTStd"/>
-                <w:b w:val="0"/>
-                <w:i w:val="0"/>
-                <w:color w:val="000000"/>
-                <w:sz w:val="20"/>
-              </w:rPr>
-              <w:t xml:space="preserve">au niveau régional, en associations professionnelles des </w:t>
-            </w:r>
-            <w:r>
-              <w:rPr>
-                <w:rFonts w:ascii="TimesNewRomanMTStd" w:hAnsi="TimesNewRomanMTStd" w:eastAsia="TimesNewRomanMTStd"/>
-                <w:b w:val="0"/>
-                <w:i w:val="0"/>
-                <w:color w:val="000000"/>
-                <w:sz w:val="20"/>
-              </w:rPr>
-              <w:t xml:space="preserve">conseillers agricoles régies par les dispositions du dahir </w:t>
-            </w:r>
-            <w:r>
-              <w:rPr>
-                <w:rFonts w:ascii="TimesNewRomanMTStd" w:hAnsi="TimesNewRomanMTStd" w:eastAsia="TimesNewRomanMTStd"/>
-                <w:b w:val="0"/>
-                <w:i w:val="0"/>
-                <w:color w:val="000000"/>
-                <w:sz w:val="20"/>
-              </w:rPr>
-              <w:t>n°</w:t>
-            </w:r>
-            <w:r>
-              <w:rPr>
-                <w:rFonts w:ascii="TimesNewRomanMTStd" w:hAnsi="TimesNewRomanMTStd" w:eastAsia="TimesNewRomanMTStd"/>
-                <w:b w:val="0"/>
-                <w:i w:val="0"/>
-                <w:color w:val="000000"/>
-                <w:sz w:val="20"/>
-              </w:rPr>
-              <w:t xml:space="preserve"> 1-58-376 du 3 joumada I 1378 (15 novembre 1958) réglementant </w:t>
-            </w:r>
-            <w:r>
-              <w:rPr>
-                <w:rFonts w:ascii="TimesNewRomanMTStd" w:hAnsi="TimesNewRomanMTStd" w:eastAsia="TimesNewRomanMTStd"/>
-                <w:b w:val="0"/>
-                <w:i w:val="0"/>
-                <w:color w:val="000000"/>
-                <w:sz w:val="20"/>
-              </w:rPr>
-              <w:t xml:space="preserve">le droit d’association, tel qu’il a été modifié et complété. </w:t>
-            </w:r>
-          </w:p>
-          <w:p>
-            <w:pPr>
-              <w:autoSpaceDN w:val="0"/>
-              <w:autoSpaceDE w:val="0"/>
-              <w:widowControl/>
-              <w:spacing w:line="222" w:lineRule="exact" w:before="112" w:after="0"/>
-              <w:ind w:left="250" w:right="0" w:firstLine="506"/>
-              <w:jc w:val="left"/>
-            </w:pPr>
-            <w:r>
-              <w:rPr>
-                <w:rFonts w:ascii="TimesNewRomanMTStd" w:hAnsi="TimesNewRomanMTStd" w:eastAsia="TimesNewRomanMTStd"/>
-                <w:b w:val="0"/>
-                <w:i w:val="0"/>
-                <w:color w:val="000000"/>
-                <w:sz w:val="20"/>
-              </w:rPr>
-              <w:t xml:space="preserve">Ces associations ont pour objet de garantir l’exercice de </w:t>
-            </w:r>
-            <w:r>
-              <w:rPr>
-                <w:rFonts w:ascii="TimesNewRomanMTStd" w:hAnsi="TimesNewRomanMTStd" w:eastAsia="TimesNewRomanMTStd"/>
-                <w:b w:val="0"/>
-                <w:i w:val="0"/>
-                <w:color w:val="000000"/>
-                <w:sz w:val="20"/>
-              </w:rPr>
-              <w:t>la profession de conseiller agricole et de défendre ses intérêts.</w:t>
-            </w:r>
-          </w:p>
-          <w:p>
-            <w:pPr>
-              <w:autoSpaceDN w:val="0"/>
-              <w:autoSpaceDE w:val="0"/>
-              <w:widowControl/>
-              <w:spacing w:line="222" w:lineRule="exact" w:before="114" w:after="0"/>
-              <w:ind w:left="252" w:right="0" w:firstLine="502"/>
-              <w:jc w:val="both"/>
-            </w:pPr>
-            <w:r>
-              <w:rPr>
-                <w:rFonts w:ascii="TimesNewRomanMTStd" w:hAnsi="TimesNewRomanMTStd" w:eastAsia="TimesNewRomanMTStd"/>
-                <w:b w:val="0"/>
-                <w:i w:val="0"/>
-                <w:color w:val="000000"/>
-                <w:sz w:val="20"/>
-              </w:rPr>
-              <w:t xml:space="preserve">Ces associations doivent constituer une fédération </w:t>
-            </w:r>
-            <w:r>
-              <w:rPr>
-                <w:rFonts w:ascii="TimesNewRomanMTStd" w:hAnsi="TimesNewRomanMTStd" w:eastAsia="TimesNewRomanMTStd"/>
-                <w:b w:val="0"/>
-                <w:i w:val="0"/>
-                <w:color w:val="000000"/>
-                <w:sz w:val="20"/>
-              </w:rPr>
-              <w:t xml:space="preserve">nationale des conseillers agricoles régie par les dispositions </w:t>
-            </w:r>
-            <w:r>
-              <w:rPr>
-                <w:rFonts w:ascii="TimesNewRomanMTStd" w:hAnsi="TimesNewRomanMTStd" w:eastAsia="TimesNewRomanMTStd"/>
-                <w:b w:val="0"/>
-                <w:i w:val="0"/>
-                <w:color w:val="000000"/>
-                <w:sz w:val="20"/>
-              </w:rPr>
-              <w:t xml:space="preserve">du dahir n° 1-58-376 susvisé, tel qu’il a été modifié et complété. </w:t>
-            </w:r>
-          </w:p>
-          <w:p>
-            <w:pPr>
-              <w:autoSpaceDN w:val="0"/>
-              <w:tabs>
-                <w:tab w:pos="754" w:val="left"/>
-              </w:tabs>
-              <w:autoSpaceDE w:val="0"/>
-              <w:widowControl/>
-              <w:spacing w:line="220" w:lineRule="exact" w:before="116" w:after="0"/>
-              <w:ind w:left="248" w:right="0" w:firstLine="0"/>
-              <w:jc w:val="left"/>
-            </w:pPr>
-            <w:r>
-              <w:tab/>
-            </w:r>
-            <w:r>
-              <w:rPr>
-                <w:rFonts w:ascii="TimesNewRomanMTStd" w:hAnsi="TimesNewRomanMTStd" w:eastAsia="TimesNewRomanMTStd"/>
-                <w:b w:val="0"/>
-                <w:i w:val="0"/>
-                <w:color w:val="000000"/>
-                <w:sz w:val="20"/>
-              </w:rPr>
-              <w:t xml:space="preserve">Les statuts-type de l’association et de la fédération sont </w:t>
-            </w:r>
-            <w:r>
-              <w:rPr>
-                <w:rFonts w:ascii="TimesNewRomanMTStd" w:hAnsi="TimesNewRomanMTStd" w:eastAsia="TimesNewRomanMTStd"/>
-                <w:b w:val="0"/>
-                <w:i w:val="0"/>
-                <w:color w:val="000000"/>
-                <w:sz w:val="20"/>
-              </w:rPr>
-              <w:t xml:space="preserve">fixés par voie réglementaire. </w:t>
-            </w:r>
-          </w:p>
-          <w:p>
-            <w:pPr>
-              <w:autoSpaceDN w:val="0"/>
-              <w:autoSpaceDE w:val="0"/>
-              <w:widowControl/>
-              <w:spacing w:line="202" w:lineRule="exact" w:before="242" w:after="0"/>
-              <w:ind w:left="248" w:right="0" w:firstLine="0"/>
-              <w:jc w:val="left"/>
-            </w:pPr>
-            <w:r>
-              <w:rPr>
-                <w:rFonts w:ascii="TimesNewRomanMTStd" w:hAnsi="TimesNewRomanMTStd" w:eastAsia="TimesNewRomanMTStd"/>
-                <w:b w:val="0"/>
-                <w:i w:val="0"/>
-                <w:color w:val="000000"/>
-                <w:sz w:val="18"/>
-              </w:rPr>
-              <w:t xml:space="preserve">Le texte en langue arabe a été publié dans l’édition générale du </w:t>
-            </w:r>
-          </w:p>
-          <w:p>
-            <w:pPr>
-              <w:autoSpaceDN w:val="0"/>
-              <w:autoSpaceDE w:val="0"/>
-              <w:widowControl/>
-              <w:spacing w:line="202" w:lineRule="exact" w:before="0" w:after="0"/>
-              <w:ind w:left="398" w:right="0" w:firstLine="0"/>
-              <w:jc w:val="left"/>
-            </w:pPr>
-            <w:r>
-              <w:rPr>
-                <w:rFonts w:ascii="TimesNewRomanMTStd" w:hAnsi="TimesNewRomanMTStd" w:eastAsia="TimesNewRomanMTStd"/>
-                <w:b w:val="0"/>
-                <w:i w:val="0"/>
-                <w:color w:val="000000"/>
-                <w:sz w:val="18"/>
-              </w:rPr>
-              <w:t>« Bulletin officiel » n° 6259 du 26 rejeb 1435 (26 mai 2014).</w:t>
-            </w:r>
-          </w:p>
-        </w:tc>
-      </w:tr>
-    </w:tbl>
-    <w:p>
-      <w:pPr>
-        <w:autoSpaceDN w:val="0"/>
-        <w:autoSpaceDE w:val="0"/>
-        <w:widowControl/>
-        <w:spacing w:line="14" w:lineRule="exact" w:before="0" w:after="0"/>
-        <w:ind w:left="0" w:right="0"/>
-      </w:pPr>
-    </w:p>
-    <w:p>
-      <w:pPr>
-        <w:autoSpaceDN w:val="0"/>
-        <w:autoSpaceDE w:val="0"/>
-        <w:widowControl/>
-        <w:spacing w:line="14" w:lineRule="exact" w:before="0" w:after="0"/>
-        <w:ind w:left="0" w:right="0"/>
-      </w:pPr>
-    </w:p>
     <w:sectPr>
       <w:pgSz w:w="11900" w:h="16840"/>
       <w:pgMar w:top="568" w:right="378" w:bottom="500" w:left="462" w:header="720" w:footer="720" w:gutter="0"/>

</xml_diff>